<commit_message>
Inclusão da navegação para products/create dentro do componente ProductCrud
</commit_message>
<xml_diff>
--- a/Básico Angular JS.docx
+++ b/Básico Angular JS.docx
@@ -4777,12 +4777,18 @@
         <w:jc w:val="both"/>
         <w:rPr>
           <w:rFonts w:ascii="Fira Code" w:hAnsi="Fira Code"/>
-          <w:szCs w:val="24"/>
-        </w:rPr>
-      </w:pPr>
-      <w:r>
-        <w:rPr>
-          <w:rFonts w:ascii="Fira Code" w:hAnsi="Fira Code"/>
+          <w:b/>
+          <w:bCs/>
+          <w:color w:val="BF8F00" w:themeColor="accent4" w:themeShade="BF"/>
+          <w:szCs w:val="24"/>
+        </w:rPr>
+      </w:pPr>
+      <w:r>
+        <w:rPr>
+          <w:rFonts w:ascii="Fira Code" w:hAnsi="Fira Code"/>
+          <w:b/>
+          <w:bCs/>
+          <w:color w:val="BF8F00" w:themeColor="accent4" w:themeShade="BF"/>
           <w:szCs w:val="24"/>
         </w:rPr>
         <w:t>Ex de Diretiva de atributo</w:t>
@@ -4948,7 +4954,6 @@
         <w:rPr>
           <w:rFonts w:ascii="Fira Code" w:hAnsi="Fira Code"/>
           <w:szCs w:val="24"/>
-          <w:u w:val="single"/>
         </w:rPr>
       </w:pPr>
       <w:r>
@@ -5246,9 +5251,2781 @@
     </w:p>
     <w:p>
       <w:pPr>
-        <w:pStyle w:val="PargrafodaLista"/>
-        <w:spacing w:after="0" w:line="360" w:lineRule="auto"/>
-        <w:ind w:left="1410"/>
+        <w:spacing w:after="0" w:line="360" w:lineRule="auto"/>
+        <w:jc w:val="both"/>
+        <w:rPr>
+          <w:rFonts w:ascii="Fira Code" w:hAnsi="Fira Code"/>
+          <w:szCs w:val="24"/>
+        </w:rPr>
+      </w:pPr>
+      <w:r>
+        <w:rPr>
+          <w:rFonts w:ascii="Fira Code" w:hAnsi="Fira Code"/>
+          <w:szCs w:val="24"/>
+        </w:rPr>
+        <w:t>Ex de diretiva estrutural</w:t>
+      </w:r>
+    </w:p>
+    <w:p>
+      <w:pPr>
+        <w:spacing w:after="0" w:line="360" w:lineRule="auto"/>
+        <w:jc w:val="both"/>
+        <w:rPr>
+          <w:rFonts w:ascii="Fira Code" w:hAnsi="Fira Code"/>
+          <w:szCs w:val="24"/>
+        </w:rPr>
+      </w:pPr>
+      <w:r>
+        <w:rPr>
+          <w:rFonts w:ascii="Fira Code" w:hAnsi="Fira Code"/>
+          <w:szCs w:val="24"/>
+        </w:rPr>
+        <w:t>ng g d directives/for</w:t>
+      </w:r>
+    </w:p>
+    <w:p>
+      <w:pPr>
+        <w:spacing w:after="0" w:line="360" w:lineRule="auto"/>
+        <w:jc w:val="both"/>
+        <w:rPr>
+          <w:rFonts w:ascii="Fira Code" w:hAnsi="Fira Code"/>
+          <w:szCs w:val="24"/>
+        </w:rPr>
+      </w:pPr>
+      <w:r>
+        <w:rPr>
+          <w:rFonts w:ascii="Fira Code" w:hAnsi="Fira Code"/>
+          <w:szCs w:val="24"/>
+        </w:rPr>
+        <w:t>Em for.directive.ts</w:t>
+      </w:r>
+    </w:p>
+    <w:p>
+      <w:pPr>
+        <w:shd w:val="clear" w:color="auto" w:fill="282A36"/>
+        <w:spacing w:after="0" w:line="360" w:lineRule="atLeast"/>
+        <w:rPr>
+          <w:rFonts w:ascii="Fira Code" w:eastAsia="Times New Roman" w:hAnsi="Fira Code" w:cs="Times New Roman"/>
+          <w:color w:val="F6F6F4"/>
+          <w:sz w:val="21"/>
+          <w:szCs w:val="21"/>
+          <w:lang w:eastAsia="pt-BR"/>
+        </w:rPr>
+      </w:pPr>
+      <w:r>
+        <w:rPr>
+          <w:rFonts w:ascii="Fira Code" w:eastAsia="Times New Roman" w:hAnsi="Fira Code" w:cs="Times New Roman"/>
+          <w:color w:val="F286C4"/>
+          <w:sz w:val="21"/>
+          <w:szCs w:val="21"/>
+          <w:lang w:eastAsia="pt-BR"/>
+        </w:rPr>
+        <w:t>import</w:t>
+      </w:r>
+      <w:r>
+        <w:rPr>
+          <w:rFonts w:ascii="Fira Code" w:eastAsia="Times New Roman" w:hAnsi="Fira Code" w:cs="Times New Roman"/>
+          <w:color w:val="F6F6F4"/>
+          <w:sz w:val="21"/>
+          <w:szCs w:val="21"/>
+          <w:lang w:eastAsia="pt-BR"/>
+        </w:rPr>
+        <w:t> { Directive, Input, OnInit, TemplateRef, ViewContainerRef } </w:t>
+      </w:r>
+      <w:r>
+        <w:rPr>
+          <w:rFonts w:ascii="Fira Code" w:eastAsia="Times New Roman" w:hAnsi="Fira Code" w:cs="Times New Roman"/>
+          <w:color w:val="F286C4"/>
+          <w:sz w:val="21"/>
+          <w:szCs w:val="21"/>
+          <w:lang w:eastAsia="pt-BR"/>
+        </w:rPr>
+        <w:t>from</w:t>
+      </w:r>
+      <w:r>
+        <w:rPr>
+          <w:rFonts w:ascii="Fira Code" w:eastAsia="Times New Roman" w:hAnsi="Fira Code" w:cs="Times New Roman"/>
+          <w:color w:val="F6F6F4"/>
+          <w:sz w:val="21"/>
+          <w:szCs w:val="21"/>
+          <w:lang w:eastAsia="pt-BR"/>
+        </w:rPr>
+        <w:t> </w:t>
+      </w:r>
+      <w:r>
+        <w:rPr>
+          <w:rFonts w:ascii="Fira Code" w:eastAsia="Times New Roman" w:hAnsi="Fira Code" w:cs="Times New Roman"/>
+          <w:color w:val="DEE492"/>
+          <w:sz w:val="21"/>
+          <w:szCs w:val="21"/>
+          <w:lang w:eastAsia="pt-BR"/>
+        </w:rPr>
+        <w:t>'</w:t>
+      </w:r>
+      <w:r>
+        <w:rPr>
+          <w:rFonts w:ascii="Fira Code" w:eastAsia="Times New Roman" w:hAnsi="Fira Code" w:cs="Times New Roman"/>
+          <w:color w:val="E7EE98"/>
+          <w:sz w:val="21"/>
+          <w:szCs w:val="21"/>
+          <w:lang w:eastAsia="pt-BR"/>
+        </w:rPr>
+        <w:t>@angular/core</w:t>
+      </w:r>
+      <w:r>
+        <w:rPr>
+          <w:rFonts w:ascii="Fira Code" w:eastAsia="Times New Roman" w:hAnsi="Fira Code" w:cs="Times New Roman"/>
+          <w:color w:val="DEE492"/>
+          <w:sz w:val="21"/>
+          <w:szCs w:val="21"/>
+          <w:lang w:eastAsia="pt-BR"/>
+        </w:rPr>
+        <w:t>'</w:t>
+      </w:r>
+      <w:r>
+        <w:rPr>
+          <w:rFonts w:ascii="Fira Code" w:eastAsia="Times New Roman" w:hAnsi="Fira Code" w:cs="Times New Roman"/>
+          <w:color w:val="F6F6F4"/>
+          <w:sz w:val="21"/>
+          <w:szCs w:val="21"/>
+          <w:lang w:eastAsia="pt-BR"/>
+        </w:rPr>
+        <w:t>;</w:t>
+      </w:r>
+    </w:p>
+    <w:p>
+      <w:pPr>
+        <w:shd w:val="clear" w:color="auto" w:fill="282A36"/>
+        <w:spacing w:after="0" w:line="360" w:lineRule="atLeast"/>
+        <w:rPr>
+          <w:rFonts w:ascii="Fira Code" w:eastAsia="Times New Roman" w:hAnsi="Fira Code" w:cs="Times New Roman"/>
+          <w:color w:val="F6F6F4"/>
+          <w:sz w:val="21"/>
+          <w:szCs w:val="21"/>
+          <w:lang w:eastAsia="pt-BR"/>
+        </w:rPr>
+      </w:pPr>
+    </w:p>
+    <w:p>
+      <w:pPr>
+        <w:shd w:val="clear" w:color="auto" w:fill="282A36"/>
+        <w:spacing w:after="0" w:line="360" w:lineRule="atLeast"/>
+        <w:rPr>
+          <w:rFonts w:ascii="Fira Code" w:eastAsia="Times New Roman" w:hAnsi="Fira Code" w:cs="Times New Roman"/>
+          <w:color w:val="F6F6F4"/>
+          <w:sz w:val="21"/>
+          <w:szCs w:val="21"/>
+          <w:lang w:eastAsia="pt-BR"/>
+        </w:rPr>
+      </w:pPr>
+      <w:r>
+        <w:rPr>
+          <w:rFonts w:ascii="Fira Code" w:eastAsia="Times New Roman" w:hAnsi="Fira Code" w:cs="Times New Roman"/>
+          <w:color w:val="F6F6F4"/>
+          <w:sz w:val="21"/>
+          <w:szCs w:val="21"/>
+          <w:lang w:eastAsia="pt-BR"/>
+        </w:rPr>
+        <w:t>@</w:t>
+      </w:r>
+      <w:r>
+        <w:rPr>
+          <w:rFonts w:ascii="Fira Code" w:eastAsia="Times New Roman" w:hAnsi="Fira Code" w:cs="Times New Roman"/>
+          <w:color w:val="97E1F1"/>
+          <w:sz w:val="21"/>
+          <w:szCs w:val="21"/>
+          <w:lang w:eastAsia="pt-BR"/>
+        </w:rPr>
+        <w:t>Directive</w:t>
+      </w:r>
+      <w:r>
+        <w:rPr>
+          <w:rFonts w:ascii="Fira Code" w:eastAsia="Times New Roman" w:hAnsi="Fira Code" w:cs="Times New Roman"/>
+          <w:color w:val="F6F6F4"/>
+          <w:sz w:val="21"/>
+          <w:szCs w:val="21"/>
+          <w:lang w:eastAsia="pt-BR"/>
+        </w:rPr>
+        <w:t>({</w:t>
+      </w:r>
+    </w:p>
+    <w:p>
+      <w:pPr>
+        <w:shd w:val="clear" w:color="auto" w:fill="282A36"/>
+        <w:spacing w:after="0" w:line="360" w:lineRule="atLeast"/>
+        <w:rPr>
+          <w:rFonts w:ascii="Fira Code" w:eastAsia="Times New Roman" w:hAnsi="Fira Code" w:cs="Times New Roman"/>
+          <w:color w:val="F6F6F4"/>
+          <w:sz w:val="21"/>
+          <w:szCs w:val="21"/>
+          <w:lang w:eastAsia="pt-BR"/>
+        </w:rPr>
+      </w:pPr>
+      <w:r>
+        <w:rPr>
+          <w:rFonts w:ascii="Fira Code" w:eastAsia="Times New Roman" w:hAnsi="Fira Code" w:cs="Times New Roman"/>
+          <w:color w:val="F6F6F4"/>
+          <w:sz w:val="21"/>
+          <w:szCs w:val="21"/>
+          <w:lang w:eastAsia="pt-BR"/>
+        </w:rPr>
+        <w:t>  selector</w:t>
+      </w:r>
+      <w:r>
+        <w:rPr>
+          <w:rFonts w:ascii="Fira Code" w:eastAsia="Times New Roman" w:hAnsi="Fira Code" w:cs="Times New Roman"/>
+          <w:color w:val="F286C4"/>
+          <w:sz w:val="21"/>
+          <w:szCs w:val="21"/>
+          <w:lang w:eastAsia="pt-BR"/>
+        </w:rPr>
+        <w:t>:</w:t>
+      </w:r>
+      <w:r>
+        <w:rPr>
+          <w:rFonts w:ascii="Fira Code" w:eastAsia="Times New Roman" w:hAnsi="Fira Code" w:cs="Times New Roman"/>
+          <w:color w:val="F6F6F4"/>
+          <w:sz w:val="21"/>
+          <w:szCs w:val="21"/>
+          <w:lang w:eastAsia="pt-BR"/>
+        </w:rPr>
+        <w:t> </w:t>
+      </w:r>
+      <w:r>
+        <w:rPr>
+          <w:rFonts w:ascii="Fira Code" w:eastAsia="Times New Roman" w:hAnsi="Fira Code" w:cs="Times New Roman"/>
+          <w:color w:val="DEE492"/>
+          <w:sz w:val="21"/>
+          <w:szCs w:val="21"/>
+          <w:lang w:eastAsia="pt-BR"/>
+        </w:rPr>
+        <w:t>'</w:t>
+      </w:r>
+      <w:r>
+        <w:rPr>
+          <w:rFonts w:ascii="Fira Code" w:eastAsia="Times New Roman" w:hAnsi="Fira Code" w:cs="Times New Roman"/>
+          <w:color w:val="E7EE98"/>
+          <w:sz w:val="21"/>
+          <w:szCs w:val="21"/>
+          <w:lang w:eastAsia="pt-BR"/>
+        </w:rPr>
+        <w:t>[myFor]</w:t>
+      </w:r>
+      <w:r>
+        <w:rPr>
+          <w:rFonts w:ascii="Fira Code" w:eastAsia="Times New Roman" w:hAnsi="Fira Code" w:cs="Times New Roman"/>
+          <w:color w:val="DEE492"/>
+          <w:sz w:val="21"/>
+          <w:szCs w:val="21"/>
+          <w:lang w:eastAsia="pt-BR"/>
+        </w:rPr>
+        <w:t>'</w:t>
+      </w:r>
+    </w:p>
+    <w:p>
+      <w:pPr>
+        <w:shd w:val="clear" w:color="auto" w:fill="282A36"/>
+        <w:spacing w:after="0" w:line="360" w:lineRule="atLeast"/>
+        <w:rPr>
+          <w:rFonts w:ascii="Fira Code" w:eastAsia="Times New Roman" w:hAnsi="Fira Code" w:cs="Times New Roman"/>
+          <w:color w:val="F6F6F4"/>
+          <w:sz w:val="21"/>
+          <w:szCs w:val="21"/>
+          <w:lang w:eastAsia="pt-BR"/>
+        </w:rPr>
+      </w:pPr>
+      <w:r>
+        <w:rPr>
+          <w:rFonts w:ascii="Fira Code" w:eastAsia="Times New Roman" w:hAnsi="Fira Code" w:cs="Times New Roman"/>
+          <w:color w:val="F6F6F4"/>
+          <w:sz w:val="21"/>
+          <w:szCs w:val="21"/>
+          <w:lang w:eastAsia="pt-BR"/>
+        </w:rPr>
+        <w:t>})</w:t>
+      </w:r>
+    </w:p>
+    <w:p>
+      <w:pPr>
+        <w:shd w:val="clear" w:color="auto" w:fill="282A36"/>
+        <w:spacing w:after="0" w:line="360" w:lineRule="atLeast"/>
+        <w:rPr>
+          <w:rFonts w:ascii="Fira Code" w:eastAsia="Times New Roman" w:hAnsi="Fira Code" w:cs="Times New Roman"/>
+          <w:color w:val="F6F6F4"/>
+          <w:sz w:val="21"/>
+          <w:szCs w:val="21"/>
+          <w:lang w:eastAsia="pt-BR"/>
+        </w:rPr>
+      </w:pPr>
+      <w:r>
+        <w:rPr>
+          <w:rFonts w:ascii="Fira Code" w:eastAsia="Times New Roman" w:hAnsi="Fira Code" w:cs="Times New Roman"/>
+          <w:color w:val="F286C4"/>
+          <w:sz w:val="21"/>
+          <w:szCs w:val="21"/>
+          <w:lang w:eastAsia="pt-BR"/>
+        </w:rPr>
+        <w:t>export</w:t>
+      </w:r>
+      <w:r>
+        <w:rPr>
+          <w:rFonts w:ascii="Fira Code" w:eastAsia="Times New Roman" w:hAnsi="Fira Code" w:cs="Times New Roman"/>
+          <w:color w:val="F6F6F4"/>
+          <w:sz w:val="21"/>
+          <w:szCs w:val="21"/>
+          <w:lang w:eastAsia="pt-BR"/>
+        </w:rPr>
+        <w:t> </w:t>
+      </w:r>
+      <w:r>
+        <w:rPr>
+          <w:rFonts w:ascii="Fira Code" w:eastAsia="Times New Roman" w:hAnsi="Fira Code" w:cs="Times New Roman"/>
+          <w:color w:val="F286C4"/>
+          <w:sz w:val="21"/>
+          <w:szCs w:val="21"/>
+          <w:lang w:eastAsia="pt-BR"/>
+        </w:rPr>
+        <w:t>class</w:t>
+      </w:r>
+      <w:r>
+        <w:rPr>
+          <w:rFonts w:ascii="Fira Code" w:eastAsia="Times New Roman" w:hAnsi="Fira Code" w:cs="Times New Roman"/>
+          <w:color w:val="F6F6F4"/>
+          <w:sz w:val="21"/>
+          <w:szCs w:val="21"/>
+          <w:lang w:eastAsia="pt-BR"/>
+        </w:rPr>
+        <w:t> </w:t>
+      </w:r>
+      <w:r>
+        <w:rPr>
+          <w:rFonts w:ascii="Fira Code" w:eastAsia="Times New Roman" w:hAnsi="Fira Code" w:cs="Times New Roman"/>
+          <w:color w:val="97E1F1"/>
+          <w:sz w:val="21"/>
+          <w:szCs w:val="21"/>
+          <w:lang w:eastAsia="pt-BR"/>
+        </w:rPr>
+        <w:t>ForDirective</w:t>
+      </w:r>
+      <w:r>
+        <w:rPr>
+          <w:rFonts w:ascii="Fira Code" w:eastAsia="Times New Roman" w:hAnsi="Fira Code" w:cs="Times New Roman"/>
+          <w:color w:val="F6F6F4"/>
+          <w:sz w:val="21"/>
+          <w:szCs w:val="21"/>
+          <w:lang w:eastAsia="pt-BR"/>
+        </w:rPr>
+        <w:t> </w:t>
+      </w:r>
+      <w:r>
+        <w:rPr>
+          <w:rFonts w:ascii="Fira Code" w:eastAsia="Times New Roman" w:hAnsi="Fira Code" w:cs="Times New Roman"/>
+          <w:color w:val="F286C4"/>
+          <w:sz w:val="21"/>
+          <w:szCs w:val="21"/>
+          <w:lang w:eastAsia="pt-BR"/>
+        </w:rPr>
+        <w:t>implements</w:t>
+      </w:r>
+      <w:r>
+        <w:rPr>
+          <w:rFonts w:ascii="Fira Code" w:eastAsia="Times New Roman" w:hAnsi="Fira Code" w:cs="Times New Roman"/>
+          <w:color w:val="F6F6F4"/>
+          <w:sz w:val="21"/>
+          <w:szCs w:val="21"/>
+          <w:lang w:eastAsia="pt-BR"/>
+        </w:rPr>
+        <w:t> </w:t>
+      </w:r>
+      <w:r>
+        <w:rPr>
+          <w:rFonts w:ascii="Fira Code" w:eastAsia="Times New Roman" w:hAnsi="Fira Code" w:cs="Times New Roman"/>
+          <w:i/>
+          <w:iCs/>
+          <w:color w:val="97E1F1"/>
+          <w:sz w:val="21"/>
+          <w:szCs w:val="21"/>
+          <w:lang w:eastAsia="pt-BR"/>
+        </w:rPr>
+        <w:t>OnInit</w:t>
+      </w:r>
+      <w:r>
+        <w:rPr>
+          <w:rFonts w:ascii="Fira Code" w:eastAsia="Times New Roman" w:hAnsi="Fira Code" w:cs="Times New Roman"/>
+          <w:color w:val="F6F6F4"/>
+          <w:sz w:val="21"/>
+          <w:szCs w:val="21"/>
+          <w:lang w:eastAsia="pt-BR"/>
+        </w:rPr>
+        <w:t> {  </w:t>
+      </w:r>
+      <w:r>
+        <w:rPr>
+          <w:rFonts w:ascii="Fira Code" w:eastAsia="Times New Roman" w:hAnsi="Fira Code" w:cs="Times New Roman"/>
+          <w:color w:val="77C257"/>
+          <w:sz w:val="21"/>
+          <w:szCs w:val="21"/>
+          <w:lang w:eastAsia="pt-BR"/>
+        </w:rPr>
+        <w:t>//implements OnInit, vai chamar a diretiva sempre que houver mudança</w:t>
+      </w:r>
+    </w:p>
+    <w:p>
+      <w:pPr>
+        <w:shd w:val="clear" w:color="auto" w:fill="282A36"/>
+        <w:spacing w:after="0" w:line="360" w:lineRule="atLeast"/>
+        <w:rPr>
+          <w:rFonts w:ascii="Fira Code" w:eastAsia="Times New Roman" w:hAnsi="Fira Code" w:cs="Times New Roman"/>
+          <w:color w:val="F6F6F4"/>
+          <w:sz w:val="21"/>
+          <w:szCs w:val="21"/>
+          <w:lang w:eastAsia="pt-BR"/>
+        </w:rPr>
+      </w:pPr>
+    </w:p>
+    <w:p>
+      <w:pPr>
+        <w:shd w:val="clear" w:color="auto" w:fill="282A36"/>
+        <w:spacing w:after="0" w:line="360" w:lineRule="atLeast"/>
+        <w:rPr>
+          <w:rFonts w:ascii="Fira Code" w:eastAsia="Times New Roman" w:hAnsi="Fira Code" w:cs="Times New Roman"/>
+          <w:color w:val="F6F6F4"/>
+          <w:sz w:val="21"/>
+          <w:szCs w:val="21"/>
+          <w:lang w:eastAsia="pt-BR"/>
+        </w:rPr>
+      </w:pPr>
+      <w:r>
+        <w:rPr>
+          <w:rFonts w:ascii="Fira Code" w:eastAsia="Times New Roman" w:hAnsi="Fira Code" w:cs="Times New Roman"/>
+          <w:color w:val="F6F6F4"/>
+          <w:sz w:val="21"/>
+          <w:szCs w:val="21"/>
+          <w:lang w:eastAsia="pt-BR"/>
+        </w:rPr>
+        <w:t>  @</w:t>
+      </w:r>
+      <w:r>
+        <w:rPr>
+          <w:rFonts w:ascii="Fira Code" w:eastAsia="Times New Roman" w:hAnsi="Fira Code" w:cs="Times New Roman"/>
+          <w:color w:val="97E1F1"/>
+          <w:sz w:val="21"/>
+          <w:szCs w:val="21"/>
+          <w:lang w:eastAsia="pt-BR"/>
+        </w:rPr>
+        <w:t>Input</w:t>
+      </w:r>
+      <w:r>
+        <w:rPr>
+          <w:rFonts w:ascii="Fira Code" w:eastAsia="Times New Roman" w:hAnsi="Fira Code" w:cs="Times New Roman"/>
+          <w:color w:val="F6F6F4"/>
+          <w:sz w:val="21"/>
+          <w:szCs w:val="21"/>
+          <w:lang w:eastAsia="pt-BR"/>
+        </w:rPr>
+        <w:t>(</w:t>
+      </w:r>
+      <w:r>
+        <w:rPr>
+          <w:rFonts w:ascii="Fira Code" w:eastAsia="Times New Roman" w:hAnsi="Fira Code" w:cs="Times New Roman"/>
+          <w:color w:val="DEE492"/>
+          <w:sz w:val="21"/>
+          <w:szCs w:val="21"/>
+          <w:lang w:eastAsia="pt-BR"/>
+        </w:rPr>
+        <w:t>'</w:t>
+      </w:r>
+      <w:r>
+        <w:rPr>
+          <w:rFonts w:ascii="Fira Code" w:eastAsia="Times New Roman" w:hAnsi="Fira Code" w:cs="Times New Roman"/>
+          <w:color w:val="E7EE98"/>
+          <w:sz w:val="21"/>
+          <w:szCs w:val="21"/>
+          <w:lang w:eastAsia="pt-BR"/>
+        </w:rPr>
+        <w:t>myForIn</w:t>
+      </w:r>
+      <w:r>
+        <w:rPr>
+          <w:rFonts w:ascii="Fira Code" w:eastAsia="Times New Roman" w:hAnsi="Fira Code" w:cs="Times New Roman"/>
+          <w:color w:val="DEE492"/>
+          <w:sz w:val="21"/>
+          <w:szCs w:val="21"/>
+          <w:lang w:eastAsia="pt-BR"/>
+        </w:rPr>
+        <w:t>'</w:t>
+      </w:r>
+      <w:r>
+        <w:rPr>
+          <w:rFonts w:ascii="Fira Code" w:eastAsia="Times New Roman" w:hAnsi="Fira Code" w:cs="Times New Roman"/>
+          <w:color w:val="F6F6F4"/>
+          <w:sz w:val="21"/>
+          <w:szCs w:val="21"/>
+          <w:lang w:eastAsia="pt-BR"/>
+        </w:rPr>
+        <w:t>) numbers</w:t>
+      </w:r>
+      <w:r>
+        <w:rPr>
+          <w:rFonts w:ascii="Fira Code" w:eastAsia="Times New Roman" w:hAnsi="Fira Code" w:cs="Times New Roman"/>
+          <w:color w:val="F286C4"/>
+          <w:sz w:val="21"/>
+          <w:szCs w:val="21"/>
+          <w:lang w:eastAsia="pt-BR"/>
+        </w:rPr>
+        <w:t>:</w:t>
+      </w:r>
+      <w:r>
+        <w:rPr>
+          <w:rFonts w:ascii="Fira Code" w:eastAsia="Times New Roman" w:hAnsi="Fira Code" w:cs="Times New Roman"/>
+          <w:color w:val="F6F6F4"/>
+          <w:sz w:val="21"/>
+          <w:szCs w:val="21"/>
+          <w:lang w:eastAsia="pt-BR"/>
+        </w:rPr>
+        <w:t> </w:t>
+      </w:r>
+      <w:r>
+        <w:rPr>
+          <w:rFonts w:ascii="Fira Code" w:eastAsia="Times New Roman" w:hAnsi="Fira Code" w:cs="Times New Roman"/>
+          <w:i/>
+          <w:iCs/>
+          <w:color w:val="97E1F1"/>
+          <w:sz w:val="21"/>
+          <w:szCs w:val="21"/>
+          <w:lang w:eastAsia="pt-BR"/>
+        </w:rPr>
+        <w:t>number</w:t>
+      </w:r>
+      <w:r>
+        <w:rPr>
+          <w:rFonts w:ascii="Fira Code" w:eastAsia="Times New Roman" w:hAnsi="Fira Code" w:cs="Times New Roman"/>
+          <w:color w:val="F6F6F4"/>
+          <w:sz w:val="21"/>
+          <w:szCs w:val="21"/>
+          <w:lang w:eastAsia="pt-BR"/>
+        </w:rPr>
+        <w:t>[] </w:t>
+      </w:r>
+      <w:r>
+        <w:rPr>
+          <w:rFonts w:ascii="Fira Code" w:eastAsia="Times New Roman" w:hAnsi="Fira Code" w:cs="Times New Roman"/>
+          <w:color w:val="F286C4"/>
+          <w:sz w:val="21"/>
+          <w:szCs w:val="21"/>
+          <w:lang w:eastAsia="pt-BR"/>
+        </w:rPr>
+        <w:t>=</w:t>
+      </w:r>
+      <w:r>
+        <w:rPr>
+          <w:rFonts w:ascii="Fira Code" w:eastAsia="Times New Roman" w:hAnsi="Fira Code" w:cs="Times New Roman"/>
+          <w:color w:val="F6F6F4"/>
+          <w:sz w:val="21"/>
+          <w:szCs w:val="21"/>
+          <w:lang w:eastAsia="pt-BR"/>
+        </w:rPr>
+        <w:t> []</w:t>
+      </w:r>
+    </w:p>
+    <w:p>
+      <w:pPr>
+        <w:shd w:val="clear" w:color="auto" w:fill="282A36"/>
+        <w:spacing w:after="0" w:line="360" w:lineRule="atLeast"/>
+        <w:rPr>
+          <w:rFonts w:ascii="Fira Code" w:eastAsia="Times New Roman" w:hAnsi="Fira Code" w:cs="Times New Roman"/>
+          <w:color w:val="F6F6F4"/>
+          <w:sz w:val="21"/>
+          <w:szCs w:val="21"/>
+          <w:lang w:eastAsia="pt-BR"/>
+        </w:rPr>
+      </w:pPr>
+      <w:r>
+        <w:rPr>
+          <w:rFonts w:ascii="Fira Code" w:eastAsia="Times New Roman" w:hAnsi="Fira Code" w:cs="Times New Roman"/>
+          <w:color w:val="F6F6F4"/>
+          <w:sz w:val="21"/>
+          <w:szCs w:val="21"/>
+          <w:lang w:eastAsia="pt-BR"/>
+        </w:rPr>
+        <w:t>  </w:t>
+      </w:r>
+      <w:r>
+        <w:rPr>
+          <w:rFonts w:ascii="Fira Code" w:eastAsia="Times New Roman" w:hAnsi="Fira Code" w:cs="Times New Roman"/>
+          <w:color w:val="77C257"/>
+          <w:sz w:val="21"/>
+          <w:szCs w:val="21"/>
+          <w:lang w:eastAsia="pt-BR"/>
+        </w:rPr>
+        <w:t>//myForEm, vai pegar o que vem depois da palavra 'in', no caso [1,2,3]</w:t>
+      </w:r>
+    </w:p>
+    <w:p>
+      <w:pPr>
+        <w:shd w:val="clear" w:color="auto" w:fill="282A36"/>
+        <w:spacing w:after="0" w:line="360" w:lineRule="atLeast"/>
+        <w:rPr>
+          <w:rFonts w:ascii="Fira Code" w:eastAsia="Times New Roman" w:hAnsi="Fira Code" w:cs="Times New Roman"/>
+          <w:color w:val="F6F6F4"/>
+          <w:sz w:val="21"/>
+          <w:szCs w:val="21"/>
+          <w:lang w:eastAsia="pt-BR"/>
+        </w:rPr>
+      </w:pPr>
+    </w:p>
+    <w:p>
+      <w:pPr>
+        <w:shd w:val="clear" w:color="auto" w:fill="282A36"/>
+        <w:spacing w:after="0" w:line="360" w:lineRule="atLeast"/>
+        <w:rPr>
+          <w:rFonts w:ascii="Fira Code" w:eastAsia="Times New Roman" w:hAnsi="Fira Code" w:cs="Times New Roman"/>
+          <w:color w:val="F6F6F4"/>
+          <w:sz w:val="21"/>
+          <w:szCs w:val="21"/>
+          <w:lang w:eastAsia="pt-BR"/>
+        </w:rPr>
+      </w:pPr>
+      <w:r>
+        <w:rPr>
+          <w:rFonts w:ascii="Fira Code" w:eastAsia="Times New Roman" w:hAnsi="Fira Code" w:cs="Times New Roman"/>
+          <w:color w:val="F6F6F4"/>
+          <w:sz w:val="21"/>
+          <w:szCs w:val="21"/>
+          <w:lang w:eastAsia="pt-BR"/>
+        </w:rPr>
+        <w:t>  </w:t>
+      </w:r>
+      <w:r>
+        <w:rPr>
+          <w:rFonts w:ascii="Fira Code" w:eastAsia="Times New Roman" w:hAnsi="Fira Code" w:cs="Times New Roman"/>
+          <w:color w:val="F286C4"/>
+          <w:sz w:val="21"/>
+          <w:szCs w:val="21"/>
+          <w:lang w:eastAsia="pt-BR"/>
+        </w:rPr>
+        <w:t>constructor</w:t>
+      </w:r>
+      <w:r>
+        <w:rPr>
+          <w:rFonts w:ascii="Fira Code" w:eastAsia="Times New Roman" w:hAnsi="Fira Code" w:cs="Times New Roman"/>
+          <w:color w:val="F6F6F4"/>
+          <w:sz w:val="21"/>
+          <w:szCs w:val="21"/>
+          <w:lang w:eastAsia="pt-BR"/>
+        </w:rPr>
+        <w:t>(</w:t>
+      </w:r>
+    </w:p>
+    <w:p>
+      <w:pPr>
+        <w:shd w:val="clear" w:color="auto" w:fill="282A36"/>
+        <w:spacing w:after="0" w:line="360" w:lineRule="atLeast"/>
+        <w:rPr>
+          <w:rFonts w:ascii="Fira Code" w:eastAsia="Times New Roman" w:hAnsi="Fira Code" w:cs="Times New Roman"/>
+          <w:color w:val="F6F6F4"/>
+          <w:sz w:val="21"/>
+          <w:szCs w:val="21"/>
+          <w:lang w:eastAsia="pt-BR"/>
+        </w:rPr>
+      </w:pPr>
+      <w:r>
+        <w:rPr>
+          <w:rFonts w:ascii="Fira Code" w:eastAsia="Times New Roman" w:hAnsi="Fira Code" w:cs="Times New Roman"/>
+          <w:color w:val="F6F6F4"/>
+          <w:sz w:val="21"/>
+          <w:szCs w:val="21"/>
+          <w:lang w:eastAsia="pt-BR"/>
+        </w:rPr>
+        <w:t>    </w:t>
+      </w:r>
+      <w:r>
+        <w:rPr>
+          <w:rFonts w:ascii="Fira Code" w:eastAsia="Times New Roman" w:hAnsi="Fira Code" w:cs="Times New Roman"/>
+          <w:color w:val="F286C4"/>
+          <w:sz w:val="21"/>
+          <w:szCs w:val="21"/>
+          <w:lang w:eastAsia="pt-BR"/>
+        </w:rPr>
+        <w:t>private</w:t>
+      </w:r>
+      <w:r>
+        <w:rPr>
+          <w:rFonts w:ascii="Fira Code" w:eastAsia="Times New Roman" w:hAnsi="Fira Code" w:cs="Times New Roman"/>
+          <w:color w:val="F6F6F4"/>
+          <w:sz w:val="21"/>
+          <w:szCs w:val="21"/>
+          <w:lang w:eastAsia="pt-BR"/>
+        </w:rPr>
+        <w:t> </w:t>
+      </w:r>
+      <w:r>
+        <w:rPr>
+          <w:rFonts w:ascii="Fira Code" w:eastAsia="Times New Roman" w:hAnsi="Fira Code" w:cs="Times New Roman"/>
+          <w:i/>
+          <w:iCs/>
+          <w:color w:val="FFB86C"/>
+          <w:sz w:val="21"/>
+          <w:szCs w:val="21"/>
+          <w:lang w:eastAsia="pt-BR"/>
+        </w:rPr>
+        <w:t>container</w:t>
+      </w:r>
+      <w:r>
+        <w:rPr>
+          <w:rFonts w:ascii="Fira Code" w:eastAsia="Times New Roman" w:hAnsi="Fira Code" w:cs="Times New Roman"/>
+          <w:color w:val="F286C4"/>
+          <w:sz w:val="21"/>
+          <w:szCs w:val="21"/>
+          <w:lang w:eastAsia="pt-BR"/>
+        </w:rPr>
+        <w:t>:</w:t>
+      </w:r>
+      <w:r>
+        <w:rPr>
+          <w:rFonts w:ascii="Fira Code" w:eastAsia="Times New Roman" w:hAnsi="Fira Code" w:cs="Times New Roman"/>
+          <w:color w:val="F6F6F4"/>
+          <w:sz w:val="21"/>
+          <w:szCs w:val="21"/>
+          <w:lang w:eastAsia="pt-BR"/>
+        </w:rPr>
+        <w:t> </w:t>
+      </w:r>
+      <w:r>
+        <w:rPr>
+          <w:rFonts w:ascii="Fira Code" w:eastAsia="Times New Roman" w:hAnsi="Fira Code" w:cs="Times New Roman"/>
+          <w:color w:val="97E1F1"/>
+          <w:sz w:val="21"/>
+          <w:szCs w:val="21"/>
+          <w:lang w:eastAsia="pt-BR"/>
+        </w:rPr>
+        <w:t>ViewContainerRef</w:t>
+      </w:r>
+      <w:r>
+        <w:rPr>
+          <w:rFonts w:ascii="Fira Code" w:eastAsia="Times New Roman" w:hAnsi="Fira Code" w:cs="Times New Roman"/>
+          <w:color w:val="F6F6F4"/>
+          <w:sz w:val="21"/>
+          <w:szCs w:val="21"/>
+          <w:lang w:eastAsia="pt-BR"/>
+        </w:rPr>
+        <w:t>,</w:t>
+      </w:r>
+    </w:p>
+    <w:p>
+      <w:pPr>
+        <w:shd w:val="clear" w:color="auto" w:fill="282A36"/>
+        <w:spacing w:after="0" w:line="360" w:lineRule="atLeast"/>
+        <w:rPr>
+          <w:rFonts w:ascii="Fira Code" w:eastAsia="Times New Roman" w:hAnsi="Fira Code" w:cs="Times New Roman"/>
+          <w:color w:val="F6F6F4"/>
+          <w:sz w:val="21"/>
+          <w:szCs w:val="21"/>
+          <w:lang w:eastAsia="pt-BR"/>
+        </w:rPr>
+      </w:pPr>
+      <w:r>
+        <w:rPr>
+          <w:rFonts w:ascii="Fira Code" w:eastAsia="Times New Roman" w:hAnsi="Fira Code" w:cs="Times New Roman"/>
+          <w:color w:val="F6F6F4"/>
+          <w:sz w:val="21"/>
+          <w:szCs w:val="21"/>
+          <w:lang w:eastAsia="pt-BR"/>
+        </w:rPr>
+        <w:t>    </w:t>
+      </w:r>
+      <w:r>
+        <w:rPr>
+          <w:rFonts w:ascii="Fira Code" w:eastAsia="Times New Roman" w:hAnsi="Fira Code" w:cs="Times New Roman"/>
+          <w:color w:val="F286C4"/>
+          <w:sz w:val="21"/>
+          <w:szCs w:val="21"/>
+          <w:lang w:eastAsia="pt-BR"/>
+        </w:rPr>
+        <w:t>private</w:t>
+      </w:r>
+      <w:r>
+        <w:rPr>
+          <w:rFonts w:ascii="Fira Code" w:eastAsia="Times New Roman" w:hAnsi="Fira Code" w:cs="Times New Roman"/>
+          <w:color w:val="F6F6F4"/>
+          <w:sz w:val="21"/>
+          <w:szCs w:val="21"/>
+          <w:lang w:eastAsia="pt-BR"/>
+        </w:rPr>
+        <w:t> </w:t>
+      </w:r>
+      <w:r>
+        <w:rPr>
+          <w:rFonts w:ascii="Fira Code" w:eastAsia="Times New Roman" w:hAnsi="Fira Code" w:cs="Times New Roman"/>
+          <w:i/>
+          <w:iCs/>
+          <w:color w:val="FFB86C"/>
+          <w:sz w:val="21"/>
+          <w:szCs w:val="21"/>
+          <w:lang w:eastAsia="pt-BR"/>
+        </w:rPr>
+        <w:t>template</w:t>
+      </w:r>
+      <w:r>
+        <w:rPr>
+          <w:rFonts w:ascii="Fira Code" w:eastAsia="Times New Roman" w:hAnsi="Fira Code" w:cs="Times New Roman"/>
+          <w:color w:val="F286C4"/>
+          <w:sz w:val="21"/>
+          <w:szCs w:val="21"/>
+          <w:lang w:eastAsia="pt-BR"/>
+        </w:rPr>
+        <w:t>:</w:t>
+      </w:r>
+      <w:r>
+        <w:rPr>
+          <w:rFonts w:ascii="Fira Code" w:eastAsia="Times New Roman" w:hAnsi="Fira Code" w:cs="Times New Roman"/>
+          <w:color w:val="F6F6F4"/>
+          <w:sz w:val="21"/>
+          <w:szCs w:val="21"/>
+          <w:lang w:eastAsia="pt-BR"/>
+        </w:rPr>
+        <w:t> </w:t>
+      </w:r>
+      <w:r>
+        <w:rPr>
+          <w:rFonts w:ascii="Fira Code" w:eastAsia="Times New Roman" w:hAnsi="Fira Code" w:cs="Times New Roman"/>
+          <w:color w:val="97E1F1"/>
+          <w:sz w:val="21"/>
+          <w:szCs w:val="21"/>
+          <w:lang w:eastAsia="pt-BR"/>
+        </w:rPr>
+        <w:t>TemplateRef</w:t>
+      </w:r>
+      <w:r>
+        <w:rPr>
+          <w:rFonts w:ascii="Fira Code" w:eastAsia="Times New Roman" w:hAnsi="Fira Code" w:cs="Times New Roman"/>
+          <w:color w:val="F6F6F4"/>
+          <w:sz w:val="21"/>
+          <w:szCs w:val="21"/>
+          <w:lang w:eastAsia="pt-BR"/>
+        </w:rPr>
+        <w:t>&lt;</w:t>
+      </w:r>
+      <w:r>
+        <w:rPr>
+          <w:rFonts w:ascii="Fira Code" w:eastAsia="Times New Roman" w:hAnsi="Fira Code" w:cs="Times New Roman"/>
+          <w:i/>
+          <w:iCs/>
+          <w:color w:val="97E1F1"/>
+          <w:sz w:val="21"/>
+          <w:szCs w:val="21"/>
+          <w:lang w:eastAsia="pt-BR"/>
+        </w:rPr>
+        <w:t>any</w:t>
+      </w:r>
+      <w:r>
+        <w:rPr>
+          <w:rFonts w:ascii="Fira Code" w:eastAsia="Times New Roman" w:hAnsi="Fira Code" w:cs="Times New Roman"/>
+          <w:color w:val="F6F6F4"/>
+          <w:sz w:val="21"/>
+          <w:szCs w:val="21"/>
+          <w:lang w:eastAsia="pt-BR"/>
+        </w:rPr>
+        <w:t>&gt;</w:t>
+      </w:r>
+    </w:p>
+    <w:p>
+      <w:pPr>
+        <w:shd w:val="clear" w:color="auto" w:fill="282A36"/>
+        <w:spacing w:after="0" w:line="360" w:lineRule="atLeast"/>
+        <w:rPr>
+          <w:rFonts w:ascii="Fira Code" w:eastAsia="Times New Roman" w:hAnsi="Fira Code" w:cs="Times New Roman"/>
+          <w:color w:val="F6F6F4"/>
+          <w:sz w:val="21"/>
+          <w:szCs w:val="21"/>
+          <w:lang w:eastAsia="pt-BR"/>
+        </w:rPr>
+      </w:pPr>
+      <w:r>
+        <w:rPr>
+          <w:rFonts w:ascii="Fira Code" w:eastAsia="Times New Roman" w:hAnsi="Fira Code" w:cs="Times New Roman"/>
+          <w:color w:val="F6F6F4"/>
+          <w:sz w:val="21"/>
+          <w:szCs w:val="21"/>
+          <w:lang w:eastAsia="pt-BR"/>
+        </w:rPr>
+        <w:t>  ) {}</w:t>
+      </w:r>
+    </w:p>
+    <w:p>
+      <w:pPr>
+        <w:shd w:val="clear" w:color="auto" w:fill="282A36"/>
+        <w:spacing w:after="0" w:line="360" w:lineRule="atLeast"/>
+        <w:rPr>
+          <w:rFonts w:ascii="Fira Code" w:eastAsia="Times New Roman" w:hAnsi="Fira Code" w:cs="Times New Roman"/>
+          <w:color w:val="F6F6F4"/>
+          <w:sz w:val="21"/>
+          <w:szCs w:val="21"/>
+          <w:lang w:eastAsia="pt-BR"/>
+        </w:rPr>
+      </w:pPr>
+    </w:p>
+    <w:p>
+      <w:pPr>
+        <w:shd w:val="clear" w:color="auto" w:fill="282A36"/>
+        <w:spacing w:after="0" w:line="360" w:lineRule="atLeast"/>
+        <w:rPr>
+          <w:rFonts w:ascii="Fira Code" w:eastAsia="Times New Roman" w:hAnsi="Fira Code" w:cs="Times New Roman"/>
+          <w:color w:val="F6F6F4"/>
+          <w:sz w:val="21"/>
+          <w:szCs w:val="21"/>
+          <w:lang w:eastAsia="pt-BR"/>
+        </w:rPr>
+      </w:pPr>
+      <w:r>
+        <w:rPr>
+          <w:rFonts w:ascii="Fira Code" w:eastAsia="Times New Roman" w:hAnsi="Fira Code" w:cs="Times New Roman"/>
+          <w:color w:val="F6F6F4"/>
+          <w:sz w:val="21"/>
+          <w:szCs w:val="21"/>
+          <w:lang w:eastAsia="pt-BR"/>
+        </w:rPr>
+        <w:t>  </w:t>
+      </w:r>
+      <w:r>
+        <w:rPr>
+          <w:rFonts w:ascii="Fira Code" w:eastAsia="Times New Roman" w:hAnsi="Fira Code" w:cs="Times New Roman"/>
+          <w:color w:val="62E884"/>
+          <w:sz w:val="21"/>
+          <w:szCs w:val="21"/>
+          <w:lang w:eastAsia="pt-BR"/>
+        </w:rPr>
+        <w:t>ngOnInit</w:t>
+      </w:r>
+      <w:r>
+        <w:rPr>
+          <w:rFonts w:ascii="Fira Code" w:eastAsia="Times New Roman" w:hAnsi="Fira Code" w:cs="Times New Roman"/>
+          <w:color w:val="F6F6F4"/>
+          <w:sz w:val="21"/>
+          <w:szCs w:val="21"/>
+          <w:lang w:eastAsia="pt-BR"/>
+        </w:rPr>
+        <w:t>()</w:t>
+      </w:r>
+      <w:r>
+        <w:rPr>
+          <w:rFonts w:ascii="Fira Code" w:eastAsia="Times New Roman" w:hAnsi="Fira Code" w:cs="Times New Roman"/>
+          <w:color w:val="F286C4"/>
+          <w:sz w:val="21"/>
+          <w:szCs w:val="21"/>
+          <w:lang w:eastAsia="pt-BR"/>
+        </w:rPr>
+        <w:t>:</w:t>
+      </w:r>
+      <w:r>
+        <w:rPr>
+          <w:rFonts w:ascii="Fira Code" w:eastAsia="Times New Roman" w:hAnsi="Fira Code" w:cs="Times New Roman"/>
+          <w:color w:val="F6F6F4"/>
+          <w:sz w:val="21"/>
+          <w:szCs w:val="21"/>
+          <w:lang w:eastAsia="pt-BR"/>
+        </w:rPr>
+        <w:t> </w:t>
+      </w:r>
+      <w:r>
+        <w:rPr>
+          <w:rFonts w:ascii="Fira Code" w:eastAsia="Times New Roman" w:hAnsi="Fira Code" w:cs="Times New Roman"/>
+          <w:i/>
+          <w:iCs/>
+          <w:color w:val="97E1F1"/>
+          <w:sz w:val="21"/>
+          <w:szCs w:val="21"/>
+          <w:lang w:eastAsia="pt-BR"/>
+        </w:rPr>
+        <w:t>void</w:t>
+      </w:r>
+      <w:r>
+        <w:rPr>
+          <w:rFonts w:ascii="Fira Code" w:eastAsia="Times New Roman" w:hAnsi="Fira Code" w:cs="Times New Roman"/>
+          <w:color w:val="F6F6F4"/>
+          <w:sz w:val="21"/>
+          <w:szCs w:val="21"/>
+          <w:lang w:eastAsia="pt-BR"/>
+        </w:rPr>
+        <w:t> {</w:t>
+      </w:r>
+    </w:p>
+    <w:p>
+      <w:pPr>
+        <w:shd w:val="clear" w:color="auto" w:fill="282A36"/>
+        <w:spacing w:after="0" w:line="360" w:lineRule="atLeast"/>
+        <w:rPr>
+          <w:rFonts w:ascii="Fira Code" w:eastAsia="Times New Roman" w:hAnsi="Fira Code" w:cs="Times New Roman"/>
+          <w:color w:val="F6F6F4"/>
+          <w:sz w:val="21"/>
+          <w:szCs w:val="21"/>
+          <w:lang w:eastAsia="pt-BR"/>
+        </w:rPr>
+      </w:pPr>
+      <w:r>
+        <w:rPr>
+          <w:rFonts w:ascii="Fira Code" w:eastAsia="Times New Roman" w:hAnsi="Fira Code" w:cs="Times New Roman"/>
+          <w:color w:val="F6F6F4"/>
+          <w:sz w:val="21"/>
+          <w:szCs w:val="21"/>
+          <w:lang w:eastAsia="pt-BR"/>
+        </w:rPr>
+        <w:t>    </w:t>
+      </w:r>
+      <w:r>
+        <w:rPr>
+          <w:rFonts w:ascii="Fira Code" w:eastAsia="Times New Roman" w:hAnsi="Fira Code" w:cs="Times New Roman"/>
+          <w:color w:val="F286C4"/>
+          <w:sz w:val="21"/>
+          <w:szCs w:val="21"/>
+          <w:lang w:eastAsia="pt-BR"/>
+        </w:rPr>
+        <w:t>for</w:t>
+      </w:r>
+      <w:r>
+        <w:rPr>
+          <w:rFonts w:ascii="Fira Code" w:eastAsia="Times New Roman" w:hAnsi="Fira Code" w:cs="Times New Roman"/>
+          <w:color w:val="F6F6F4"/>
+          <w:sz w:val="21"/>
+          <w:szCs w:val="21"/>
+          <w:lang w:eastAsia="pt-BR"/>
+        </w:rPr>
+        <w:t> (</w:t>
+      </w:r>
+      <w:r>
+        <w:rPr>
+          <w:rFonts w:ascii="Fira Code" w:eastAsia="Times New Roman" w:hAnsi="Fira Code" w:cs="Times New Roman"/>
+          <w:color w:val="F286C4"/>
+          <w:sz w:val="21"/>
+          <w:szCs w:val="21"/>
+          <w:lang w:eastAsia="pt-BR"/>
+        </w:rPr>
+        <w:t>let</w:t>
+      </w:r>
+      <w:r>
+        <w:rPr>
+          <w:rFonts w:ascii="Fira Code" w:eastAsia="Times New Roman" w:hAnsi="Fira Code" w:cs="Times New Roman"/>
+          <w:color w:val="F6F6F4"/>
+          <w:sz w:val="21"/>
+          <w:szCs w:val="21"/>
+          <w:lang w:eastAsia="pt-BR"/>
+        </w:rPr>
+        <w:t> number </w:t>
+      </w:r>
+      <w:r>
+        <w:rPr>
+          <w:rFonts w:ascii="Fira Code" w:eastAsia="Times New Roman" w:hAnsi="Fira Code" w:cs="Times New Roman"/>
+          <w:color w:val="F286C4"/>
+          <w:sz w:val="21"/>
+          <w:szCs w:val="21"/>
+          <w:lang w:eastAsia="pt-BR"/>
+        </w:rPr>
+        <w:t>of</w:t>
+      </w:r>
+      <w:r>
+        <w:rPr>
+          <w:rFonts w:ascii="Fira Code" w:eastAsia="Times New Roman" w:hAnsi="Fira Code" w:cs="Times New Roman"/>
+          <w:color w:val="F6F6F4"/>
+          <w:sz w:val="21"/>
+          <w:szCs w:val="21"/>
+          <w:lang w:eastAsia="pt-BR"/>
+        </w:rPr>
+        <w:t> </w:t>
+      </w:r>
+      <w:r>
+        <w:rPr>
+          <w:rFonts w:ascii="Fira Code" w:eastAsia="Times New Roman" w:hAnsi="Fira Code" w:cs="Times New Roman"/>
+          <w:i/>
+          <w:iCs/>
+          <w:color w:val="BF9EEE"/>
+          <w:sz w:val="21"/>
+          <w:szCs w:val="21"/>
+          <w:lang w:eastAsia="pt-BR"/>
+        </w:rPr>
+        <w:t>this</w:t>
+      </w:r>
+      <w:r>
+        <w:rPr>
+          <w:rFonts w:ascii="Fira Code" w:eastAsia="Times New Roman" w:hAnsi="Fira Code" w:cs="Times New Roman"/>
+          <w:color w:val="F6F6F4"/>
+          <w:sz w:val="21"/>
+          <w:szCs w:val="21"/>
+          <w:lang w:eastAsia="pt-BR"/>
+        </w:rPr>
+        <w:t>.numbers) {</w:t>
+      </w:r>
+    </w:p>
+    <w:p>
+      <w:pPr>
+        <w:shd w:val="clear" w:color="auto" w:fill="282A36"/>
+        <w:spacing w:after="0" w:line="360" w:lineRule="atLeast"/>
+        <w:rPr>
+          <w:rFonts w:ascii="Fira Code" w:eastAsia="Times New Roman" w:hAnsi="Fira Code" w:cs="Times New Roman"/>
+          <w:color w:val="F6F6F4"/>
+          <w:sz w:val="21"/>
+          <w:szCs w:val="21"/>
+          <w:lang w:eastAsia="pt-BR"/>
+        </w:rPr>
+      </w:pPr>
+      <w:r>
+        <w:rPr>
+          <w:rFonts w:ascii="Fira Code" w:eastAsia="Times New Roman" w:hAnsi="Fira Code" w:cs="Times New Roman"/>
+          <w:color w:val="F6F6F4"/>
+          <w:sz w:val="21"/>
+          <w:szCs w:val="21"/>
+          <w:lang w:eastAsia="pt-BR"/>
+        </w:rPr>
+        <w:t>      </w:t>
+      </w:r>
+      <w:r>
+        <w:rPr>
+          <w:rFonts w:ascii="Fira Code" w:eastAsia="Times New Roman" w:hAnsi="Fira Code" w:cs="Times New Roman"/>
+          <w:i/>
+          <w:iCs/>
+          <w:color w:val="BF9EEE"/>
+          <w:sz w:val="21"/>
+          <w:szCs w:val="21"/>
+          <w:lang w:eastAsia="pt-BR"/>
+        </w:rPr>
+        <w:t>this</w:t>
+      </w:r>
+      <w:r>
+        <w:rPr>
+          <w:rFonts w:ascii="Fira Code" w:eastAsia="Times New Roman" w:hAnsi="Fira Code" w:cs="Times New Roman"/>
+          <w:color w:val="F6F6F4"/>
+          <w:sz w:val="21"/>
+          <w:szCs w:val="21"/>
+          <w:lang w:eastAsia="pt-BR"/>
+        </w:rPr>
+        <w:t>.container.</w:t>
+      </w:r>
+      <w:r>
+        <w:rPr>
+          <w:rFonts w:ascii="Fira Code" w:eastAsia="Times New Roman" w:hAnsi="Fira Code" w:cs="Times New Roman"/>
+          <w:color w:val="62E884"/>
+          <w:sz w:val="21"/>
+          <w:szCs w:val="21"/>
+          <w:lang w:eastAsia="pt-BR"/>
+        </w:rPr>
+        <w:t>createEmbeddedView</w:t>
+      </w:r>
+      <w:r>
+        <w:rPr>
+          <w:rFonts w:ascii="Fira Code" w:eastAsia="Times New Roman" w:hAnsi="Fira Code" w:cs="Times New Roman"/>
+          <w:color w:val="F6F6F4"/>
+          <w:sz w:val="21"/>
+          <w:szCs w:val="21"/>
+          <w:lang w:eastAsia="pt-BR"/>
+        </w:rPr>
+        <w:t>(</w:t>
+      </w:r>
+    </w:p>
+    <w:p>
+      <w:pPr>
+        <w:shd w:val="clear" w:color="auto" w:fill="282A36"/>
+        <w:spacing w:after="0" w:line="360" w:lineRule="atLeast"/>
+        <w:rPr>
+          <w:rFonts w:ascii="Fira Code" w:eastAsia="Times New Roman" w:hAnsi="Fira Code" w:cs="Times New Roman"/>
+          <w:color w:val="F6F6F4"/>
+          <w:sz w:val="21"/>
+          <w:szCs w:val="21"/>
+          <w:lang w:eastAsia="pt-BR"/>
+        </w:rPr>
+      </w:pPr>
+      <w:r>
+        <w:rPr>
+          <w:rFonts w:ascii="Fira Code" w:eastAsia="Times New Roman" w:hAnsi="Fira Code" w:cs="Times New Roman"/>
+          <w:color w:val="F6F6F4"/>
+          <w:sz w:val="21"/>
+          <w:szCs w:val="21"/>
+          <w:lang w:eastAsia="pt-BR"/>
+        </w:rPr>
+        <w:t>        </w:t>
+      </w:r>
+      <w:r>
+        <w:rPr>
+          <w:rFonts w:ascii="Fira Code" w:eastAsia="Times New Roman" w:hAnsi="Fira Code" w:cs="Times New Roman"/>
+          <w:i/>
+          <w:iCs/>
+          <w:color w:val="BF9EEE"/>
+          <w:sz w:val="21"/>
+          <w:szCs w:val="21"/>
+          <w:lang w:eastAsia="pt-BR"/>
+        </w:rPr>
+        <w:t>this</w:t>
+      </w:r>
+      <w:r>
+        <w:rPr>
+          <w:rFonts w:ascii="Fira Code" w:eastAsia="Times New Roman" w:hAnsi="Fira Code" w:cs="Times New Roman"/>
+          <w:color w:val="F6F6F4"/>
+          <w:sz w:val="21"/>
+          <w:szCs w:val="21"/>
+          <w:lang w:eastAsia="pt-BR"/>
+        </w:rPr>
+        <w:t>.template, { $implicit</w:t>
+      </w:r>
+      <w:r>
+        <w:rPr>
+          <w:rFonts w:ascii="Fira Code" w:eastAsia="Times New Roman" w:hAnsi="Fira Code" w:cs="Times New Roman"/>
+          <w:color w:val="F286C4"/>
+          <w:sz w:val="21"/>
+          <w:szCs w:val="21"/>
+          <w:lang w:eastAsia="pt-BR"/>
+        </w:rPr>
+        <w:t>:</w:t>
+      </w:r>
+      <w:r>
+        <w:rPr>
+          <w:rFonts w:ascii="Fira Code" w:eastAsia="Times New Roman" w:hAnsi="Fira Code" w:cs="Times New Roman"/>
+          <w:color w:val="F6F6F4"/>
+          <w:sz w:val="21"/>
+          <w:szCs w:val="21"/>
+          <w:lang w:eastAsia="pt-BR"/>
+        </w:rPr>
+        <w:t> number }</w:t>
+      </w:r>
+    </w:p>
+    <w:p>
+      <w:pPr>
+        <w:shd w:val="clear" w:color="auto" w:fill="282A36"/>
+        <w:spacing w:after="0" w:line="360" w:lineRule="atLeast"/>
+        <w:rPr>
+          <w:rFonts w:ascii="Fira Code" w:eastAsia="Times New Roman" w:hAnsi="Fira Code" w:cs="Times New Roman"/>
+          <w:color w:val="F6F6F4"/>
+          <w:sz w:val="21"/>
+          <w:szCs w:val="21"/>
+          <w:lang w:eastAsia="pt-BR"/>
+        </w:rPr>
+      </w:pPr>
+      <w:r>
+        <w:rPr>
+          <w:rFonts w:ascii="Fira Code" w:eastAsia="Times New Roman" w:hAnsi="Fira Code" w:cs="Times New Roman"/>
+          <w:color w:val="F6F6F4"/>
+          <w:sz w:val="21"/>
+          <w:szCs w:val="21"/>
+          <w:lang w:eastAsia="pt-BR"/>
+        </w:rPr>
+        <w:t>      )</w:t>
+      </w:r>
+    </w:p>
+    <w:p>
+      <w:pPr>
+        <w:shd w:val="clear" w:color="auto" w:fill="282A36"/>
+        <w:spacing w:after="0" w:line="360" w:lineRule="atLeast"/>
+        <w:rPr>
+          <w:rFonts w:ascii="Fira Code" w:eastAsia="Times New Roman" w:hAnsi="Fira Code" w:cs="Times New Roman"/>
+          <w:color w:val="F6F6F4"/>
+          <w:sz w:val="21"/>
+          <w:szCs w:val="21"/>
+          <w:lang w:eastAsia="pt-BR"/>
+        </w:rPr>
+      </w:pPr>
+      <w:r>
+        <w:rPr>
+          <w:rFonts w:ascii="Fira Code" w:eastAsia="Times New Roman" w:hAnsi="Fira Code" w:cs="Times New Roman"/>
+          <w:color w:val="F6F6F4"/>
+          <w:sz w:val="21"/>
+          <w:szCs w:val="21"/>
+          <w:lang w:eastAsia="pt-BR"/>
+        </w:rPr>
+        <w:t>    }</w:t>
+      </w:r>
+    </w:p>
+    <w:p>
+      <w:pPr>
+        <w:shd w:val="clear" w:color="auto" w:fill="282A36"/>
+        <w:spacing w:after="0" w:line="360" w:lineRule="atLeast"/>
+        <w:rPr>
+          <w:rFonts w:ascii="Fira Code" w:eastAsia="Times New Roman" w:hAnsi="Fira Code" w:cs="Times New Roman"/>
+          <w:color w:val="F6F6F4"/>
+          <w:sz w:val="21"/>
+          <w:szCs w:val="21"/>
+          <w:lang w:eastAsia="pt-BR"/>
+        </w:rPr>
+      </w:pPr>
+      <w:r>
+        <w:rPr>
+          <w:rFonts w:ascii="Fira Code" w:eastAsia="Times New Roman" w:hAnsi="Fira Code" w:cs="Times New Roman"/>
+          <w:color w:val="F6F6F4"/>
+          <w:sz w:val="21"/>
+          <w:szCs w:val="21"/>
+          <w:lang w:eastAsia="pt-BR"/>
+        </w:rPr>
+        <w:t>  }</w:t>
+      </w:r>
+    </w:p>
+    <w:p>
+      <w:pPr>
+        <w:shd w:val="clear" w:color="auto" w:fill="282A36"/>
+        <w:spacing w:after="0" w:line="360" w:lineRule="atLeast"/>
+        <w:rPr>
+          <w:rFonts w:ascii="Fira Code" w:eastAsia="Times New Roman" w:hAnsi="Fira Code" w:cs="Times New Roman"/>
+          <w:color w:val="F6F6F4"/>
+          <w:sz w:val="21"/>
+          <w:szCs w:val="21"/>
+          <w:lang w:eastAsia="pt-BR"/>
+        </w:rPr>
+      </w:pPr>
+      <w:r>
+        <w:rPr>
+          <w:rFonts w:ascii="Fira Code" w:eastAsia="Times New Roman" w:hAnsi="Fira Code" w:cs="Times New Roman"/>
+          <w:color w:val="F6F6F4"/>
+          <w:sz w:val="21"/>
+          <w:szCs w:val="21"/>
+          <w:lang w:eastAsia="pt-BR"/>
+        </w:rPr>
+        <w:t>}</w:t>
+      </w:r>
+    </w:p>
+    <w:p>
+      <w:pPr>
+        <w:shd w:val="clear" w:color="auto" w:fill="282A36"/>
+        <w:spacing w:after="0" w:line="360" w:lineRule="atLeast"/>
+        <w:rPr>
+          <w:rFonts w:ascii="Fira Code" w:eastAsia="Times New Roman" w:hAnsi="Fira Code" w:cs="Times New Roman"/>
+          <w:color w:val="F6F6F4"/>
+          <w:sz w:val="21"/>
+          <w:szCs w:val="21"/>
+          <w:lang w:eastAsia="pt-BR"/>
+        </w:rPr>
+      </w:pPr>
+    </w:p>
+    <w:p>
+      <w:pPr>
+        <w:spacing w:after="0" w:line="360" w:lineRule="auto"/>
+        <w:jc w:val="both"/>
+        <w:rPr>
+          <w:rFonts w:ascii="Fira Code" w:hAnsi="Fira Code"/>
+          <w:szCs w:val="24"/>
+        </w:rPr>
+      </w:pPr>
+    </w:p>
+    <w:p>
+      <w:pPr>
+        <w:spacing w:after="0" w:line="360" w:lineRule="auto"/>
+        <w:jc w:val="both"/>
+        <w:rPr>
+          <w:rFonts w:ascii="Fira Code" w:hAnsi="Fira Code"/>
+          <w:szCs w:val="24"/>
+        </w:rPr>
+      </w:pPr>
+      <w:r>
+        <w:rPr>
+          <w:rFonts w:ascii="Fira Code" w:hAnsi="Fira Code"/>
+          <w:szCs w:val="24"/>
+        </w:rPr>
+        <w:t xml:space="preserve">Em </w:t>
+      </w:r>
+      <w:hyperlink r:id="rId9" w:history="1">
+        <w:r>
+          <w:rPr>
+            <w:rStyle w:val="Hyperlink"/>
+            <w:rFonts w:ascii="Fira Code" w:hAnsi="Fira Code"/>
+            <w:szCs w:val="24"/>
+          </w:rPr>
+          <w:t>home.component.html</w:t>
+        </w:r>
+      </w:hyperlink>
+    </w:p>
+    <w:p>
+      <w:pPr>
+        <w:shd w:val="clear" w:color="auto" w:fill="282A36"/>
+        <w:spacing w:after="0" w:line="360" w:lineRule="atLeast"/>
+        <w:rPr>
+          <w:rFonts w:ascii="Fira Code" w:eastAsia="Times New Roman" w:hAnsi="Fira Code" w:cs="Times New Roman"/>
+          <w:color w:val="F6F6F4"/>
+          <w:sz w:val="21"/>
+          <w:szCs w:val="21"/>
+          <w:lang w:eastAsia="pt-BR"/>
+        </w:rPr>
+      </w:pPr>
+      <w:r>
+        <w:rPr>
+          <w:rFonts w:ascii="Fira Code" w:eastAsia="Times New Roman" w:hAnsi="Fira Code" w:cs="Times New Roman"/>
+          <w:color w:val="F6F6F4"/>
+          <w:sz w:val="21"/>
+          <w:szCs w:val="21"/>
+          <w:lang w:eastAsia="pt-BR"/>
+        </w:rPr>
+        <w:t>  &lt;</w:t>
+      </w:r>
+      <w:r>
+        <w:rPr>
+          <w:rFonts w:ascii="Fira Code" w:eastAsia="Times New Roman" w:hAnsi="Fira Code" w:cs="Times New Roman"/>
+          <w:color w:val="F286C4"/>
+          <w:sz w:val="21"/>
+          <w:szCs w:val="21"/>
+          <w:lang w:eastAsia="pt-BR"/>
+        </w:rPr>
+        <w:t>ul</w:t>
+      </w:r>
+      <w:r>
+        <w:rPr>
+          <w:rFonts w:ascii="Fira Code" w:eastAsia="Times New Roman" w:hAnsi="Fira Code" w:cs="Times New Roman"/>
+          <w:color w:val="F6F6F4"/>
+          <w:sz w:val="21"/>
+          <w:szCs w:val="21"/>
+          <w:lang w:eastAsia="pt-BR"/>
+        </w:rPr>
+        <w:t>&gt;</w:t>
+      </w:r>
+    </w:p>
+    <w:p>
+      <w:pPr>
+        <w:shd w:val="clear" w:color="auto" w:fill="282A36"/>
+        <w:spacing w:after="0" w:line="360" w:lineRule="atLeast"/>
+        <w:rPr>
+          <w:rFonts w:ascii="Fira Code" w:eastAsia="Times New Roman" w:hAnsi="Fira Code" w:cs="Times New Roman"/>
+          <w:color w:val="F6F6F4"/>
+          <w:sz w:val="21"/>
+          <w:szCs w:val="21"/>
+          <w:lang w:eastAsia="pt-BR"/>
+        </w:rPr>
+      </w:pPr>
+      <w:r>
+        <w:rPr>
+          <w:rFonts w:ascii="Fira Code" w:eastAsia="Times New Roman" w:hAnsi="Fira Code" w:cs="Times New Roman"/>
+          <w:color w:val="F6F6F4"/>
+          <w:sz w:val="21"/>
+          <w:szCs w:val="21"/>
+          <w:lang w:eastAsia="pt-BR"/>
+        </w:rPr>
+        <w:t>    &lt;</w:t>
+      </w:r>
+      <w:r>
+        <w:rPr>
+          <w:rFonts w:ascii="Fira Code" w:eastAsia="Times New Roman" w:hAnsi="Fira Code" w:cs="Times New Roman"/>
+          <w:color w:val="F286C4"/>
+          <w:sz w:val="21"/>
+          <w:szCs w:val="21"/>
+          <w:lang w:eastAsia="pt-BR"/>
+        </w:rPr>
+        <w:t>li</w:t>
+      </w:r>
+      <w:r>
+        <w:rPr>
+          <w:rFonts w:ascii="Fira Code" w:eastAsia="Times New Roman" w:hAnsi="Fira Code" w:cs="Times New Roman"/>
+          <w:color w:val="F6F6F4"/>
+          <w:sz w:val="21"/>
+          <w:szCs w:val="21"/>
+          <w:lang w:eastAsia="pt-BR"/>
+        </w:rPr>
+        <w:t> </w:t>
+      </w:r>
+      <w:r>
+        <w:rPr>
+          <w:rFonts w:ascii="Fira Code" w:eastAsia="Times New Roman" w:hAnsi="Fira Code" w:cs="Times New Roman"/>
+          <w:i/>
+          <w:iCs/>
+          <w:color w:val="62E884"/>
+          <w:sz w:val="21"/>
+          <w:szCs w:val="21"/>
+          <w:lang w:eastAsia="pt-BR"/>
+        </w:rPr>
+        <w:t>*myFor</w:t>
+      </w:r>
+      <w:r>
+        <w:rPr>
+          <w:rFonts w:ascii="Fira Code" w:eastAsia="Times New Roman" w:hAnsi="Fira Code" w:cs="Times New Roman"/>
+          <w:color w:val="F286C4"/>
+          <w:sz w:val="21"/>
+          <w:szCs w:val="21"/>
+          <w:lang w:eastAsia="pt-BR"/>
+        </w:rPr>
+        <w:t>=</w:t>
+      </w:r>
+      <w:r>
+        <w:rPr>
+          <w:rFonts w:ascii="Fira Code" w:eastAsia="Times New Roman" w:hAnsi="Fira Code" w:cs="Times New Roman"/>
+          <w:color w:val="DEE492"/>
+          <w:sz w:val="21"/>
+          <w:szCs w:val="21"/>
+          <w:lang w:eastAsia="pt-BR"/>
+        </w:rPr>
+        <w:t>"</w:t>
+      </w:r>
+      <w:r>
+        <w:rPr>
+          <w:rFonts w:ascii="Fira Code" w:eastAsia="Times New Roman" w:hAnsi="Fira Code" w:cs="Times New Roman"/>
+          <w:color w:val="E7EE98"/>
+          <w:sz w:val="21"/>
+          <w:szCs w:val="21"/>
+          <w:lang w:eastAsia="pt-BR"/>
+        </w:rPr>
+        <w:t>let n in [1,2,3]</w:t>
+      </w:r>
+      <w:r>
+        <w:rPr>
+          <w:rFonts w:ascii="Fira Code" w:eastAsia="Times New Roman" w:hAnsi="Fira Code" w:cs="Times New Roman"/>
+          <w:color w:val="DEE492"/>
+          <w:sz w:val="21"/>
+          <w:szCs w:val="21"/>
+          <w:lang w:eastAsia="pt-BR"/>
+        </w:rPr>
+        <w:t>"</w:t>
+      </w:r>
+      <w:r>
+        <w:rPr>
+          <w:rFonts w:ascii="Fira Code" w:eastAsia="Times New Roman" w:hAnsi="Fira Code" w:cs="Times New Roman"/>
+          <w:color w:val="F6F6F4"/>
+          <w:sz w:val="21"/>
+          <w:szCs w:val="21"/>
+          <w:lang w:eastAsia="pt-BR"/>
+        </w:rPr>
+        <w:t>&gt;{{ n }}&lt;/</w:t>
+      </w:r>
+      <w:r>
+        <w:rPr>
+          <w:rFonts w:ascii="Fira Code" w:eastAsia="Times New Roman" w:hAnsi="Fira Code" w:cs="Times New Roman"/>
+          <w:color w:val="F286C4"/>
+          <w:sz w:val="21"/>
+          <w:szCs w:val="21"/>
+          <w:lang w:eastAsia="pt-BR"/>
+        </w:rPr>
+        <w:t>li</w:t>
+      </w:r>
+      <w:r>
+        <w:rPr>
+          <w:rFonts w:ascii="Fira Code" w:eastAsia="Times New Roman" w:hAnsi="Fira Code" w:cs="Times New Roman"/>
+          <w:color w:val="F6F6F4"/>
+          <w:sz w:val="21"/>
+          <w:szCs w:val="21"/>
+          <w:lang w:eastAsia="pt-BR"/>
+        </w:rPr>
+        <w:t>&gt;</w:t>
+      </w:r>
+    </w:p>
+    <w:p>
+      <w:pPr>
+        <w:shd w:val="clear" w:color="auto" w:fill="282A36"/>
+        <w:spacing w:after="0" w:line="360" w:lineRule="atLeast"/>
+        <w:rPr>
+          <w:rFonts w:ascii="Fira Code" w:eastAsia="Times New Roman" w:hAnsi="Fira Code" w:cs="Times New Roman"/>
+          <w:color w:val="F6F6F4"/>
+          <w:sz w:val="21"/>
+          <w:szCs w:val="21"/>
+          <w:lang w:eastAsia="pt-BR"/>
+        </w:rPr>
+      </w:pPr>
+      <w:r>
+        <w:rPr>
+          <w:rFonts w:ascii="Fira Code" w:eastAsia="Times New Roman" w:hAnsi="Fira Code" w:cs="Times New Roman"/>
+          <w:color w:val="F6F6F4"/>
+          <w:sz w:val="21"/>
+          <w:szCs w:val="21"/>
+          <w:lang w:eastAsia="pt-BR"/>
+        </w:rPr>
+        <w:t>  &lt;/</w:t>
+      </w:r>
+      <w:r>
+        <w:rPr>
+          <w:rFonts w:ascii="Fira Code" w:eastAsia="Times New Roman" w:hAnsi="Fira Code" w:cs="Times New Roman"/>
+          <w:color w:val="F286C4"/>
+          <w:sz w:val="21"/>
+          <w:szCs w:val="21"/>
+          <w:lang w:eastAsia="pt-BR"/>
+        </w:rPr>
+        <w:t>ul</w:t>
+      </w:r>
+      <w:r>
+        <w:rPr>
+          <w:rFonts w:ascii="Fira Code" w:eastAsia="Times New Roman" w:hAnsi="Fira Code" w:cs="Times New Roman"/>
+          <w:color w:val="F6F6F4"/>
+          <w:sz w:val="21"/>
+          <w:szCs w:val="21"/>
+          <w:lang w:eastAsia="pt-BR"/>
+        </w:rPr>
+        <w:t>&gt;</w:t>
+      </w:r>
+    </w:p>
+    <w:p>
+      <w:pPr>
+        <w:spacing w:after="0" w:line="360" w:lineRule="auto"/>
+        <w:jc w:val="both"/>
+        <w:rPr>
+          <w:rFonts w:ascii="Fira Code" w:hAnsi="Fira Code"/>
+          <w:szCs w:val="24"/>
+        </w:rPr>
+      </w:pPr>
+    </w:p>
+    <w:p>
+      <w:pPr>
+        <w:spacing w:after="0" w:line="360" w:lineRule="auto"/>
+        <w:jc w:val="both"/>
+        <w:rPr>
+          <w:rFonts w:ascii="Fira Code" w:hAnsi="Fira Code"/>
+          <w:szCs w:val="24"/>
+        </w:rPr>
+      </w:pPr>
+      <w:r>
+        <w:rPr>
+          <w:rFonts w:ascii="Fira Code" w:hAnsi="Fira Code"/>
+          <w:szCs w:val="24"/>
+        </w:rPr>
+        <w:t>Para fazer um binding de uma função</w:t>
+      </w:r>
+      <w:r>
+        <w:rPr>
+          <w:rFonts w:ascii="Fira Code" w:hAnsi="Fira Code"/>
+          <w:szCs w:val="24"/>
+        </w:rPr>
+        <w:t xml:space="preserve"> (event binding)</w:t>
+      </w:r>
+      <w:r>
+        <w:rPr>
+          <w:rFonts w:ascii="Fira Code" w:hAnsi="Fira Code"/>
+          <w:szCs w:val="24"/>
+        </w:rPr>
+        <w:t>, em um button, por exemplo, precisamos usar a sintaxe</w:t>
+      </w:r>
+      <w:r>
+        <w:rPr>
+          <w:rFonts w:ascii="Fira Code" w:hAnsi="Fira Code"/>
+          <w:szCs w:val="24"/>
+        </w:rPr>
+        <w:t xml:space="preserve"> (click)</w:t>
+      </w:r>
+    </w:p>
+    <w:p>
+      <w:pPr>
+        <w:spacing w:after="0" w:line="360" w:lineRule="auto"/>
+        <w:jc w:val="both"/>
+        <w:rPr>
+          <w:rFonts w:ascii="Fira Code" w:hAnsi="Fira Code"/>
+          <w:szCs w:val="24"/>
+        </w:rPr>
+      </w:pPr>
+      <w:r>
+        <w:rPr>
+          <w:rFonts w:ascii="Fira Code" w:hAnsi="Fira Code"/>
+          <w:szCs w:val="24"/>
+        </w:rPr>
+        <w:t>Em product.create.component.html:</w:t>
+      </w:r>
+    </w:p>
+    <w:p>
+      <w:pPr>
+        <w:spacing w:after="0" w:line="360" w:lineRule="auto"/>
+        <w:jc w:val="both"/>
+        <w:rPr>
+          <w:rFonts w:ascii="Fira Code" w:hAnsi="Fira Code"/>
+          <w:szCs w:val="24"/>
+        </w:rPr>
+      </w:pPr>
+      <w:r>
+        <w:rPr>
+          <w:rFonts w:ascii="Fira Code" w:hAnsi="Fira Code"/>
+          <w:szCs w:val="24"/>
+        </w:rPr>
+        <w:t>&lt;button (click)=”fazAlgo()”&gt;Faz algo&lt;/button&gt;</w:t>
+      </w:r>
+    </w:p>
+    <w:p>
+      <w:pPr>
+        <w:spacing w:after="0" w:line="360" w:lineRule="auto"/>
+        <w:jc w:val="both"/>
+        <w:rPr>
+          <w:rFonts w:ascii="Fira Code" w:hAnsi="Fira Code"/>
+          <w:szCs w:val="24"/>
+        </w:rPr>
+      </w:pPr>
+    </w:p>
+    <w:p>
+      <w:pPr>
+        <w:spacing w:after="0" w:line="360" w:lineRule="auto"/>
+        <w:jc w:val="both"/>
+        <w:rPr>
+          <w:rFonts w:ascii="Fira Code" w:hAnsi="Fira Code"/>
+          <w:szCs w:val="24"/>
+        </w:rPr>
+      </w:pPr>
+    </w:p>
+    <w:p>
+      <w:pPr>
+        <w:spacing w:after="0" w:line="360" w:lineRule="auto"/>
+        <w:jc w:val="both"/>
+        <w:rPr>
+          <w:rFonts w:ascii="Fira Code" w:hAnsi="Fira Code"/>
+          <w:szCs w:val="24"/>
+        </w:rPr>
+      </w:pPr>
+    </w:p>
+    <w:p>
+      <w:pPr>
+        <w:spacing w:after="0" w:line="360" w:lineRule="auto"/>
+        <w:jc w:val="both"/>
+        <w:rPr>
+          <w:rFonts w:ascii="Fira Code" w:hAnsi="Fira Code"/>
+          <w:szCs w:val="24"/>
+        </w:rPr>
+      </w:pPr>
+      <w:r>
+        <w:rPr>
+          <w:rFonts w:ascii="Fira Code" w:hAnsi="Fira Code"/>
+          <w:szCs w:val="24"/>
+        </w:rPr>
+        <w:t>Em product-create.component.ts</w:t>
+      </w:r>
+    </w:p>
+    <w:p>
+      <w:pPr>
+        <w:shd w:val="clear" w:color="auto" w:fill="282A36"/>
+        <w:spacing w:after="0" w:line="360" w:lineRule="atLeast"/>
+        <w:rPr>
+          <w:rFonts w:ascii="Fira Code" w:eastAsia="Times New Roman" w:hAnsi="Fira Code" w:cs="Times New Roman"/>
+          <w:color w:val="F6F6F4"/>
+          <w:sz w:val="21"/>
+          <w:szCs w:val="21"/>
+          <w:lang w:eastAsia="pt-BR"/>
+        </w:rPr>
+      </w:pPr>
+      <w:r>
+        <w:rPr>
+          <w:rFonts w:ascii="Fira Code" w:eastAsia="Times New Roman" w:hAnsi="Fira Code" w:cs="Times New Roman"/>
+          <w:color w:val="F286C4"/>
+          <w:sz w:val="21"/>
+          <w:szCs w:val="21"/>
+          <w:lang w:eastAsia="pt-BR"/>
+        </w:rPr>
+        <w:t>import</w:t>
+      </w:r>
+      <w:r>
+        <w:rPr>
+          <w:rFonts w:ascii="Fira Code" w:eastAsia="Times New Roman" w:hAnsi="Fira Code" w:cs="Times New Roman"/>
+          <w:color w:val="F6F6F4"/>
+          <w:sz w:val="21"/>
+          <w:szCs w:val="21"/>
+          <w:lang w:eastAsia="pt-BR"/>
+        </w:rPr>
+        <w:t> { Component, OnInit } </w:t>
+      </w:r>
+      <w:r>
+        <w:rPr>
+          <w:rFonts w:ascii="Fira Code" w:eastAsia="Times New Roman" w:hAnsi="Fira Code" w:cs="Times New Roman"/>
+          <w:color w:val="F286C4"/>
+          <w:sz w:val="21"/>
+          <w:szCs w:val="21"/>
+          <w:lang w:eastAsia="pt-BR"/>
+        </w:rPr>
+        <w:t>from</w:t>
+      </w:r>
+      <w:r>
+        <w:rPr>
+          <w:rFonts w:ascii="Fira Code" w:eastAsia="Times New Roman" w:hAnsi="Fira Code" w:cs="Times New Roman"/>
+          <w:color w:val="F6F6F4"/>
+          <w:sz w:val="21"/>
+          <w:szCs w:val="21"/>
+          <w:lang w:eastAsia="pt-BR"/>
+        </w:rPr>
+        <w:t> </w:t>
+      </w:r>
+      <w:r>
+        <w:rPr>
+          <w:rFonts w:ascii="Fira Code" w:eastAsia="Times New Roman" w:hAnsi="Fira Code" w:cs="Times New Roman"/>
+          <w:color w:val="DEE492"/>
+          <w:sz w:val="21"/>
+          <w:szCs w:val="21"/>
+          <w:lang w:eastAsia="pt-BR"/>
+        </w:rPr>
+        <w:t>'</w:t>
+      </w:r>
+      <w:r>
+        <w:rPr>
+          <w:rFonts w:ascii="Fira Code" w:eastAsia="Times New Roman" w:hAnsi="Fira Code" w:cs="Times New Roman"/>
+          <w:color w:val="E7EE98"/>
+          <w:sz w:val="21"/>
+          <w:szCs w:val="21"/>
+          <w:lang w:eastAsia="pt-BR"/>
+        </w:rPr>
+        <w:t>@angular/core</w:t>
+      </w:r>
+      <w:r>
+        <w:rPr>
+          <w:rFonts w:ascii="Fira Code" w:eastAsia="Times New Roman" w:hAnsi="Fira Code" w:cs="Times New Roman"/>
+          <w:color w:val="DEE492"/>
+          <w:sz w:val="21"/>
+          <w:szCs w:val="21"/>
+          <w:lang w:eastAsia="pt-BR"/>
+        </w:rPr>
+        <w:t>'</w:t>
+      </w:r>
+      <w:r>
+        <w:rPr>
+          <w:rFonts w:ascii="Fira Code" w:eastAsia="Times New Roman" w:hAnsi="Fira Code" w:cs="Times New Roman"/>
+          <w:color w:val="F6F6F4"/>
+          <w:sz w:val="21"/>
+          <w:szCs w:val="21"/>
+          <w:lang w:eastAsia="pt-BR"/>
+        </w:rPr>
+        <w:t>;</w:t>
+      </w:r>
+    </w:p>
+    <w:p>
+      <w:pPr>
+        <w:shd w:val="clear" w:color="auto" w:fill="282A36"/>
+        <w:spacing w:after="0" w:line="360" w:lineRule="atLeast"/>
+        <w:rPr>
+          <w:rFonts w:ascii="Fira Code" w:eastAsia="Times New Roman" w:hAnsi="Fira Code" w:cs="Times New Roman"/>
+          <w:color w:val="F6F6F4"/>
+          <w:sz w:val="21"/>
+          <w:szCs w:val="21"/>
+          <w:lang w:eastAsia="pt-BR"/>
+        </w:rPr>
+      </w:pPr>
+    </w:p>
+    <w:p>
+      <w:pPr>
+        <w:shd w:val="clear" w:color="auto" w:fill="282A36"/>
+        <w:spacing w:after="0" w:line="360" w:lineRule="atLeast"/>
+        <w:rPr>
+          <w:rFonts w:ascii="Fira Code" w:eastAsia="Times New Roman" w:hAnsi="Fira Code" w:cs="Times New Roman"/>
+          <w:color w:val="F6F6F4"/>
+          <w:sz w:val="21"/>
+          <w:szCs w:val="21"/>
+          <w:lang w:eastAsia="pt-BR"/>
+        </w:rPr>
+      </w:pPr>
+      <w:r>
+        <w:rPr>
+          <w:rFonts w:ascii="Fira Code" w:eastAsia="Times New Roman" w:hAnsi="Fira Code" w:cs="Times New Roman"/>
+          <w:color w:val="F6F6F4"/>
+          <w:sz w:val="21"/>
+          <w:szCs w:val="21"/>
+          <w:lang w:eastAsia="pt-BR"/>
+        </w:rPr>
+        <w:t>@</w:t>
+      </w:r>
+      <w:r>
+        <w:rPr>
+          <w:rFonts w:ascii="Fira Code" w:eastAsia="Times New Roman" w:hAnsi="Fira Code" w:cs="Times New Roman"/>
+          <w:color w:val="97E1F1"/>
+          <w:sz w:val="21"/>
+          <w:szCs w:val="21"/>
+          <w:lang w:eastAsia="pt-BR"/>
+        </w:rPr>
+        <w:t>Component</w:t>
+      </w:r>
+      <w:r>
+        <w:rPr>
+          <w:rFonts w:ascii="Fira Code" w:eastAsia="Times New Roman" w:hAnsi="Fira Code" w:cs="Times New Roman"/>
+          <w:color w:val="F6F6F4"/>
+          <w:sz w:val="21"/>
+          <w:szCs w:val="21"/>
+          <w:lang w:eastAsia="pt-BR"/>
+        </w:rPr>
+        <w:t>({</w:t>
+      </w:r>
+    </w:p>
+    <w:p>
+      <w:pPr>
+        <w:shd w:val="clear" w:color="auto" w:fill="282A36"/>
+        <w:spacing w:after="0" w:line="360" w:lineRule="atLeast"/>
+        <w:rPr>
+          <w:rFonts w:ascii="Fira Code" w:eastAsia="Times New Roman" w:hAnsi="Fira Code" w:cs="Times New Roman"/>
+          <w:color w:val="F6F6F4"/>
+          <w:sz w:val="21"/>
+          <w:szCs w:val="21"/>
+          <w:lang w:eastAsia="pt-BR"/>
+        </w:rPr>
+      </w:pPr>
+      <w:r>
+        <w:rPr>
+          <w:rFonts w:ascii="Fira Code" w:eastAsia="Times New Roman" w:hAnsi="Fira Code" w:cs="Times New Roman"/>
+          <w:color w:val="F6F6F4"/>
+          <w:sz w:val="21"/>
+          <w:szCs w:val="21"/>
+          <w:lang w:eastAsia="pt-BR"/>
+        </w:rPr>
+        <w:t>  selector</w:t>
+      </w:r>
+      <w:r>
+        <w:rPr>
+          <w:rFonts w:ascii="Fira Code" w:eastAsia="Times New Roman" w:hAnsi="Fira Code" w:cs="Times New Roman"/>
+          <w:color w:val="F286C4"/>
+          <w:sz w:val="21"/>
+          <w:szCs w:val="21"/>
+          <w:lang w:eastAsia="pt-BR"/>
+        </w:rPr>
+        <w:t>:</w:t>
+      </w:r>
+      <w:r>
+        <w:rPr>
+          <w:rFonts w:ascii="Fira Code" w:eastAsia="Times New Roman" w:hAnsi="Fira Code" w:cs="Times New Roman"/>
+          <w:color w:val="F6F6F4"/>
+          <w:sz w:val="21"/>
+          <w:szCs w:val="21"/>
+          <w:lang w:eastAsia="pt-BR"/>
+        </w:rPr>
+        <w:t> </w:t>
+      </w:r>
+      <w:r>
+        <w:rPr>
+          <w:rFonts w:ascii="Fira Code" w:eastAsia="Times New Roman" w:hAnsi="Fira Code" w:cs="Times New Roman"/>
+          <w:color w:val="DEE492"/>
+          <w:sz w:val="21"/>
+          <w:szCs w:val="21"/>
+          <w:lang w:eastAsia="pt-BR"/>
+        </w:rPr>
+        <w:t>'</w:t>
+      </w:r>
+      <w:r>
+        <w:rPr>
+          <w:rFonts w:ascii="Fira Code" w:eastAsia="Times New Roman" w:hAnsi="Fira Code" w:cs="Times New Roman"/>
+          <w:color w:val="E7EE98"/>
+          <w:sz w:val="21"/>
+          <w:szCs w:val="21"/>
+          <w:lang w:eastAsia="pt-BR"/>
+        </w:rPr>
+        <w:t>app-product-create</w:t>
+      </w:r>
+      <w:r>
+        <w:rPr>
+          <w:rFonts w:ascii="Fira Code" w:eastAsia="Times New Roman" w:hAnsi="Fira Code" w:cs="Times New Roman"/>
+          <w:color w:val="DEE492"/>
+          <w:sz w:val="21"/>
+          <w:szCs w:val="21"/>
+          <w:lang w:eastAsia="pt-BR"/>
+        </w:rPr>
+        <w:t>'</w:t>
+      </w:r>
+      <w:r>
+        <w:rPr>
+          <w:rFonts w:ascii="Fira Code" w:eastAsia="Times New Roman" w:hAnsi="Fira Code" w:cs="Times New Roman"/>
+          <w:color w:val="F6F6F4"/>
+          <w:sz w:val="21"/>
+          <w:szCs w:val="21"/>
+          <w:lang w:eastAsia="pt-BR"/>
+        </w:rPr>
+        <w:t>,</w:t>
+      </w:r>
+    </w:p>
+    <w:p>
+      <w:pPr>
+        <w:shd w:val="clear" w:color="auto" w:fill="282A36"/>
+        <w:spacing w:after="0" w:line="360" w:lineRule="atLeast"/>
+        <w:rPr>
+          <w:rFonts w:ascii="Fira Code" w:eastAsia="Times New Roman" w:hAnsi="Fira Code" w:cs="Times New Roman"/>
+          <w:color w:val="F6F6F4"/>
+          <w:sz w:val="21"/>
+          <w:szCs w:val="21"/>
+          <w:lang w:eastAsia="pt-BR"/>
+        </w:rPr>
+      </w:pPr>
+      <w:r>
+        <w:rPr>
+          <w:rFonts w:ascii="Fira Code" w:eastAsia="Times New Roman" w:hAnsi="Fira Code" w:cs="Times New Roman"/>
+          <w:color w:val="F6F6F4"/>
+          <w:sz w:val="21"/>
+          <w:szCs w:val="21"/>
+          <w:lang w:eastAsia="pt-BR"/>
+        </w:rPr>
+        <w:t>  templateUrl</w:t>
+      </w:r>
+      <w:r>
+        <w:rPr>
+          <w:rFonts w:ascii="Fira Code" w:eastAsia="Times New Roman" w:hAnsi="Fira Code" w:cs="Times New Roman"/>
+          <w:color w:val="F286C4"/>
+          <w:sz w:val="21"/>
+          <w:szCs w:val="21"/>
+          <w:lang w:eastAsia="pt-BR"/>
+        </w:rPr>
+        <w:t>:</w:t>
+      </w:r>
+      <w:r>
+        <w:rPr>
+          <w:rFonts w:ascii="Fira Code" w:eastAsia="Times New Roman" w:hAnsi="Fira Code" w:cs="Times New Roman"/>
+          <w:color w:val="F6F6F4"/>
+          <w:sz w:val="21"/>
+          <w:szCs w:val="21"/>
+          <w:lang w:eastAsia="pt-BR"/>
+        </w:rPr>
+        <w:t> </w:t>
+      </w:r>
+      <w:r>
+        <w:rPr>
+          <w:rFonts w:ascii="Fira Code" w:eastAsia="Times New Roman" w:hAnsi="Fira Code" w:cs="Times New Roman"/>
+          <w:color w:val="DEE492"/>
+          <w:sz w:val="21"/>
+          <w:szCs w:val="21"/>
+          <w:lang w:eastAsia="pt-BR"/>
+        </w:rPr>
+        <w:t>'</w:t>
+      </w:r>
+      <w:r>
+        <w:rPr>
+          <w:rFonts w:ascii="Fira Code" w:eastAsia="Times New Roman" w:hAnsi="Fira Code" w:cs="Times New Roman"/>
+          <w:color w:val="E7EE98"/>
+          <w:sz w:val="21"/>
+          <w:szCs w:val="21"/>
+          <w:lang w:eastAsia="pt-BR"/>
+        </w:rPr>
+        <w:t>./product-create.component.html</w:t>
+      </w:r>
+      <w:r>
+        <w:rPr>
+          <w:rFonts w:ascii="Fira Code" w:eastAsia="Times New Roman" w:hAnsi="Fira Code" w:cs="Times New Roman"/>
+          <w:color w:val="DEE492"/>
+          <w:sz w:val="21"/>
+          <w:szCs w:val="21"/>
+          <w:lang w:eastAsia="pt-BR"/>
+        </w:rPr>
+        <w:t>'</w:t>
+      </w:r>
+      <w:r>
+        <w:rPr>
+          <w:rFonts w:ascii="Fira Code" w:eastAsia="Times New Roman" w:hAnsi="Fira Code" w:cs="Times New Roman"/>
+          <w:color w:val="F6F6F4"/>
+          <w:sz w:val="21"/>
+          <w:szCs w:val="21"/>
+          <w:lang w:eastAsia="pt-BR"/>
+        </w:rPr>
+        <w:t>,</w:t>
+      </w:r>
+    </w:p>
+    <w:p>
+      <w:pPr>
+        <w:shd w:val="clear" w:color="auto" w:fill="282A36"/>
+        <w:spacing w:after="0" w:line="360" w:lineRule="atLeast"/>
+        <w:rPr>
+          <w:rFonts w:ascii="Fira Code" w:eastAsia="Times New Roman" w:hAnsi="Fira Code" w:cs="Times New Roman"/>
+          <w:color w:val="F6F6F4"/>
+          <w:sz w:val="21"/>
+          <w:szCs w:val="21"/>
+          <w:lang w:eastAsia="pt-BR"/>
+        </w:rPr>
+      </w:pPr>
+      <w:r>
+        <w:rPr>
+          <w:rFonts w:ascii="Fira Code" w:eastAsia="Times New Roman" w:hAnsi="Fira Code" w:cs="Times New Roman"/>
+          <w:color w:val="F6F6F4"/>
+          <w:sz w:val="21"/>
+          <w:szCs w:val="21"/>
+          <w:lang w:eastAsia="pt-BR"/>
+        </w:rPr>
+        <w:t>  styleUrls</w:t>
+      </w:r>
+      <w:r>
+        <w:rPr>
+          <w:rFonts w:ascii="Fira Code" w:eastAsia="Times New Roman" w:hAnsi="Fira Code" w:cs="Times New Roman"/>
+          <w:color w:val="F286C4"/>
+          <w:sz w:val="21"/>
+          <w:szCs w:val="21"/>
+          <w:lang w:eastAsia="pt-BR"/>
+        </w:rPr>
+        <w:t>:</w:t>
+      </w:r>
+      <w:r>
+        <w:rPr>
+          <w:rFonts w:ascii="Fira Code" w:eastAsia="Times New Roman" w:hAnsi="Fira Code" w:cs="Times New Roman"/>
+          <w:color w:val="F6F6F4"/>
+          <w:sz w:val="21"/>
+          <w:szCs w:val="21"/>
+          <w:lang w:eastAsia="pt-BR"/>
+        </w:rPr>
+        <w:t> [</w:t>
+      </w:r>
+      <w:r>
+        <w:rPr>
+          <w:rFonts w:ascii="Fira Code" w:eastAsia="Times New Roman" w:hAnsi="Fira Code" w:cs="Times New Roman"/>
+          <w:color w:val="DEE492"/>
+          <w:sz w:val="21"/>
+          <w:szCs w:val="21"/>
+          <w:lang w:eastAsia="pt-BR"/>
+        </w:rPr>
+        <w:t>'</w:t>
+      </w:r>
+      <w:r>
+        <w:rPr>
+          <w:rFonts w:ascii="Fira Code" w:eastAsia="Times New Roman" w:hAnsi="Fira Code" w:cs="Times New Roman"/>
+          <w:color w:val="E7EE98"/>
+          <w:sz w:val="21"/>
+          <w:szCs w:val="21"/>
+          <w:lang w:eastAsia="pt-BR"/>
+        </w:rPr>
+        <w:t>./product-create.component.css</w:t>
+      </w:r>
+      <w:r>
+        <w:rPr>
+          <w:rFonts w:ascii="Fira Code" w:eastAsia="Times New Roman" w:hAnsi="Fira Code" w:cs="Times New Roman"/>
+          <w:color w:val="DEE492"/>
+          <w:sz w:val="21"/>
+          <w:szCs w:val="21"/>
+          <w:lang w:eastAsia="pt-BR"/>
+        </w:rPr>
+        <w:t>'</w:t>
+      </w:r>
+      <w:r>
+        <w:rPr>
+          <w:rFonts w:ascii="Fira Code" w:eastAsia="Times New Roman" w:hAnsi="Fira Code" w:cs="Times New Roman"/>
+          <w:color w:val="F6F6F4"/>
+          <w:sz w:val="21"/>
+          <w:szCs w:val="21"/>
+          <w:lang w:eastAsia="pt-BR"/>
+        </w:rPr>
+        <w:t>]</w:t>
+      </w:r>
+    </w:p>
+    <w:p>
+      <w:pPr>
+        <w:shd w:val="clear" w:color="auto" w:fill="282A36"/>
+        <w:spacing w:after="0" w:line="360" w:lineRule="atLeast"/>
+        <w:rPr>
+          <w:rFonts w:ascii="Fira Code" w:eastAsia="Times New Roman" w:hAnsi="Fira Code" w:cs="Times New Roman"/>
+          <w:color w:val="F6F6F4"/>
+          <w:sz w:val="21"/>
+          <w:szCs w:val="21"/>
+          <w:lang w:eastAsia="pt-BR"/>
+        </w:rPr>
+      </w:pPr>
+      <w:r>
+        <w:rPr>
+          <w:rFonts w:ascii="Fira Code" w:eastAsia="Times New Roman" w:hAnsi="Fira Code" w:cs="Times New Roman"/>
+          <w:color w:val="F6F6F4"/>
+          <w:sz w:val="21"/>
+          <w:szCs w:val="21"/>
+          <w:lang w:eastAsia="pt-BR"/>
+        </w:rPr>
+        <w:t>})</w:t>
+      </w:r>
+    </w:p>
+    <w:p>
+      <w:pPr>
+        <w:shd w:val="clear" w:color="auto" w:fill="282A36"/>
+        <w:spacing w:after="0" w:line="360" w:lineRule="atLeast"/>
+        <w:rPr>
+          <w:rFonts w:ascii="Fira Code" w:eastAsia="Times New Roman" w:hAnsi="Fira Code" w:cs="Times New Roman"/>
+          <w:color w:val="F6F6F4"/>
+          <w:sz w:val="21"/>
+          <w:szCs w:val="21"/>
+          <w:lang w:eastAsia="pt-BR"/>
+        </w:rPr>
+      </w:pPr>
+      <w:r>
+        <w:rPr>
+          <w:rFonts w:ascii="Fira Code" w:eastAsia="Times New Roman" w:hAnsi="Fira Code" w:cs="Times New Roman"/>
+          <w:color w:val="F286C4"/>
+          <w:sz w:val="21"/>
+          <w:szCs w:val="21"/>
+          <w:lang w:eastAsia="pt-BR"/>
+        </w:rPr>
+        <w:t>export</w:t>
+      </w:r>
+      <w:r>
+        <w:rPr>
+          <w:rFonts w:ascii="Fira Code" w:eastAsia="Times New Roman" w:hAnsi="Fira Code" w:cs="Times New Roman"/>
+          <w:color w:val="F6F6F4"/>
+          <w:sz w:val="21"/>
+          <w:szCs w:val="21"/>
+          <w:lang w:eastAsia="pt-BR"/>
+        </w:rPr>
+        <w:t> </w:t>
+      </w:r>
+      <w:r>
+        <w:rPr>
+          <w:rFonts w:ascii="Fira Code" w:eastAsia="Times New Roman" w:hAnsi="Fira Code" w:cs="Times New Roman"/>
+          <w:color w:val="F286C4"/>
+          <w:sz w:val="21"/>
+          <w:szCs w:val="21"/>
+          <w:lang w:eastAsia="pt-BR"/>
+        </w:rPr>
+        <w:t>class</w:t>
+      </w:r>
+      <w:r>
+        <w:rPr>
+          <w:rFonts w:ascii="Fira Code" w:eastAsia="Times New Roman" w:hAnsi="Fira Code" w:cs="Times New Roman"/>
+          <w:color w:val="F6F6F4"/>
+          <w:sz w:val="21"/>
+          <w:szCs w:val="21"/>
+          <w:lang w:eastAsia="pt-BR"/>
+        </w:rPr>
+        <w:t> </w:t>
+      </w:r>
+      <w:r>
+        <w:rPr>
+          <w:rFonts w:ascii="Fira Code" w:eastAsia="Times New Roman" w:hAnsi="Fira Code" w:cs="Times New Roman"/>
+          <w:color w:val="97E1F1"/>
+          <w:sz w:val="21"/>
+          <w:szCs w:val="21"/>
+          <w:lang w:eastAsia="pt-BR"/>
+        </w:rPr>
+        <w:t>ProductCreateComponent</w:t>
+      </w:r>
+      <w:r>
+        <w:rPr>
+          <w:rFonts w:ascii="Fira Code" w:eastAsia="Times New Roman" w:hAnsi="Fira Code" w:cs="Times New Roman"/>
+          <w:color w:val="F6F6F4"/>
+          <w:sz w:val="21"/>
+          <w:szCs w:val="21"/>
+          <w:lang w:eastAsia="pt-BR"/>
+        </w:rPr>
+        <w:t> </w:t>
+      </w:r>
+      <w:r>
+        <w:rPr>
+          <w:rFonts w:ascii="Fira Code" w:eastAsia="Times New Roman" w:hAnsi="Fira Code" w:cs="Times New Roman"/>
+          <w:color w:val="F286C4"/>
+          <w:sz w:val="21"/>
+          <w:szCs w:val="21"/>
+          <w:lang w:eastAsia="pt-BR"/>
+        </w:rPr>
+        <w:t>implements</w:t>
+      </w:r>
+      <w:r>
+        <w:rPr>
+          <w:rFonts w:ascii="Fira Code" w:eastAsia="Times New Roman" w:hAnsi="Fira Code" w:cs="Times New Roman"/>
+          <w:color w:val="F6F6F4"/>
+          <w:sz w:val="21"/>
+          <w:szCs w:val="21"/>
+          <w:lang w:eastAsia="pt-BR"/>
+        </w:rPr>
+        <w:t> </w:t>
+      </w:r>
+      <w:r>
+        <w:rPr>
+          <w:rFonts w:ascii="Fira Code" w:eastAsia="Times New Roman" w:hAnsi="Fira Code" w:cs="Times New Roman"/>
+          <w:i/>
+          <w:iCs/>
+          <w:color w:val="97E1F1"/>
+          <w:sz w:val="21"/>
+          <w:szCs w:val="21"/>
+          <w:lang w:eastAsia="pt-BR"/>
+        </w:rPr>
+        <w:t>OnInit</w:t>
+      </w:r>
+      <w:r>
+        <w:rPr>
+          <w:rFonts w:ascii="Fira Code" w:eastAsia="Times New Roman" w:hAnsi="Fira Code" w:cs="Times New Roman"/>
+          <w:color w:val="F6F6F4"/>
+          <w:sz w:val="21"/>
+          <w:szCs w:val="21"/>
+          <w:lang w:eastAsia="pt-BR"/>
+        </w:rPr>
+        <w:t> {</w:t>
+      </w:r>
+    </w:p>
+    <w:p>
+      <w:pPr>
+        <w:shd w:val="clear" w:color="auto" w:fill="282A36"/>
+        <w:spacing w:after="0" w:line="360" w:lineRule="atLeast"/>
+        <w:rPr>
+          <w:rFonts w:ascii="Fira Code" w:eastAsia="Times New Roman" w:hAnsi="Fira Code" w:cs="Times New Roman"/>
+          <w:color w:val="F6F6F4"/>
+          <w:sz w:val="21"/>
+          <w:szCs w:val="21"/>
+          <w:lang w:eastAsia="pt-BR"/>
+        </w:rPr>
+      </w:pPr>
+    </w:p>
+    <w:p>
+      <w:pPr>
+        <w:shd w:val="clear" w:color="auto" w:fill="282A36"/>
+        <w:spacing w:after="0" w:line="360" w:lineRule="atLeast"/>
+        <w:rPr>
+          <w:rFonts w:ascii="Fira Code" w:eastAsia="Times New Roman" w:hAnsi="Fira Code" w:cs="Times New Roman"/>
+          <w:color w:val="F6F6F4"/>
+          <w:sz w:val="21"/>
+          <w:szCs w:val="21"/>
+          <w:lang w:eastAsia="pt-BR"/>
+        </w:rPr>
+      </w:pPr>
+      <w:r>
+        <w:rPr>
+          <w:rFonts w:ascii="Fira Code" w:eastAsia="Times New Roman" w:hAnsi="Fira Code" w:cs="Times New Roman"/>
+          <w:color w:val="F6F6F4"/>
+          <w:sz w:val="21"/>
+          <w:szCs w:val="21"/>
+          <w:lang w:eastAsia="pt-BR"/>
+        </w:rPr>
+        <w:t>  atributo </w:t>
+      </w:r>
+      <w:r>
+        <w:rPr>
+          <w:rFonts w:ascii="Fira Code" w:eastAsia="Times New Roman" w:hAnsi="Fira Code" w:cs="Times New Roman"/>
+          <w:color w:val="F286C4"/>
+          <w:sz w:val="21"/>
+          <w:szCs w:val="21"/>
+          <w:lang w:eastAsia="pt-BR"/>
+        </w:rPr>
+        <w:t>=</w:t>
+      </w:r>
+      <w:r>
+        <w:rPr>
+          <w:rFonts w:ascii="Fira Code" w:eastAsia="Times New Roman" w:hAnsi="Fira Code" w:cs="Times New Roman"/>
+          <w:color w:val="F6F6F4"/>
+          <w:sz w:val="21"/>
+          <w:szCs w:val="21"/>
+          <w:lang w:eastAsia="pt-BR"/>
+        </w:rPr>
+        <w:t> </w:t>
+      </w:r>
+      <w:r>
+        <w:rPr>
+          <w:rFonts w:ascii="Fira Code" w:eastAsia="Times New Roman" w:hAnsi="Fira Code" w:cs="Times New Roman"/>
+          <w:color w:val="DEE492"/>
+          <w:sz w:val="21"/>
+          <w:szCs w:val="21"/>
+          <w:lang w:eastAsia="pt-BR"/>
+        </w:rPr>
+        <w:t>'</w:t>
+      </w:r>
+      <w:r>
+        <w:rPr>
+          <w:rFonts w:ascii="Fira Code" w:eastAsia="Times New Roman" w:hAnsi="Fira Code" w:cs="Times New Roman"/>
+          <w:color w:val="E7EE98"/>
+          <w:sz w:val="21"/>
+          <w:szCs w:val="21"/>
+          <w:lang w:eastAsia="pt-BR"/>
+        </w:rPr>
+        <w:t>qualquer</w:t>
+      </w:r>
+      <w:r>
+        <w:rPr>
+          <w:rFonts w:ascii="Fira Code" w:eastAsia="Times New Roman" w:hAnsi="Fira Code" w:cs="Times New Roman"/>
+          <w:color w:val="DEE492"/>
+          <w:sz w:val="21"/>
+          <w:szCs w:val="21"/>
+          <w:lang w:eastAsia="pt-BR"/>
+        </w:rPr>
+        <w:t>'</w:t>
+      </w:r>
+    </w:p>
+    <w:p>
+      <w:pPr>
+        <w:shd w:val="clear" w:color="auto" w:fill="282A36"/>
+        <w:spacing w:after="0" w:line="360" w:lineRule="atLeast"/>
+        <w:rPr>
+          <w:rFonts w:ascii="Fira Code" w:eastAsia="Times New Roman" w:hAnsi="Fira Code" w:cs="Times New Roman"/>
+          <w:color w:val="F6F6F4"/>
+          <w:sz w:val="21"/>
+          <w:szCs w:val="21"/>
+          <w:lang w:eastAsia="pt-BR"/>
+        </w:rPr>
+      </w:pPr>
+    </w:p>
+    <w:p>
+      <w:pPr>
+        <w:shd w:val="clear" w:color="auto" w:fill="282A36"/>
+        <w:spacing w:after="0" w:line="360" w:lineRule="atLeast"/>
+        <w:rPr>
+          <w:rFonts w:ascii="Fira Code" w:eastAsia="Times New Roman" w:hAnsi="Fira Code" w:cs="Times New Roman"/>
+          <w:color w:val="F6F6F4"/>
+          <w:sz w:val="21"/>
+          <w:szCs w:val="21"/>
+          <w:lang w:eastAsia="pt-BR"/>
+        </w:rPr>
+      </w:pPr>
+      <w:r>
+        <w:rPr>
+          <w:rFonts w:ascii="Fira Code" w:eastAsia="Times New Roman" w:hAnsi="Fira Code" w:cs="Times New Roman"/>
+          <w:color w:val="F6F6F4"/>
+          <w:sz w:val="21"/>
+          <w:szCs w:val="21"/>
+          <w:lang w:eastAsia="pt-BR"/>
+        </w:rPr>
+        <w:t>  </w:t>
+      </w:r>
+      <w:r>
+        <w:rPr>
+          <w:rFonts w:ascii="Fira Code" w:eastAsia="Times New Roman" w:hAnsi="Fira Code" w:cs="Times New Roman"/>
+          <w:color w:val="F286C4"/>
+          <w:sz w:val="21"/>
+          <w:szCs w:val="21"/>
+          <w:lang w:eastAsia="pt-BR"/>
+        </w:rPr>
+        <w:t>constructor</w:t>
+      </w:r>
+      <w:r>
+        <w:rPr>
+          <w:rFonts w:ascii="Fira Code" w:eastAsia="Times New Roman" w:hAnsi="Fira Code" w:cs="Times New Roman"/>
+          <w:color w:val="F6F6F4"/>
+          <w:sz w:val="21"/>
+          <w:szCs w:val="21"/>
+          <w:lang w:eastAsia="pt-BR"/>
+        </w:rPr>
+        <w:t>() { }</w:t>
+      </w:r>
+    </w:p>
+    <w:p>
+      <w:pPr>
+        <w:shd w:val="clear" w:color="auto" w:fill="282A36"/>
+        <w:spacing w:after="0" w:line="360" w:lineRule="atLeast"/>
+        <w:rPr>
+          <w:rFonts w:ascii="Fira Code" w:eastAsia="Times New Roman" w:hAnsi="Fira Code" w:cs="Times New Roman"/>
+          <w:color w:val="F6F6F4"/>
+          <w:sz w:val="21"/>
+          <w:szCs w:val="21"/>
+          <w:lang w:eastAsia="pt-BR"/>
+        </w:rPr>
+      </w:pPr>
+    </w:p>
+    <w:p>
+      <w:pPr>
+        <w:shd w:val="clear" w:color="auto" w:fill="282A36"/>
+        <w:spacing w:after="0" w:line="360" w:lineRule="atLeast"/>
+        <w:rPr>
+          <w:rFonts w:ascii="Fira Code" w:eastAsia="Times New Roman" w:hAnsi="Fira Code" w:cs="Times New Roman"/>
+          <w:color w:val="F6F6F4"/>
+          <w:sz w:val="21"/>
+          <w:szCs w:val="21"/>
+          <w:lang w:eastAsia="pt-BR"/>
+        </w:rPr>
+      </w:pPr>
+      <w:r>
+        <w:rPr>
+          <w:rFonts w:ascii="Fira Code" w:eastAsia="Times New Roman" w:hAnsi="Fira Code" w:cs="Times New Roman"/>
+          <w:color w:val="F6F6F4"/>
+          <w:sz w:val="21"/>
+          <w:szCs w:val="21"/>
+          <w:lang w:eastAsia="pt-BR"/>
+        </w:rPr>
+        <w:t>  </w:t>
+      </w:r>
+      <w:r>
+        <w:rPr>
+          <w:rFonts w:ascii="Fira Code" w:eastAsia="Times New Roman" w:hAnsi="Fira Code" w:cs="Times New Roman"/>
+          <w:color w:val="62E884"/>
+          <w:sz w:val="21"/>
+          <w:szCs w:val="21"/>
+          <w:lang w:eastAsia="pt-BR"/>
+        </w:rPr>
+        <w:t>ngOnInit</w:t>
+      </w:r>
+      <w:r>
+        <w:rPr>
+          <w:rFonts w:ascii="Fira Code" w:eastAsia="Times New Roman" w:hAnsi="Fira Code" w:cs="Times New Roman"/>
+          <w:color w:val="F6F6F4"/>
+          <w:sz w:val="21"/>
+          <w:szCs w:val="21"/>
+          <w:lang w:eastAsia="pt-BR"/>
+        </w:rPr>
+        <w:t>()</w:t>
+      </w:r>
+      <w:r>
+        <w:rPr>
+          <w:rFonts w:ascii="Fira Code" w:eastAsia="Times New Roman" w:hAnsi="Fira Code" w:cs="Times New Roman"/>
+          <w:color w:val="F286C4"/>
+          <w:sz w:val="21"/>
+          <w:szCs w:val="21"/>
+          <w:lang w:eastAsia="pt-BR"/>
+        </w:rPr>
+        <w:t>:</w:t>
+      </w:r>
+      <w:r>
+        <w:rPr>
+          <w:rFonts w:ascii="Fira Code" w:eastAsia="Times New Roman" w:hAnsi="Fira Code" w:cs="Times New Roman"/>
+          <w:color w:val="F6F6F4"/>
+          <w:sz w:val="21"/>
+          <w:szCs w:val="21"/>
+          <w:lang w:eastAsia="pt-BR"/>
+        </w:rPr>
+        <w:t> </w:t>
+      </w:r>
+      <w:r>
+        <w:rPr>
+          <w:rFonts w:ascii="Fira Code" w:eastAsia="Times New Roman" w:hAnsi="Fira Code" w:cs="Times New Roman"/>
+          <w:i/>
+          <w:iCs/>
+          <w:color w:val="97E1F1"/>
+          <w:sz w:val="21"/>
+          <w:szCs w:val="21"/>
+          <w:lang w:eastAsia="pt-BR"/>
+        </w:rPr>
+        <w:t>void</w:t>
+      </w:r>
+      <w:r>
+        <w:rPr>
+          <w:rFonts w:ascii="Fira Code" w:eastAsia="Times New Roman" w:hAnsi="Fira Code" w:cs="Times New Roman"/>
+          <w:color w:val="F6F6F4"/>
+          <w:sz w:val="21"/>
+          <w:szCs w:val="21"/>
+          <w:lang w:eastAsia="pt-BR"/>
+        </w:rPr>
+        <w:t> {</w:t>
+      </w:r>
+    </w:p>
+    <w:p>
+      <w:pPr>
+        <w:shd w:val="clear" w:color="auto" w:fill="282A36"/>
+        <w:spacing w:after="0" w:line="360" w:lineRule="atLeast"/>
+        <w:rPr>
+          <w:rFonts w:ascii="Fira Code" w:eastAsia="Times New Roman" w:hAnsi="Fira Code" w:cs="Times New Roman"/>
+          <w:color w:val="F6F6F4"/>
+          <w:sz w:val="21"/>
+          <w:szCs w:val="21"/>
+          <w:lang w:eastAsia="pt-BR"/>
+        </w:rPr>
+      </w:pPr>
+      <w:r>
+        <w:rPr>
+          <w:rFonts w:ascii="Fira Code" w:eastAsia="Times New Roman" w:hAnsi="Fira Code" w:cs="Times New Roman"/>
+          <w:color w:val="F6F6F4"/>
+          <w:sz w:val="21"/>
+          <w:szCs w:val="21"/>
+          <w:lang w:eastAsia="pt-BR"/>
+        </w:rPr>
+        <w:t>  }</w:t>
+      </w:r>
+    </w:p>
+    <w:p>
+      <w:pPr>
+        <w:shd w:val="clear" w:color="auto" w:fill="282A36"/>
+        <w:spacing w:after="0" w:line="360" w:lineRule="atLeast"/>
+        <w:rPr>
+          <w:rFonts w:ascii="Fira Code" w:eastAsia="Times New Roman" w:hAnsi="Fira Code" w:cs="Times New Roman"/>
+          <w:color w:val="F6F6F4"/>
+          <w:sz w:val="21"/>
+          <w:szCs w:val="21"/>
+          <w:lang w:eastAsia="pt-BR"/>
+        </w:rPr>
+      </w:pPr>
+    </w:p>
+    <w:p>
+      <w:pPr>
+        <w:shd w:val="clear" w:color="auto" w:fill="282A36"/>
+        <w:spacing w:after="0" w:line="360" w:lineRule="atLeast"/>
+        <w:rPr>
+          <w:rFonts w:ascii="Fira Code" w:eastAsia="Times New Roman" w:hAnsi="Fira Code" w:cs="Times New Roman"/>
+          <w:color w:val="F6F6F4"/>
+          <w:sz w:val="21"/>
+          <w:szCs w:val="21"/>
+          <w:lang w:eastAsia="pt-BR"/>
+        </w:rPr>
+      </w:pPr>
+      <w:r>
+        <w:rPr>
+          <w:rFonts w:ascii="Fira Code" w:eastAsia="Times New Roman" w:hAnsi="Fira Code" w:cs="Times New Roman"/>
+          <w:color w:val="F6F6F4"/>
+          <w:sz w:val="21"/>
+          <w:szCs w:val="21"/>
+          <w:lang w:eastAsia="pt-BR"/>
+        </w:rPr>
+        <w:t>  </w:t>
+      </w:r>
+      <w:r>
+        <w:rPr>
+          <w:rFonts w:ascii="Fira Code" w:eastAsia="Times New Roman" w:hAnsi="Fira Code" w:cs="Times New Roman"/>
+          <w:color w:val="62E884"/>
+          <w:sz w:val="21"/>
+          <w:szCs w:val="21"/>
+          <w:lang w:eastAsia="pt-BR"/>
+        </w:rPr>
+        <w:t>fazAlgo</w:t>
+      </w:r>
+      <w:r>
+        <w:rPr>
+          <w:rFonts w:ascii="Fira Code" w:eastAsia="Times New Roman" w:hAnsi="Fira Code" w:cs="Times New Roman"/>
+          <w:color w:val="F6F6F4"/>
+          <w:sz w:val="21"/>
+          <w:szCs w:val="21"/>
+          <w:lang w:eastAsia="pt-BR"/>
+        </w:rPr>
+        <w:t>()</w:t>
+      </w:r>
+      <w:r>
+        <w:rPr>
+          <w:rFonts w:ascii="Fira Code" w:eastAsia="Times New Roman" w:hAnsi="Fira Code" w:cs="Times New Roman"/>
+          <w:color w:val="F286C4"/>
+          <w:sz w:val="21"/>
+          <w:szCs w:val="21"/>
+          <w:lang w:eastAsia="pt-BR"/>
+        </w:rPr>
+        <w:t>:</w:t>
+      </w:r>
+      <w:r>
+        <w:rPr>
+          <w:rFonts w:ascii="Fira Code" w:eastAsia="Times New Roman" w:hAnsi="Fira Code" w:cs="Times New Roman"/>
+          <w:color w:val="F6F6F4"/>
+          <w:sz w:val="21"/>
+          <w:szCs w:val="21"/>
+          <w:lang w:eastAsia="pt-BR"/>
+        </w:rPr>
+        <w:t> </w:t>
+      </w:r>
+      <w:r>
+        <w:rPr>
+          <w:rFonts w:ascii="Fira Code" w:eastAsia="Times New Roman" w:hAnsi="Fira Code" w:cs="Times New Roman"/>
+          <w:i/>
+          <w:iCs/>
+          <w:color w:val="97E1F1"/>
+          <w:sz w:val="21"/>
+          <w:szCs w:val="21"/>
+          <w:lang w:eastAsia="pt-BR"/>
+        </w:rPr>
+        <w:t>void</w:t>
+      </w:r>
+      <w:r>
+        <w:rPr>
+          <w:rFonts w:ascii="Fira Code" w:eastAsia="Times New Roman" w:hAnsi="Fira Code" w:cs="Times New Roman"/>
+          <w:color w:val="F6F6F4"/>
+          <w:sz w:val="21"/>
+          <w:szCs w:val="21"/>
+          <w:lang w:eastAsia="pt-BR"/>
+        </w:rPr>
+        <w:t> {</w:t>
+      </w:r>
+    </w:p>
+    <w:p>
+      <w:pPr>
+        <w:shd w:val="clear" w:color="auto" w:fill="282A36"/>
+        <w:spacing w:after="0" w:line="360" w:lineRule="atLeast"/>
+        <w:rPr>
+          <w:rFonts w:ascii="Fira Code" w:eastAsia="Times New Roman" w:hAnsi="Fira Code" w:cs="Times New Roman"/>
+          <w:color w:val="F6F6F4"/>
+          <w:sz w:val="21"/>
+          <w:szCs w:val="21"/>
+          <w:lang w:eastAsia="pt-BR"/>
+        </w:rPr>
+      </w:pPr>
+      <w:r>
+        <w:rPr>
+          <w:rFonts w:ascii="Fira Code" w:eastAsia="Times New Roman" w:hAnsi="Fira Code" w:cs="Times New Roman"/>
+          <w:color w:val="F6F6F4"/>
+          <w:sz w:val="21"/>
+          <w:szCs w:val="21"/>
+          <w:lang w:eastAsia="pt-BR"/>
+        </w:rPr>
+        <w:t>    </w:t>
+      </w:r>
+      <w:r>
+        <w:rPr>
+          <w:rFonts w:ascii="Fira Code" w:eastAsia="Times New Roman" w:hAnsi="Fira Code" w:cs="Times New Roman"/>
+          <w:color w:val="BF9EEE"/>
+          <w:sz w:val="21"/>
+          <w:szCs w:val="21"/>
+          <w:lang w:eastAsia="pt-BR"/>
+        </w:rPr>
+        <w:t>console</w:t>
+      </w:r>
+      <w:r>
+        <w:rPr>
+          <w:rFonts w:ascii="Fira Code" w:eastAsia="Times New Roman" w:hAnsi="Fira Code" w:cs="Times New Roman"/>
+          <w:color w:val="F6F6F4"/>
+          <w:sz w:val="21"/>
+          <w:szCs w:val="21"/>
+          <w:lang w:eastAsia="pt-BR"/>
+        </w:rPr>
+        <w:t>.</w:t>
+      </w:r>
+      <w:r>
+        <w:rPr>
+          <w:rFonts w:ascii="Fira Code" w:eastAsia="Times New Roman" w:hAnsi="Fira Code" w:cs="Times New Roman"/>
+          <w:color w:val="62E884"/>
+          <w:sz w:val="21"/>
+          <w:szCs w:val="21"/>
+          <w:lang w:eastAsia="pt-BR"/>
+        </w:rPr>
+        <w:t>log</w:t>
+      </w:r>
+      <w:r>
+        <w:rPr>
+          <w:rFonts w:ascii="Fira Code" w:eastAsia="Times New Roman" w:hAnsi="Fira Code" w:cs="Times New Roman"/>
+          <w:color w:val="F6F6F4"/>
+          <w:sz w:val="21"/>
+          <w:szCs w:val="21"/>
+          <w:lang w:eastAsia="pt-BR"/>
+        </w:rPr>
+        <w:t>(</w:t>
+      </w:r>
+      <w:r>
+        <w:rPr>
+          <w:rFonts w:ascii="Fira Code" w:eastAsia="Times New Roman" w:hAnsi="Fira Code" w:cs="Times New Roman"/>
+          <w:color w:val="DEE492"/>
+          <w:sz w:val="21"/>
+          <w:szCs w:val="21"/>
+          <w:lang w:eastAsia="pt-BR"/>
+        </w:rPr>
+        <w:t>"</w:t>
+      </w:r>
+      <w:r>
+        <w:rPr>
+          <w:rFonts w:ascii="Fira Code" w:eastAsia="Times New Roman" w:hAnsi="Fira Code" w:cs="Times New Roman"/>
+          <w:color w:val="E7EE98"/>
+          <w:sz w:val="21"/>
+          <w:szCs w:val="21"/>
+          <w:lang w:eastAsia="pt-BR"/>
+        </w:rPr>
+        <w:t>Fazendo algo</w:t>
+      </w:r>
+      <w:r>
+        <w:rPr>
+          <w:rFonts w:ascii="Fira Code" w:eastAsia="Times New Roman" w:hAnsi="Fira Code" w:cs="Times New Roman"/>
+          <w:color w:val="DEE492"/>
+          <w:sz w:val="21"/>
+          <w:szCs w:val="21"/>
+          <w:lang w:eastAsia="pt-BR"/>
+        </w:rPr>
+        <w:t>"</w:t>
+      </w:r>
+      <w:r>
+        <w:rPr>
+          <w:rFonts w:ascii="Fira Code" w:eastAsia="Times New Roman" w:hAnsi="Fira Code" w:cs="Times New Roman"/>
+          <w:color w:val="F6F6F4"/>
+          <w:sz w:val="21"/>
+          <w:szCs w:val="21"/>
+          <w:lang w:eastAsia="pt-BR"/>
+        </w:rPr>
+        <w:t>)</w:t>
+      </w:r>
+    </w:p>
+    <w:p>
+      <w:pPr>
+        <w:shd w:val="clear" w:color="auto" w:fill="282A36"/>
+        <w:spacing w:after="0" w:line="360" w:lineRule="atLeast"/>
+        <w:rPr>
+          <w:rFonts w:ascii="Fira Code" w:eastAsia="Times New Roman" w:hAnsi="Fira Code" w:cs="Times New Roman"/>
+          <w:color w:val="F6F6F4"/>
+          <w:sz w:val="21"/>
+          <w:szCs w:val="21"/>
+          <w:lang w:eastAsia="pt-BR"/>
+        </w:rPr>
+      </w:pPr>
+      <w:r>
+        <w:rPr>
+          <w:rFonts w:ascii="Fira Code" w:eastAsia="Times New Roman" w:hAnsi="Fira Code" w:cs="Times New Roman"/>
+          <w:color w:val="F6F6F4"/>
+          <w:sz w:val="21"/>
+          <w:szCs w:val="21"/>
+          <w:lang w:eastAsia="pt-BR"/>
+        </w:rPr>
+        <w:t>  }</w:t>
+      </w:r>
+    </w:p>
+    <w:p>
+      <w:pPr>
+        <w:shd w:val="clear" w:color="auto" w:fill="282A36"/>
+        <w:spacing w:after="0" w:line="360" w:lineRule="atLeast"/>
+        <w:rPr>
+          <w:rFonts w:ascii="Fira Code" w:eastAsia="Times New Roman" w:hAnsi="Fira Code" w:cs="Times New Roman"/>
+          <w:color w:val="F6F6F4"/>
+          <w:sz w:val="21"/>
+          <w:szCs w:val="21"/>
+          <w:lang w:eastAsia="pt-BR"/>
+        </w:rPr>
+      </w:pPr>
+      <w:r>
+        <w:rPr>
+          <w:rFonts w:ascii="Fira Code" w:eastAsia="Times New Roman" w:hAnsi="Fira Code" w:cs="Times New Roman"/>
+          <w:color w:val="F6F6F4"/>
+          <w:sz w:val="21"/>
+          <w:szCs w:val="21"/>
+          <w:lang w:eastAsia="pt-BR"/>
+        </w:rPr>
+        <w:t>}</w:t>
+      </w:r>
+    </w:p>
+    <w:p>
+      <w:pPr>
+        <w:spacing w:after="0" w:line="360" w:lineRule="auto"/>
+        <w:jc w:val="both"/>
+        <w:rPr>
+          <w:rFonts w:ascii="Fira Code" w:hAnsi="Fira Code"/>
+          <w:szCs w:val="24"/>
+        </w:rPr>
+      </w:pPr>
+    </w:p>
+    <w:p>
+      <w:pPr>
+        <w:spacing w:after="0" w:line="360" w:lineRule="auto"/>
         <w:jc w:val="both"/>
         <w:rPr>
           <w:rFonts w:ascii="Fira Code" w:hAnsi="Fira Code"/>
@@ -6540,6 +9317,29 @@
       <w:contextualSpacing/>
     </w:pPr>
   </w:style>
+  <w:style w:type="character" w:styleId="Hyperlink">
+    <w:name w:val="Hyperlink"/>
+    <w:basedOn w:val="Fontepargpadro"/>
+    <w:uiPriority w:val="99"/>
+    <w:unhideWhenUsed/>
+    <w:rsid w:val="0085496D"/>
+    <w:rPr>
+      <w:color w:val="0563C1" w:themeColor="hyperlink"/>
+      <w:u w:val="single"/>
+    </w:rPr>
+  </w:style>
+  <w:style w:type="character" w:styleId="MenoPendente">
+    <w:name w:val="Unresolved Mention"/>
+    <w:basedOn w:val="Fontepargpadro"/>
+    <w:uiPriority w:val="99"/>
+    <w:semiHidden/>
+    <w:unhideWhenUsed/>
+    <w:rsid w:val="0085496D"/>
+    <w:rPr>
+      <w:color w:val="605E5C"/>
+      <w:shd w:val="clear" w:color="auto" w:fill="E1DFDD"/>
+    </w:rPr>
+  </w:style>
 </w:styles>
 </file>
 

</xml_diff>

<commit_message>
Inclusão da função showMessage no service e vinculação ao botão no product-create
</commit_message>
<xml_diff>
--- a/Básico Angular JS.docx
+++ b/Básico Angular JS.docx
@@ -1190,7 +1190,7 @@
                     <pic:cNvPicPr/>
                   </pic:nvPicPr>
                   <pic:blipFill>
-                    <a:blip r:embed="rId5"/>
+                    <a:blip r:embed="rId6"/>
                     <a:stretch>
                       <a:fillRect/>
                     </a:stretch>
@@ -1441,7 +1441,7 @@
                     </pic:cNvPicPr>
                   </pic:nvPicPr>
                   <pic:blipFill>
-                    <a:blip r:embed="rId6">
+                    <a:blip r:embed="rId7">
                       <a:extLst>
                         <a:ext uri="{28A0092B-C50C-407E-A947-70E740481C1C}">
                           <a14:useLocalDpi xmlns:a14="http://schemas.microsoft.com/office/drawing/2010/main" val="0"/>
@@ -1502,23 +1502,7 @@
           <w:rFonts w:ascii="Fira Code" w:hAnsi="Fira Code"/>
           <w:szCs w:val="24"/>
         </w:rPr>
-        <w:t xml:space="preserve">DECLARATIONS: Aqui vamos declarar todos os componentes que fazem parte do módulo (visível ou não), para ficar visível temos que colocar dentro de </w:t>
-      </w:r>
-      <w:proofErr w:type="spellStart"/>
-      <w:r>
-        <w:rPr>
-          <w:rFonts w:ascii="Fira Code" w:hAnsi="Fira Code"/>
-          <w:szCs w:val="24"/>
-        </w:rPr>
-        <w:t>exports</w:t>
-      </w:r>
-      <w:proofErr w:type="spellEnd"/>
-      <w:r>
-        <w:rPr>
-          <w:rFonts w:ascii="Fira Code" w:hAnsi="Fira Code"/>
-          <w:szCs w:val="24"/>
-        </w:rPr>
-        <w:t xml:space="preserve">. Diretivas </w:t>
+        <w:t xml:space="preserve">DECLARATIONS: Aqui vamos declarar todos os componentes que fazem parte do módulo (visível ou não), para ficar visível temos que colocar dentro de exports. Diretivas </w:t>
       </w:r>
       <w:r>
         <w:rPr>
@@ -1535,23 +1519,7 @@
           <w:rFonts w:ascii="Fira Code" w:hAnsi="Fira Code"/>
           <w:szCs w:val="24"/>
         </w:rPr>
-        <w:t xml:space="preserve"> </w:t>
-      </w:r>
-      <w:proofErr w:type="spellStart"/>
-      <w:r>
-        <w:rPr>
-          <w:rFonts w:ascii="Fira Code" w:hAnsi="Fira Code"/>
-          <w:szCs w:val="24"/>
-        </w:rPr>
-        <w:t>Pipes</w:t>
-      </w:r>
-      <w:proofErr w:type="spellEnd"/>
-      <w:r>
-        <w:rPr>
-          <w:rFonts w:ascii="Fira Code" w:hAnsi="Fira Code"/>
-          <w:szCs w:val="24"/>
-        </w:rPr>
-        <w:t xml:space="preserve"> </w:t>
+        <w:t xml:space="preserve"> Pipes </w:t>
       </w:r>
       <w:r>
         <w:rPr>
@@ -1584,23 +1552,7 @@
           <w:szCs w:val="24"/>
         </w:rPr>
         <w:lastRenderedPageBreak/>
-        <w:t xml:space="preserve">EXPORTS: Aqui vamos definir os componentes, diretivas e </w:t>
-      </w:r>
-      <w:proofErr w:type="spellStart"/>
-      <w:r>
-        <w:rPr>
-          <w:rFonts w:ascii="Fira Code" w:hAnsi="Fira Code"/>
-          <w:szCs w:val="24"/>
-        </w:rPr>
-        <w:t>pipes</w:t>
-      </w:r>
-      <w:proofErr w:type="spellEnd"/>
-      <w:r>
-        <w:rPr>
-          <w:rFonts w:ascii="Fira Code" w:hAnsi="Fira Code"/>
-          <w:szCs w:val="24"/>
-        </w:rPr>
-        <w:t xml:space="preserve"> que vamos deixar visível em outros módulos.</w:t>
+        <w:t>EXPORTS: Aqui vamos definir os componentes, diretivas e pipes que vamos deixar visível em outros módulos.</w:t>
       </w:r>
     </w:p>
     <w:p>
@@ -2133,23 +2085,7 @@
           <w:rFonts w:ascii="Fira Code" w:hAnsi="Fira Code"/>
           <w:szCs w:val="24"/>
         </w:rPr>
-        <w:t xml:space="preserve"> caso </w:t>
-      </w:r>
-      <w:proofErr w:type="spellStart"/>
-      <w:r>
-        <w:rPr>
-          <w:rFonts w:ascii="Fira Code" w:hAnsi="Fira Code"/>
-          <w:szCs w:val="24"/>
-        </w:rPr>
-        <w:t>product</w:t>
-      </w:r>
-      <w:proofErr w:type="spellEnd"/>
-      <w:r>
-        <w:rPr>
-          <w:rFonts w:ascii="Fira Code" w:hAnsi="Fira Code"/>
-          <w:szCs w:val="24"/>
-        </w:rPr>
-        <w:t xml:space="preserve"> esteja setado(</w:t>
+        <w:t xml:space="preserve"> caso product esteja setado(</w:t>
       </w:r>
       <w:proofErr w:type="spellStart"/>
       <w:r>
@@ -2281,7 +2217,7 @@
           <w:szCs w:val="24"/>
         </w:rPr>
         <w:tab/>
-        <w:t>class=’</w:t>
+        <w:t>class=’product-</w:t>
       </w:r>
       <w:proofErr w:type="spellStart"/>
       <w:r>
@@ -2291,7 +2227,7 @@
           <w:bCs/>
           <w:szCs w:val="24"/>
         </w:rPr>
-        <w:t>product-form</w:t>
+        <w:t>form</w:t>
       </w:r>
       <w:proofErr w:type="spellEnd"/>
       <w:r>
@@ -2466,23 +2402,7 @@
           <w:rFonts w:ascii="Fira Code" w:hAnsi="Fira Code"/>
           <w:szCs w:val="24"/>
         </w:rPr>
-        <w:t xml:space="preserve"> </w:t>
-      </w:r>
-      <w:proofErr w:type="spellStart"/>
-      <w:r>
-        <w:rPr>
-          <w:rFonts w:ascii="Fira Code" w:hAnsi="Fira Code"/>
-          <w:szCs w:val="24"/>
-        </w:rPr>
-        <w:t>product</w:t>
-      </w:r>
-      <w:proofErr w:type="spellEnd"/>
-      <w:r>
-        <w:rPr>
-          <w:rFonts w:ascii="Fira Code" w:hAnsi="Fira Code"/>
-          <w:szCs w:val="24"/>
-        </w:rPr>
-        <w:t xml:space="preserve"> </w:t>
+        <w:t xml:space="preserve"> product </w:t>
       </w:r>
       <w:proofErr w:type="spellStart"/>
       <w:r>
@@ -3764,23 +3684,7 @@
           <w:rFonts w:ascii="Fira Code" w:hAnsi="Fira Code"/>
           <w:szCs w:val="24"/>
         </w:rPr>
-        <w:t>: ‘app-</w:t>
-      </w:r>
-      <w:proofErr w:type="spellStart"/>
-      <w:r>
-        <w:rPr>
-          <w:rFonts w:ascii="Fira Code" w:hAnsi="Fira Code"/>
-          <w:szCs w:val="24"/>
-        </w:rPr>
-        <w:t>product</w:t>
-      </w:r>
-      <w:proofErr w:type="spellEnd"/>
-      <w:r>
-        <w:rPr>
-          <w:rFonts w:ascii="Fira Code" w:hAnsi="Fira Code"/>
-          <w:szCs w:val="24"/>
-        </w:rPr>
-        <w:t>-</w:t>
+        <w:t>: ‘app-product-</w:t>
       </w:r>
       <w:proofErr w:type="spellStart"/>
       <w:r>
@@ -3885,21 +3789,12 @@
           <w:szCs w:val="24"/>
         </w:rPr>
       </w:pPr>
-      <w:proofErr w:type="spellStart"/>
-      <w:r>
-        <w:rPr>
-          <w:rFonts w:ascii="Fira Code" w:hAnsi="Fira Code"/>
-          <w:szCs w:val="24"/>
-        </w:rPr>
-        <w:t>export</w:t>
-      </w:r>
-      <w:proofErr w:type="spellEnd"/>
-      <w:r>
-        <w:rPr>
-          <w:rFonts w:ascii="Fira Code" w:hAnsi="Fira Code"/>
-          <w:szCs w:val="24"/>
-        </w:rPr>
-        <w:t xml:space="preserve"> class </w:t>
+      <w:r>
+        <w:rPr>
+          <w:rFonts w:ascii="Fira Code" w:hAnsi="Fira Code"/>
+          <w:szCs w:val="24"/>
+        </w:rPr>
+        <w:t xml:space="preserve">export class </w:t>
       </w:r>
       <w:proofErr w:type="spellStart"/>
       <w:r>
@@ -3938,23 +3833,7 @@
           <w:rFonts w:ascii="Fira Code" w:hAnsi="Fira Code"/>
           <w:szCs w:val="24"/>
         </w:rPr>
-        <w:t xml:space="preserve"> </w:t>
-      </w:r>
-      <w:proofErr w:type="spellStart"/>
-      <w:r>
-        <w:rPr>
-          <w:rFonts w:ascii="Fira Code" w:hAnsi="Fira Code"/>
-          <w:szCs w:val="24"/>
-        </w:rPr>
-        <w:t>OnInit</w:t>
-      </w:r>
-      <w:proofErr w:type="spellEnd"/>
-      <w:r>
-        <w:rPr>
-          <w:rFonts w:ascii="Fira Code" w:hAnsi="Fira Code"/>
-          <w:szCs w:val="24"/>
-        </w:rPr>
-        <w:t xml:space="preserve"> {</w:t>
+        <w:t xml:space="preserve"> OnInit {</w:t>
       </w:r>
     </w:p>
     <w:p>
@@ -3999,23 +3878,7 @@
           <w:rFonts w:ascii="Fira Code" w:hAnsi="Fira Code"/>
           <w:szCs w:val="24"/>
         </w:rPr>
-        <w:t xml:space="preserve">: </w:t>
-      </w:r>
-      <w:proofErr w:type="spellStart"/>
-      <w:r>
-        <w:rPr>
-          <w:rFonts w:ascii="Fira Code" w:hAnsi="Fira Code"/>
-          <w:szCs w:val="24"/>
-        </w:rPr>
-        <w:t>Product</w:t>
-      </w:r>
-      <w:proofErr w:type="spellEnd"/>
-      <w:r>
-        <w:rPr>
-          <w:rFonts w:ascii="Fira Code" w:hAnsi="Fira Code"/>
-          <w:szCs w:val="24"/>
-        </w:rPr>
-        <w:t>[];</w:t>
+        <w:t>: Product[];</w:t>
       </w:r>
     </w:p>
     <w:p>
@@ -4117,23 +3980,7 @@
           <w:rFonts w:ascii="Fira Code" w:hAnsi="Fira Code"/>
           <w:szCs w:val="24"/>
         </w:rPr>
-        <w:t>) a parâmetro ‘</w:t>
-      </w:r>
-      <w:proofErr w:type="spellStart"/>
-      <w:r>
-        <w:rPr>
-          <w:rFonts w:ascii="Fira Code" w:hAnsi="Fira Code"/>
-          <w:szCs w:val="24"/>
-        </w:rPr>
-        <w:t>product</w:t>
-      </w:r>
-      <w:proofErr w:type="spellEnd"/>
-      <w:r>
-        <w:rPr>
-          <w:rFonts w:ascii="Fira Code" w:hAnsi="Fira Code"/>
-          <w:szCs w:val="24"/>
-        </w:rPr>
-        <w:t xml:space="preserve">’ para </w:t>
+        <w:t xml:space="preserve">) a parâmetro ‘product’ para </w:t>
       </w:r>
       <w:proofErr w:type="spellStart"/>
       <w:r>
@@ -4537,23 +4384,7 @@
           <w:rFonts w:ascii="Fira Code" w:hAnsi="Fira Code"/>
           <w:szCs w:val="24"/>
         </w:rPr>
-        <w:t>: ‘app-</w:t>
-      </w:r>
-      <w:proofErr w:type="spellStart"/>
-      <w:r>
-        <w:rPr>
-          <w:rFonts w:ascii="Fira Code" w:hAnsi="Fira Code"/>
-          <w:szCs w:val="24"/>
-        </w:rPr>
-        <w:t>product</w:t>
-      </w:r>
-      <w:proofErr w:type="spellEnd"/>
-      <w:r>
-        <w:rPr>
-          <w:rFonts w:ascii="Fira Code" w:hAnsi="Fira Code"/>
-          <w:szCs w:val="24"/>
-        </w:rPr>
-        <w:t>-</w:t>
+        <w:t>: ‘app-product-</w:t>
       </w:r>
       <w:proofErr w:type="spellStart"/>
       <w:r>
@@ -4658,21 +4489,12 @@
           <w:szCs w:val="24"/>
         </w:rPr>
       </w:pPr>
-      <w:proofErr w:type="spellStart"/>
-      <w:r>
-        <w:rPr>
-          <w:rFonts w:ascii="Fira Code" w:hAnsi="Fira Code"/>
-          <w:szCs w:val="24"/>
-        </w:rPr>
-        <w:t>export</w:t>
-      </w:r>
-      <w:proofErr w:type="spellEnd"/>
-      <w:r>
-        <w:rPr>
-          <w:rFonts w:ascii="Fira Code" w:hAnsi="Fira Code"/>
-          <w:szCs w:val="24"/>
-        </w:rPr>
-        <w:t xml:space="preserve"> class </w:t>
+      <w:r>
+        <w:rPr>
+          <w:rFonts w:ascii="Fira Code" w:hAnsi="Fira Code"/>
+          <w:szCs w:val="24"/>
+        </w:rPr>
+        <w:t xml:space="preserve">export class </w:t>
       </w:r>
       <w:proofErr w:type="spellStart"/>
       <w:r>
@@ -4704,23 +4526,7 @@
           <w:rFonts w:ascii="Fira Code" w:hAnsi="Fira Code"/>
           <w:szCs w:val="24"/>
         </w:rPr>
-        <w:t xml:space="preserve"> </w:t>
-      </w:r>
-      <w:proofErr w:type="spellStart"/>
-      <w:r>
-        <w:rPr>
-          <w:rFonts w:ascii="Fira Code" w:hAnsi="Fira Code"/>
-          <w:szCs w:val="24"/>
-        </w:rPr>
-        <w:t>OnInit</w:t>
-      </w:r>
-      <w:proofErr w:type="spellEnd"/>
-      <w:r>
-        <w:rPr>
-          <w:rFonts w:ascii="Fira Code" w:hAnsi="Fira Code"/>
-          <w:szCs w:val="24"/>
-        </w:rPr>
-        <w:t xml:space="preserve"> {</w:t>
+        <w:t xml:space="preserve"> OnInit {</w:t>
       </w:r>
     </w:p>
     <w:p>
@@ -4775,23 +4581,7 @@
           <w:rFonts w:ascii="Fira Code" w:hAnsi="Fira Code"/>
           <w:szCs w:val="24"/>
         </w:rPr>
-        <w:t xml:space="preserve">: </w:t>
-      </w:r>
-      <w:proofErr w:type="spellStart"/>
-      <w:r>
-        <w:rPr>
-          <w:rFonts w:ascii="Fira Code" w:hAnsi="Fira Code"/>
-          <w:szCs w:val="24"/>
-        </w:rPr>
-        <w:t>void</w:t>
-      </w:r>
-      <w:proofErr w:type="spellEnd"/>
-      <w:r>
-        <w:rPr>
-          <w:rFonts w:ascii="Fira Code" w:hAnsi="Fira Code"/>
-          <w:szCs w:val="24"/>
-        </w:rPr>
-        <w:t xml:space="preserve"> { ... }</w:t>
+        <w:t>: void { ... }</w:t>
       </w:r>
     </w:p>
     <w:p>
@@ -5007,17 +4797,8 @@
           <w:rFonts w:ascii="Fira Code" w:hAnsi="Fira Code"/>
           <w:szCs w:val="24"/>
         </w:rPr>
-        <w:t xml:space="preserve">nome: </w:t>
-      </w:r>
-      <w:proofErr w:type="spellStart"/>
-      <w:r>
-        <w:rPr>
-          <w:rFonts w:ascii="Fira Code" w:hAnsi="Fira Code"/>
-          <w:szCs w:val="24"/>
-        </w:rPr>
-        <w:t>string</w:t>
-      </w:r>
-      <w:proofErr w:type="spellEnd"/>
+        <w:t>nome: string</w:t>
+      </w:r>
     </w:p>
     <w:p>
       <w:pPr>
@@ -5284,17 +5065,8 @@
           <w:rFonts w:ascii="Fira Code" w:hAnsi="Fira Code"/>
           <w:szCs w:val="24"/>
         </w:rPr>
-        <w:t xml:space="preserve">nome: </w:t>
-      </w:r>
-      <w:proofErr w:type="spellStart"/>
-      <w:r>
-        <w:rPr>
-          <w:rFonts w:ascii="Fira Code" w:hAnsi="Fira Code"/>
-          <w:szCs w:val="24"/>
-        </w:rPr>
-        <w:t>string</w:t>
-      </w:r>
-      <w:proofErr w:type="spellEnd"/>
+        <w:t>nome: string</w:t>
+      </w:r>
     </w:p>
     <w:p>
       <w:pPr>
@@ -5395,23 +5167,7 @@
           <w:rFonts w:ascii="Fira Code" w:hAnsi="Fira Code"/>
           <w:szCs w:val="24"/>
         </w:rPr>
-        <w:t xml:space="preserve">Os </w:t>
-      </w:r>
-      <w:proofErr w:type="spellStart"/>
-      <w:r>
-        <w:rPr>
-          <w:rFonts w:ascii="Fira Code" w:hAnsi="Fira Code"/>
-          <w:szCs w:val="24"/>
-        </w:rPr>
-        <w:t>pipes</w:t>
-      </w:r>
-      <w:proofErr w:type="spellEnd"/>
-      <w:r>
-        <w:rPr>
-          <w:rFonts w:ascii="Fira Code" w:hAnsi="Fira Code"/>
-          <w:szCs w:val="24"/>
-        </w:rPr>
-        <w:t xml:space="preserve"> são processamentos que fazemos em cima de variáveis</w:t>
+        <w:t>Os pipes são processamentos que fazemos em cima de variáveis</w:t>
       </w:r>
     </w:p>
     <w:p>
@@ -5593,23 +5349,7 @@
           <w:rFonts w:ascii="Fira Code" w:hAnsi="Fira Code"/>
           <w:szCs w:val="24"/>
         </w:rPr>
-        <w:t xml:space="preserve">Alguns </w:t>
-      </w:r>
-      <w:proofErr w:type="spellStart"/>
-      <w:r>
-        <w:rPr>
-          <w:rFonts w:ascii="Fira Code" w:hAnsi="Fira Code"/>
-          <w:szCs w:val="24"/>
-        </w:rPr>
-        <w:t>pipes</w:t>
-      </w:r>
-      <w:proofErr w:type="spellEnd"/>
-      <w:r>
-        <w:rPr>
-          <w:rFonts w:ascii="Fira Code" w:hAnsi="Fira Code"/>
-          <w:szCs w:val="24"/>
-        </w:rPr>
-        <w:t xml:space="preserve"> recebem parâmetros.</w:t>
+        <w:t>Alguns pipes recebem parâmetros.</w:t>
       </w:r>
     </w:p>
     <w:p>
@@ -5720,23 +5460,7 @@
           <w:rFonts w:ascii="Fira Code" w:hAnsi="Fira Code"/>
           <w:szCs w:val="24"/>
         </w:rPr>
-        <w:t xml:space="preserve"> </w:t>
-      </w:r>
-      <w:proofErr w:type="spellStart"/>
-      <w:r>
-        <w:rPr>
-          <w:rFonts w:ascii="Fira Code" w:hAnsi="Fira Code"/>
-          <w:szCs w:val="24"/>
-        </w:rPr>
-        <w:t>product</w:t>
-      </w:r>
-      <w:proofErr w:type="spellEnd"/>
-      <w:r>
-        <w:rPr>
-          <w:rFonts w:ascii="Fira Code" w:hAnsi="Fira Code"/>
-          <w:szCs w:val="24"/>
-        </w:rPr>
-        <w:t>”&gt;</w:t>
+        <w:t xml:space="preserve"> product”&gt;</w:t>
       </w:r>
     </w:p>
     <w:p>
@@ -6571,7 +6295,7 @@
                     <pic:cNvPicPr/>
                   </pic:nvPicPr>
                   <pic:blipFill>
-                    <a:blip r:embed="rId7"/>
+                    <a:blip r:embed="rId8"/>
                     <a:stretch>
                       <a:fillRect/>
                     </a:stretch>
@@ -6844,23 +6568,7 @@
           <w:rFonts w:ascii="Fira Code" w:hAnsi="Fira Code"/>
           <w:szCs w:val="24"/>
         </w:rPr>
-        <w:t xml:space="preserve">Como boa prática, determinadas lógicas, principalmente as duplicadas em componentes, podem ser associadas a um </w:t>
-      </w:r>
-      <w:proofErr w:type="spellStart"/>
-      <w:r>
-        <w:rPr>
-          <w:rFonts w:ascii="Fira Code" w:hAnsi="Fira Code"/>
-          <w:szCs w:val="24"/>
-        </w:rPr>
-        <w:t>service</w:t>
-      </w:r>
-      <w:proofErr w:type="spellEnd"/>
-      <w:r>
-        <w:rPr>
-          <w:rFonts w:ascii="Fira Code" w:hAnsi="Fira Code"/>
-          <w:szCs w:val="24"/>
-        </w:rPr>
-        <w:t>.</w:t>
+        <w:t>Como boa prática, determinadas lógicas, principalmente as duplicadas em componentes, podem ser associadas a um service.</w:t>
       </w:r>
     </w:p>
     <w:p>
@@ -6909,21 +6617,12 @@
           <w:szCs w:val="24"/>
         </w:rPr>
       </w:pPr>
-      <w:proofErr w:type="spellStart"/>
-      <w:r>
-        <w:rPr>
-          <w:rFonts w:ascii="Fira Code" w:hAnsi="Fira Code"/>
-          <w:szCs w:val="24"/>
-        </w:rPr>
-        <w:t>ng</w:t>
-      </w:r>
-      <w:proofErr w:type="spellEnd"/>
-      <w:r>
-        <w:rPr>
-          <w:rFonts w:ascii="Fira Code" w:hAnsi="Fira Code"/>
-          <w:szCs w:val="24"/>
-        </w:rPr>
-        <w:t xml:space="preserve"> g s </w:t>
+      <w:r>
+        <w:rPr>
+          <w:rFonts w:ascii="Fira Code" w:hAnsi="Fira Code"/>
+          <w:szCs w:val="24"/>
+        </w:rPr>
+        <w:t xml:space="preserve">ng g s </w:t>
       </w:r>
       <w:proofErr w:type="spellStart"/>
       <w:r>
@@ -6953,17 +6652,8 @@
           <w:rFonts w:ascii="Fira Code" w:hAnsi="Fira Code"/>
           <w:szCs w:val="24"/>
         </w:rPr>
-        <w:t>/</w:t>
-      </w:r>
-      <w:proofErr w:type="spellStart"/>
-      <w:r>
-        <w:rPr>
-          <w:rFonts w:ascii="Fira Code" w:hAnsi="Fira Code"/>
-          <w:szCs w:val="24"/>
-        </w:rPr>
-        <w:t>product</w:t>
-      </w:r>
-      <w:proofErr w:type="spellEnd"/>
+        <w:t>/product</w:t>
+      </w:r>
     </w:p>
     <w:p>
       <w:pPr>
@@ -7050,37 +6740,12 @@
           <w:szCs w:val="24"/>
         </w:rPr>
       </w:pPr>
-      <w:proofErr w:type="spellStart"/>
-      <w:r>
-        <w:rPr>
-          <w:rFonts w:ascii="Fira Code" w:hAnsi="Fira Code"/>
-          <w:szCs w:val="24"/>
-        </w:rPr>
-        <w:t>export</w:t>
-      </w:r>
-      <w:proofErr w:type="spellEnd"/>
-      <w:r>
-        <w:rPr>
-          <w:rFonts w:ascii="Fira Code" w:hAnsi="Fira Code"/>
-          <w:szCs w:val="24"/>
-        </w:rPr>
-        <w:t xml:space="preserve"> class </w:t>
-      </w:r>
-      <w:proofErr w:type="spellStart"/>
-      <w:r>
-        <w:rPr>
-          <w:rFonts w:ascii="Fira Code" w:hAnsi="Fira Code"/>
-          <w:szCs w:val="24"/>
-        </w:rPr>
-        <w:t>ProductService</w:t>
-      </w:r>
-      <w:proofErr w:type="spellEnd"/>
-      <w:r>
-        <w:rPr>
-          <w:rFonts w:ascii="Fira Code" w:hAnsi="Fira Code"/>
-          <w:szCs w:val="24"/>
-        </w:rPr>
-        <w:t xml:space="preserve"> {</w:t>
+      <w:r>
+        <w:rPr>
+          <w:rFonts w:ascii="Fira Code" w:hAnsi="Fira Code"/>
+          <w:szCs w:val="24"/>
+        </w:rPr>
+        <w:t>export class ProductService {</w:t>
       </w:r>
     </w:p>
     <w:p>
@@ -7118,46 +6783,14 @@
           <w:rFonts w:ascii="Fira Code" w:hAnsi="Fira Code"/>
           <w:szCs w:val="24"/>
         </w:rPr>
-        <w:t xml:space="preserve">Para usar um </w:t>
-      </w:r>
-      <w:proofErr w:type="spellStart"/>
-      <w:r>
-        <w:rPr>
-          <w:rFonts w:ascii="Fira Code" w:hAnsi="Fira Code"/>
-          <w:szCs w:val="24"/>
-        </w:rPr>
-        <w:t>service</w:t>
-      </w:r>
-      <w:proofErr w:type="spellEnd"/>
-      <w:r>
-        <w:rPr>
-          <w:rFonts w:ascii="Fira Code" w:hAnsi="Fira Code"/>
-          <w:szCs w:val="24"/>
-        </w:rPr>
-        <w:t xml:space="preserve"> dentro de um componente precisamos fazer a injeção de dependências.</w:t>
-      </w:r>
-      <w:r>
-        <w:rPr>
-          <w:rFonts w:ascii="Fira Code" w:hAnsi="Fira Code"/>
-          <w:szCs w:val="24"/>
-        </w:rPr>
-        <w:t xml:space="preserve"> Sempre que injetamos um </w:t>
-      </w:r>
-      <w:proofErr w:type="spellStart"/>
-      <w:r>
-        <w:rPr>
-          <w:rFonts w:ascii="Fira Code" w:hAnsi="Fira Code"/>
-          <w:szCs w:val="24"/>
-        </w:rPr>
-        <w:t>service</w:t>
-      </w:r>
-      <w:proofErr w:type="spellEnd"/>
-      <w:r>
-        <w:rPr>
-          <w:rFonts w:ascii="Fira Code" w:hAnsi="Fira Code"/>
-          <w:szCs w:val="24"/>
-        </w:rPr>
-        <w:t xml:space="preserve"> dentro de um componente, o Angular vai devolver a mesma instância. O Angular também vai ser responsável gerenciar a criação dos componentes</w:t>
+        <w:t>Para usar um service dentro de um componente precisamos fazer a injeção de dependências.</w:t>
+      </w:r>
+      <w:r>
+        <w:rPr>
+          <w:rFonts w:ascii="Fira Code" w:hAnsi="Fira Code"/>
+          <w:szCs w:val="24"/>
+        </w:rPr>
+        <w:t xml:space="preserve"> Sempre que injetamos um service dentro de um componente, o Angular vai devolver a mesma instância. O Angular também vai ser responsável gerenciar a criação dos componentes</w:t>
       </w:r>
       <w:r>
         <w:rPr>
@@ -7199,39 +6832,7 @@
           <w:rFonts w:ascii="Fira Code" w:hAnsi="Fira Code"/>
           <w:szCs w:val="24"/>
         </w:rPr>
-        <w:t xml:space="preserve">Quando um </w:t>
-      </w:r>
-      <w:proofErr w:type="spellStart"/>
-      <w:r>
-        <w:rPr>
-          <w:rFonts w:ascii="Fira Code" w:hAnsi="Fira Code"/>
-          <w:szCs w:val="24"/>
-        </w:rPr>
-        <w:t>service</w:t>
-      </w:r>
-      <w:proofErr w:type="spellEnd"/>
-      <w:r>
-        <w:rPr>
-          <w:rFonts w:ascii="Fira Code" w:hAnsi="Fira Code"/>
-          <w:szCs w:val="24"/>
-        </w:rPr>
-        <w:t xml:space="preserve"> é injetado em um componente, sobre alguma modificação de algum atributo, ao injetar esse </w:t>
-      </w:r>
-      <w:proofErr w:type="spellStart"/>
-      <w:r>
-        <w:rPr>
-          <w:rFonts w:ascii="Fira Code" w:hAnsi="Fira Code"/>
-          <w:szCs w:val="24"/>
-        </w:rPr>
-        <w:t>service</w:t>
-      </w:r>
-      <w:proofErr w:type="spellEnd"/>
-      <w:r>
-        <w:rPr>
-          <w:rFonts w:ascii="Fira Code" w:hAnsi="Fira Code"/>
-          <w:szCs w:val="24"/>
-        </w:rPr>
-        <w:t xml:space="preserve"> dentro de outro componente, esse atributo é mantido como o que foi alterado, pois trabalhamos sempre com a mesma inst</w:t>
+        <w:t>Quando um service é injetado em um componente, sobre alguma modificação de algum atributo, ao injetar esse service dentro de outro componente, esse atributo é mantido como o que foi alterado, pois trabalhamos sempre com a mesma inst</w:t>
       </w:r>
       <w:r>
         <w:rPr>
@@ -7259,23 +6860,7 @@
           <w:rFonts w:ascii="Fira Code" w:hAnsi="Fira Code"/>
           <w:szCs w:val="24"/>
         </w:rPr>
-        <w:t xml:space="preserve"> </w:t>
-      </w:r>
-      <w:proofErr w:type="spellStart"/>
-      <w:r>
-        <w:rPr>
-          <w:rFonts w:ascii="Fira Code" w:hAnsi="Fira Code"/>
-          <w:szCs w:val="24"/>
-        </w:rPr>
-        <w:t>service</w:t>
-      </w:r>
-      <w:proofErr w:type="spellEnd"/>
-      <w:r>
-        <w:rPr>
-          <w:rFonts w:ascii="Fira Code" w:hAnsi="Fira Code"/>
-          <w:szCs w:val="24"/>
-        </w:rPr>
-        <w:t>.</w:t>
+        <w:t xml:space="preserve"> service.</w:t>
       </w:r>
     </w:p>
     <w:p>
@@ -7301,23 +6886,7 @@
           <w:rFonts w:ascii="Fira Code" w:hAnsi="Fira Code"/>
           <w:szCs w:val="24"/>
         </w:rPr>
-        <w:t xml:space="preserve"> (A classe correspondente ao </w:t>
-      </w:r>
-      <w:proofErr w:type="spellStart"/>
-      <w:r>
-        <w:rPr>
-          <w:rFonts w:ascii="Fira Code" w:hAnsi="Fira Code"/>
-          <w:szCs w:val="24"/>
-        </w:rPr>
-        <w:t>service</w:t>
-      </w:r>
-      <w:proofErr w:type="spellEnd"/>
-      <w:r>
-        <w:rPr>
-          <w:rFonts w:ascii="Fira Code" w:hAnsi="Fira Code"/>
-          <w:szCs w:val="24"/>
-        </w:rPr>
-        <w:t xml:space="preserve">, não é criada novamente, já foi instanciada). </w:t>
+        <w:t xml:space="preserve"> (A classe correspondente ao service, não é criada novamente, já foi instanciada). </w:t>
       </w:r>
     </w:p>
     <w:p>
@@ -7412,7 +6981,7 @@
                     </pic:cNvPicPr>
                   </pic:nvPicPr>
                   <pic:blipFill>
-                    <a:blip r:embed="rId8">
+                    <a:blip r:embed="rId9">
                       <a:extLst>
                         <a:ext uri="{28A0092B-C50C-407E-A947-70E740481C1C}">
                           <a14:useLocalDpi xmlns:a14="http://schemas.microsoft.com/office/drawing/2010/main" val="0"/>
@@ -7562,23 +7131,7 @@
           <w:rFonts w:ascii="Fira Code" w:hAnsi="Fira Code"/>
           <w:szCs w:val="24"/>
         </w:rPr>
-        <w:t xml:space="preserve">No </w:t>
-      </w:r>
-      <w:proofErr w:type="spellStart"/>
-      <w:r>
-        <w:rPr>
-          <w:rFonts w:ascii="Fira Code" w:hAnsi="Fira Code"/>
-          <w:szCs w:val="24"/>
-        </w:rPr>
-        <w:t>service</w:t>
-      </w:r>
-      <w:proofErr w:type="spellEnd"/>
-      <w:r>
-        <w:rPr>
-          <w:rFonts w:ascii="Fira Code" w:hAnsi="Fira Code"/>
-          <w:szCs w:val="24"/>
-        </w:rPr>
-        <w:t xml:space="preserve">, temos o parâmetro </w:t>
+        <w:t xml:space="preserve">No service, temos o parâmetro </w:t>
       </w:r>
       <w:proofErr w:type="spellStart"/>
       <w:r>
@@ -7594,39 +7147,7 @@
           <w:rFonts w:ascii="Fira Code" w:hAnsi="Fira Code"/>
           <w:szCs w:val="24"/>
         </w:rPr>
-        <w:t>, que ao receber root, fazemos um ‘alias’ para o módulo app (</w:t>
-      </w:r>
-      <w:proofErr w:type="spellStart"/>
-      <w:r>
-        <w:rPr>
-          <w:rFonts w:ascii="Fira Code" w:hAnsi="Fira Code"/>
-          <w:szCs w:val="24"/>
-        </w:rPr>
-        <w:t>app.module</w:t>
-      </w:r>
-      <w:proofErr w:type="spellEnd"/>
-      <w:r>
-        <w:rPr>
-          <w:rFonts w:ascii="Fira Code" w:hAnsi="Fira Code"/>
-          <w:szCs w:val="24"/>
-        </w:rPr>
-        <w:t xml:space="preserve">). Associado ao </w:t>
-      </w:r>
-      <w:proofErr w:type="spellStart"/>
-      <w:r>
-        <w:rPr>
-          <w:rFonts w:ascii="Fira Code" w:hAnsi="Fira Code"/>
-          <w:szCs w:val="24"/>
-        </w:rPr>
-        <w:t>app.module</w:t>
-      </w:r>
-      <w:proofErr w:type="spellEnd"/>
-      <w:r>
-        <w:rPr>
-          <w:rFonts w:ascii="Fira Code" w:hAnsi="Fira Code"/>
-          <w:szCs w:val="24"/>
-        </w:rPr>
-        <w:t xml:space="preserve">, existe o </w:t>
+        <w:t xml:space="preserve">, que ao receber root, fazemos um ‘alias’ para o módulo app (app.module). Associado ao app.module, existe o </w:t>
       </w:r>
       <w:proofErr w:type="spellStart"/>
       <w:r>
@@ -7642,23 +7163,7 @@
           <w:rFonts w:ascii="Fira Code" w:hAnsi="Fira Code"/>
           <w:szCs w:val="24"/>
         </w:rPr>
-        <w:t xml:space="preserve">, responsável pela injeção de dependência. Sempre que criamos um </w:t>
-      </w:r>
-      <w:proofErr w:type="spellStart"/>
-      <w:r>
-        <w:rPr>
-          <w:rFonts w:ascii="Fira Code" w:hAnsi="Fira Code"/>
-          <w:szCs w:val="24"/>
-        </w:rPr>
-        <w:t>service</w:t>
-      </w:r>
-      <w:proofErr w:type="spellEnd"/>
-      <w:r>
-        <w:rPr>
-          <w:rFonts w:ascii="Fira Code" w:hAnsi="Fira Code"/>
-          <w:szCs w:val="24"/>
-        </w:rPr>
-        <w:t xml:space="preserve"> com </w:t>
+        <w:t xml:space="preserve">, responsável pela injeção de dependência. Sempre que criamos um service com </w:t>
       </w:r>
       <w:proofErr w:type="spellStart"/>
       <w:r>
@@ -7674,23 +7179,7 @@
           <w:rFonts w:ascii="Fira Code" w:hAnsi="Fira Code"/>
           <w:szCs w:val="24"/>
         </w:rPr>
-        <w:t xml:space="preserve"> ‘root’, estamos dizendo que esse nosso </w:t>
-      </w:r>
-      <w:proofErr w:type="spellStart"/>
-      <w:r>
-        <w:rPr>
-          <w:rFonts w:ascii="Fira Code" w:hAnsi="Fira Code"/>
-          <w:szCs w:val="24"/>
-        </w:rPr>
-        <w:t>service</w:t>
-      </w:r>
-      <w:proofErr w:type="spellEnd"/>
-      <w:r>
-        <w:rPr>
-          <w:rFonts w:ascii="Fira Code" w:hAnsi="Fira Code"/>
-          <w:szCs w:val="24"/>
-        </w:rPr>
-        <w:t xml:space="preserve"> vai ter uma única instância em toda aplicação.</w:t>
+        <w:t xml:space="preserve"> ‘root’, estamos dizendo que esse nosso service vai ter uma única instância em toda aplicação.</w:t>
       </w:r>
     </w:p>
     <w:p>
@@ -7807,23 +7296,7 @@
           <w:rFonts w:ascii="Fira Code" w:hAnsi="Fira Code"/>
           <w:szCs w:val="24"/>
         </w:rPr>
-        <w:t xml:space="preserve"> igual a ‘root’, o root aponta para </w:t>
-      </w:r>
-      <w:proofErr w:type="spellStart"/>
-      <w:r>
-        <w:rPr>
-          <w:rFonts w:ascii="Fira Code" w:hAnsi="Fira Code"/>
-          <w:szCs w:val="24"/>
-        </w:rPr>
-        <w:t>app.module</w:t>
-      </w:r>
-      <w:proofErr w:type="spellEnd"/>
-      <w:r>
-        <w:rPr>
-          <w:rFonts w:ascii="Fira Code" w:hAnsi="Fira Code"/>
-          <w:szCs w:val="24"/>
-        </w:rPr>
-        <w:t xml:space="preserve">, logo estamos usando o Injetor de módulo. </w:t>
+        <w:t xml:space="preserve"> igual a ‘root’, o root aponta para app.module, logo estamos usando o Injetor de módulo. </w:t>
       </w:r>
     </w:p>
     <w:p>
@@ -7933,39 +7406,7 @@
           <w:rFonts w:ascii="Fira Code" w:hAnsi="Fira Code"/>
           <w:szCs w:val="24"/>
         </w:rPr>
-        <w:t xml:space="preserve">Resumindo: Temos 2 injetores, o injetor de módulo e o injetor de elemento. Sempre que usamos @NgModule e dentro do módulo definimos os </w:t>
-      </w:r>
-      <w:proofErr w:type="spellStart"/>
-      <w:r>
-        <w:rPr>
-          <w:rFonts w:ascii="Fira Code" w:hAnsi="Fira Code"/>
-          <w:szCs w:val="24"/>
-        </w:rPr>
-        <w:t>providers</w:t>
-      </w:r>
-      <w:proofErr w:type="spellEnd"/>
-      <w:r>
-        <w:rPr>
-          <w:rFonts w:ascii="Fira Code" w:hAnsi="Fira Code"/>
-          <w:szCs w:val="24"/>
-        </w:rPr>
-        <w:t xml:space="preserve">, referenciado determinado </w:t>
-      </w:r>
-      <w:proofErr w:type="spellStart"/>
-      <w:r>
-        <w:rPr>
-          <w:rFonts w:ascii="Fira Code" w:hAnsi="Fira Code"/>
-          <w:szCs w:val="24"/>
-        </w:rPr>
-        <w:t>service</w:t>
-      </w:r>
-      <w:proofErr w:type="spellEnd"/>
-      <w:r>
-        <w:rPr>
-          <w:rFonts w:ascii="Fira Code" w:hAnsi="Fira Code"/>
-          <w:szCs w:val="24"/>
-        </w:rPr>
-        <w:t xml:space="preserve"> (dentro do escopo do módulo tere</w:t>
+        <w:t>Resumindo: Temos 2 injetores, o injetor de módulo e o injetor de elemento. Sempre que usamos @NgModule e dentro do módulo definimos os providers, referenciado determinado service (dentro do escopo do módulo tere</w:t>
       </w:r>
       <w:r>
         <w:rPr>
@@ -7989,20 +7430,15 @@
     </w:p>
     <w:p>
       <w:pPr>
-        <w:spacing w:after="0" w:line="360" w:lineRule="auto"/>
-        <w:jc w:val="both"/>
-        <w:rPr>
-          <w:rFonts w:ascii="Fira Code" w:hAnsi="Fira Code"/>
-          <w:szCs w:val="24"/>
-        </w:rPr>
-      </w:pPr>
-      <w:r>
-        <w:rPr>
-          <w:rFonts w:ascii="Fira Code" w:hAnsi="Fira Code"/>
-          <w:szCs w:val="24"/>
-        </w:rPr>
-        <w:tab/>
-      </w:r>
+        <w:pStyle w:val="PargrafodaLista"/>
+        <w:spacing w:after="0" w:line="360" w:lineRule="auto"/>
+        <w:ind w:left="1800"/>
+        <w:jc w:val="both"/>
+        <w:rPr>
+          <w:rFonts w:ascii="Fira Code" w:hAnsi="Fira Code"/>
+          <w:szCs w:val="24"/>
+        </w:rPr>
+      </w:pPr>
       <w:r>
         <w:rPr>
           <w:rFonts w:ascii="Fira Code" w:hAnsi="Fira Code"/>
@@ -8270,21 +7706,12 @@
           <w:szCs w:val="24"/>
         </w:rPr>
       </w:pPr>
-      <w:proofErr w:type="spellStart"/>
-      <w:r>
-        <w:rPr>
-          <w:rFonts w:ascii="Fira Code" w:hAnsi="Fira Code"/>
-          <w:szCs w:val="24"/>
-        </w:rPr>
-        <w:t>ng</w:t>
-      </w:r>
-      <w:proofErr w:type="spellEnd"/>
-      <w:r>
-        <w:rPr>
-          <w:rFonts w:ascii="Fira Code" w:hAnsi="Fira Code"/>
-          <w:szCs w:val="24"/>
-        </w:rPr>
-        <w:t xml:space="preserve"> g d </w:t>
+      <w:r>
+        <w:rPr>
+          <w:rFonts w:ascii="Fira Code" w:hAnsi="Fira Code"/>
+          <w:szCs w:val="24"/>
+        </w:rPr>
+        <w:t xml:space="preserve">ng g d </w:t>
       </w:r>
       <w:proofErr w:type="spellStart"/>
       <w:r>
@@ -8497,21 +7924,12 @@
           <w:szCs w:val="24"/>
         </w:rPr>
       </w:pPr>
-      <w:proofErr w:type="spellStart"/>
-      <w:r>
-        <w:rPr>
-          <w:rFonts w:ascii="Fira Code" w:hAnsi="Fira Code"/>
-          <w:szCs w:val="24"/>
-        </w:rPr>
-        <w:t>export</w:t>
-      </w:r>
-      <w:proofErr w:type="spellEnd"/>
-      <w:r>
-        <w:rPr>
-          <w:rFonts w:ascii="Fira Code" w:hAnsi="Fira Code"/>
-          <w:szCs w:val="24"/>
-        </w:rPr>
-        <w:t xml:space="preserve"> class RedDirective {</w:t>
+      <w:r>
+        <w:rPr>
+          <w:rFonts w:ascii="Fira Code" w:hAnsi="Fira Code"/>
+          <w:szCs w:val="24"/>
+        </w:rPr>
+        <w:t>export class RedDirective {</w:t>
       </w:r>
     </w:p>
     <w:p>
@@ -8947,21 +8365,12 @@
           <w:szCs w:val="24"/>
         </w:rPr>
       </w:pPr>
-      <w:proofErr w:type="spellStart"/>
-      <w:r>
-        <w:rPr>
-          <w:rFonts w:ascii="Fira Code" w:hAnsi="Fira Code"/>
-          <w:szCs w:val="24"/>
-        </w:rPr>
-        <w:t>ng</w:t>
-      </w:r>
-      <w:proofErr w:type="spellEnd"/>
-      <w:r>
-        <w:rPr>
-          <w:rFonts w:ascii="Fira Code" w:hAnsi="Fira Code"/>
-          <w:szCs w:val="24"/>
-        </w:rPr>
-        <w:t xml:space="preserve"> g d </w:t>
+      <w:r>
+        <w:rPr>
+          <w:rFonts w:ascii="Fira Code" w:hAnsi="Fira Code"/>
+          <w:szCs w:val="24"/>
+        </w:rPr>
+        <w:t xml:space="preserve">ng g d </w:t>
       </w:r>
       <w:proofErr w:type="spellStart"/>
       <w:r>
@@ -9567,7 +8976,6 @@
         </w:rPr>
         <w:t> </w:t>
       </w:r>
-      <w:proofErr w:type="spellStart"/>
       <w:r>
         <w:rPr>
           <w:rFonts w:ascii="Fira Code" w:eastAsia="Times New Roman" w:hAnsi="Fira Code" w:cs="Times New Roman"/>
@@ -9580,7 +8988,6 @@
         </w:rPr>
         <w:t>number</w:t>
       </w:r>
-      <w:proofErr w:type="spellEnd"/>
       <w:r>
         <w:rPr>
           <w:rFonts w:ascii="Fira Code" w:eastAsia="Times New Roman" w:hAnsi="Fira Code" w:cs="Times New Roman"/>
@@ -10001,7 +9408,6 @@
         </w:rPr>
         <w:t> </w:t>
       </w:r>
-      <w:proofErr w:type="spellStart"/>
       <w:r>
         <w:rPr>
           <w:rFonts w:ascii="Fira Code" w:eastAsia="Times New Roman" w:hAnsi="Fira Code" w:cs="Times New Roman"/>
@@ -10014,7 +9420,6 @@
         </w:rPr>
         <w:t>void</w:t>
       </w:r>
-      <w:proofErr w:type="spellEnd"/>
       <w:r>
         <w:rPr>
           <w:rFonts w:ascii="Fira Code" w:eastAsia="Times New Roman" w:hAnsi="Fira Code" w:cs="Times New Roman"/>
@@ -10088,29 +9493,7 @@
           <w:szCs w:val="21"/>
           <w:lang w:eastAsia="pt-BR"/>
         </w:rPr>
-        <w:t> </w:t>
-      </w:r>
-      <w:proofErr w:type="spellStart"/>
-      <w:r>
-        <w:rPr>
-          <w:rFonts w:ascii="Fira Code" w:eastAsia="Times New Roman" w:hAnsi="Fira Code" w:cs="Times New Roman"/>
-          <w:color w:val="F6F6F4"/>
-          <w:sz w:val="21"/>
-          <w:szCs w:val="21"/>
-          <w:lang w:eastAsia="pt-BR"/>
-        </w:rPr>
-        <w:t>number</w:t>
-      </w:r>
-      <w:proofErr w:type="spellEnd"/>
-      <w:r>
-        <w:rPr>
-          <w:rFonts w:ascii="Fira Code" w:eastAsia="Times New Roman" w:hAnsi="Fira Code" w:cs="Times New Roman"/>
-          <w:color w:val="F6F6F4"/>
-          <w:sz w:val="21"/>
-          <w:szCs w:val="21"/>
-          <w:lang w:eastAsia="pt-BR"/>
-        </w:rPr>
-        <w:t> </w:t>
+        <w:t> number </w:t>
       </w:r>
       <w:proofErr w:type="spellStart"/>
       <w:r>
@@ -10322,29 +9705,7 @@
           <w:szCs w:val="21"/>
           <w:lang w:eastAsia="pt-BR"/>
         </w:rPr>
-        <w:t> </w:t>
-      </w:r>
-      <w:proofErr w:type="spellStart"/>
-      <w:r>
-        <w:rPr>
-          <w:rFonts w:ascii="Fira Code" w:eastAsia="Times New Roman" w:hAnsi="Fira Code" w:cs="Times New Roman"/>
-          <w:color w:val="F6F6F4"/>
-          <w:sz w:val="21"/>
-          <w:szCs w:val="21"/>
-          <w:lang w:eastAsia="pt-BR"/>
-        </w:rPr>
-        <w:t>number</w:t>
-      </w:r>
-      <w:proofErr w:type="spellEnd"/>
-      <w:r>
-        <w:rPr>
-          <w:rFonts w:ascii="Fira Code" w:eastAsia="Times New Roman" w:hAnsi="Fira Code" w:cs="Times New Roman"/>
-          <w:color w:val="F6F6F4"/>
-          <w:sz w:val="21"/>
-          <w:szCs w:val="21"/>
-          <w:lang w:eastAsia="pt-BR"/>
-        </w:rPr>
-        <w:t> }</w:t>
+        <w:t> number }</w:t>
       </w:r>
     </w:p>
     <w:p>
@@ -10478,7 +9839,7 @@
         </w:rPr>
         <w:t xml:space="preserve">Em </w:t>
       </w:r>
-      <w:hyperlink r:id="rId9" w:history="1">
+      <w:hyperlink r:id="rId10" w:history="1">
         <w:r>
           <w:rPr>
             <w:rStyle w:val="Hyperlink"/>
@@ -10950,51 +10311,7 @@
           <w:szCs w:val="21"/>
           <w:lang w:eastAsia="pt-BR"/>
         </w:rPr>
-        <w:t> { </w:t>
-      </w:r>
-      <w:proofErr w:type="spellStart"/>
-      <w:r>
-        <w:rPr>
-          <w:rFonts w:ascii="Fira Code" w:eastAsia="Times New Roman" w:hAnsi="Fira Code" w:cs="Times New Roman"/>
-          <w:color w:val="F6F6F4"/>
-          <w:sz w:val="21"/>
-          <w:szCs w:val="21"/>
-          <w:lang w:eastAsia="pt-BR"/>
-        </w:rPr>
-        <w:t>Component</w:t>
-      </w:r>
-      <w:proofErr w:type="spellEnd"/>
-      <w:r>
-        <w:rPr>
-          <w:rFonts w:ascii="Fira Code" w:eastAsia="Times New Roman" w:hAnsi="Fira Code" w:cs="Times New Roman"/>
-          <w:color w:val="F6F6F4"/>
-          <w:sz w:val="21"/>
-          <w:szCs w:val="21"/>
-          <w:lang w:eastAsia="pt-BR"/>
-        </w:rPr>
-        <w:t>, </w:t>
-      </w:r>
-      <w:proofErr w:type="spellStart"/>
-      <w:r>
-        <w:rPr>
-          <w:rFonts w:ascii="Fira Code" w:eastAsia="Times New Roman" w:hAnsi="Fira Code" w:cs="Times New Roman"/>
-          <w:color w:val="F6F6F4"/>
-          <w:sz w:val="21"/>
-          <w:szCs w:val="21"/>
-          <w:lang w:eastAsia="pt-BR"/>
-        </w:rPr>
-        <w:t>OnInit</w:t>
-      </w:r>
-      <w:proofErr w:type="spellEnd"/>
-      <w:r>
-        <w:rPr>
-          <w:rFonts w:ascii="Fira Code" w:eastAsia="Times New Roman" w:hAnsi="Fira Code" w:cs="Times New Roman"/>
-          <w:color w:val="F6F6F4"/>
-          <w:sz w:val="21"/>
-          <w:szCs w:val="21"/>
-          <w:lang w:eastAsia="pt-BR"/>
-        </w:rPr>
-        <w:t> } </w:t>
+        <w:t> { Component, OnInit } </w:t>
       </w:r>
       <w:r>
         <w:rPr>
@@ -11185,42 +10502,8 @@
           <w:szCs w:val="21"/>
           <w:lang w:eastAsia="pt-BR"/>
         </w:rPr>
-        <w:t>app-</w:t>
-      </w:r>
-      <w:proofErr w:type="spellStart"/>
-      <w:r>
-        <w:rPr>
-          <w:rFonts w:ascii="Fira Code" w:eastAsia="Times New Roman" w:hAnsi="Fira Code" w:cs="Times New Roman"/>
-          <w:color w:val="E7EE98"/>
-          <w:sz w:val="21"/>
-          <w:szCs w:val="21"/>
-          <w:lang w:eastAsia="pt-BR"/>
-        </w:rPr>
-        <w:t>product</w:t>
-      </w:r>
-      <w:proofErr w:type="spellEnd"/>
-      <w:r>
-        <w:rPr>
-          <w:rFonts w:ascii="Fira Code" w:eastAsia="Times New Roman" w:hAnsi="Fira Code" w:cs="Times New Roman"/>
-          <w:color w:val="E7EE98"/>
-          <w:sz w:val="21"/>
-          <w:szCs w:val="21"/>
-          <w:lang w:eastAsia="pt-BR"/>
-        </w:rPr>
-        <w:t>-</w:t>
-      </w:r>
-      <w:proofErr w:type="spellStart"/>
-      <w:r>
-        <w:rPr>
-          <w:rFonts w:ascii="Fira Code" w:eastAsia="Times New Roman" w:hAnsi="Fira Code" w:cs="Times New Roman"/>
-          <w:color w:val="E7EE98"/>
-          <w:sz w:val="21"/>
-          <w:szCs w:val="21"/>
-          <w:lang w:eastAsia="pt-BR"/>
-        </w:rPr>
-        <w:t>create</w:t>
-      </w:r>
-      <w:proofErr w:type="spellEnd"/>
+        <w:t>app-product-create</w:t>
+      </w:r>
       <w:r>
         <w:rPr>
           <w:rFonts w:ascii="Fira Code" w:eastAsia="Times New Roman" w:hAnsi="Fira Code" w:cs="Times New Roman"/>
@@ -11467,7 +10750,6 @@
           <w:lang w:eastAsia="pt-BR"/>
         </w:rPr>
       </w:pPr>
-      <w:proofErr w:type="spellStart"/>
       <w:r>
         <w:rPr>
           <w:rFonts w:ascii="Fira Code" w:eastAsia="Times New Roman" w:hAnsi="Fira Code" w:cs="Times New Roman"/>
@@ -11478,7 +10760,6 @@
         </w:rPr>
         <w:t>export</w:t>
       </w:r>
-      <w:proofErr w:type="spellEnd"/>
       <w:r>
         <w:rPr>
           <w:rFonts w:ascii="Fira Code" w:eastAsia="Times New Roman" w:hAnsi="Fira Code" w:cs="Times New Roman"/>
@@ -11553,7 +10834,6 @@
         </w:rPr>
         <w:t> </w:t>
       </w:r>
-      <w:proofErr w:type="spellStart"/>
       <w:r>
         <w:rPr>
           <w:rFonts w:ascii="Fira Code" w:eastAsia="Times New Roman" w:hAnsi="Fira Code" w:cs="Times New Roman"/>
@@ -11566,7 +10846,6 @@
         </w:rPr>
         <w:t>OnInit</w:t>
       </w:r>
-      <w:proofErr w:type="spellEnd"/>
       <w:r>
         <w:rPr>
           <w:rFonts w:ascii="Fira Code" w:eastAsia="Times New Roman" w:hAnsi="Fira Code" w:cs="Times New Roman"/>
@@ -11797,7 +11076,6 @@
         </w:rPr>
         <w:t> </w:t>
       </w:r>
-      <w:proofErr w:type="spellStart"/>
       <w:r>
         <w:rPr>
           <w:rFonts w:ascii="Fira Code" w:eastAsia="Times New Roman" w:hAnsi="Fira Code" w:cs="Times New Roman"/>
@@ -11810,7 +11088,6 @@
         </w:rPr>
         <w:t>void</w:t>
       </w:r>
-      <w:proofErr w:type="spellEnd"/>
       <w:r>
         <w:rPr>
           <w:rFonts w:ascii="Fira Code" w:eastAsia="Times New Roman" w:hAnsi="Fira Code" w:cs="Times New Roman"/>
@@ -11922,7 +11199,6 @@
         </w:rPr>
         <w:t> </w:t>
       </w:r>
-      <w:proofErr w:type="spellStart"/>
       <w:r>
         <w:rPr>
           <w:rFonts w:ascii="Fira Code" w:eastAsia="Times New Roman" w:hAnsi="Fira Code" w:cs="Times New Roman"/>
@@ -11935,7 +11211,6 @@
         </w:rPr>
         <w:t>void</w:t>
       </w:r>
-      <w:proofErr w:type="spellEnd"/>
       <w:r>
         <w:rPr>
           <w:rFonts w:ascii="Fira Code" w:eastAsia="Times New Roman" w:hAnsi="Fira Code" w:cs="Times New Roman"/>
@@ -12175,7 +11450,6 @@
           <w:lang w:eastAsia="pt-BR"/>
         </w:rPr>
       </w:pPr>
-      <w:proofErr w:type="spellStart"/>
       <w:r>
         <w:rPr>
           <w:rFonts w:ascii="Fira Code" w:eastAsia="Times New Roman" w:hAnsi="Fira Code" w:cs="Times New Roman"/>
@@ -12186,7 +11460,6 @@
         </w:rPr>
         <w:t>export</w:t>
       </w:r>
-      <w:proofErr w:type="spellEnd"/>
       <w:r>
         <w:rPr>
           <w:rFonts w:ascii="Fira Code" w:eastAsia="Times New Roman" w:hAnsi="Fira Code" w:cs="Times New Roman"/>
@@ -12261,7 +11534,6 @@
         </w:rPr>
         <w:t> </w:t>
       </w:r>
-      <w:proofErr w:type="spellStart"/>
       <w:r>
         <w:rPr>
           <w:rFonts w:ascii="Fira Code" w:eastAsia="Times New Roman" w:hAnsi="Fira Code" w:cs="Times New Roman"/>
@@ -12274,7 +11546,6 @@
         </w:rPr>
         <w:t>OnInit</w:t>
       </w:r>
-      <w:proofErr w:type="spellEnd"/>
       <w:r>
         <w:rPr>
           <w:rFonts w:ascii="Fira Code" w:eastAsia="Times New Roman" w:hAnsi="Fira Code" w:cs="Times New Roman"/>
@@ -12527,7 +11798,6 @@
         </w:rPr>
         <w:t> </w:t>
       </w:r>
-      <w:proofErr w:type="spellStart"/>
       <w:r>
         <w:rPr>
           <w:rFonts w:ascii="Fira Code" w:eastAsia="Times New Roman" w:hAnsi="Fira Code" w:cs="Times New Roman"/>
@@ -12540,7 +11810,6 @@
         </w:rPr>
         <w:t>void</w:t>
       </w:r>
-      <w:proofErr w:type="spellEnd"/>
       <w:r>
         <w:rPr>
           <w:rFonts w:ascii="Fira Code" w:eastAsia="Times New Roman" w:hAnsi="Fira Code" w:cs="Times New Roman"/>
@@ -12652,7 +11921,6 @@
         </w:rPr>
         <w:t> </w:t>
       </w:r>
-      <w:proofErr w:type="spellStart"/>
       <w:r>
         <w:rPr>
           <w:rFonts w:ascii="Fira Code" w:eastAsia="Times New Roman" w:hAnsi="Fira Code" w:cs="Times New Roman"/>
@@ -12665,7 +11933,6 @@
         </w:rPr>
         <w:t>void</w:t>
       </w:r>
-      <w:proofErr w:type="spellEnd"/>
       <w:r>
         <w:rPr>
           <w:rFonts w:ascii="Fira Code" w:eastAsia="Times New Roman" w:hAnsi="Fira Code" w:cs="Times New Roman"/>
@@ -12964,29 +12231,7 @@
           <w:szCs w:val="21"/>
           <w:lang w:eastAsia="pt-BR"/>
         </w:rPr>
-        <w:t>&gt;</w:t>
-      </w:r>
-      <w:proofErr w:type="spellStart"/>
-      <w:r>
-        <w:rPr>
-          <w:rFonts w:ascii="Fira Code" w:eastAsia="Times New Roman" w:hAnsi="Fira Code" w:cs="Times New Roman"/>
-          <w:color w:val="F6F6F4"/>
-          <w:sz w:val="21"/>
-          <w:szCs w:val="21"/>
-          <w:lang w:eastAsia="pt-BR"/>
-        </w:rPr>
-        <w:t>product-create</w:t>
-      </w:r>
-      <w:proofErr w:type="spellEnd"/>
-      <w:r>
-        <w:rPr>
-          <w:rFonts w:ascii="Fira Code" w:eastAsia="Times New Roman" w:hAnsi="Fira Code" w:cs="Times New Roman"/>
-          <w:color w:val="F6F6F4"/>
-          <w:sz w:val="21"/>
-          <w:szCs w:val="21"/>
-          <w:lang w:eastAsia="pt-BR"/>
-        </w:rPr>
-        <w:t> </w:t>
+        <w:t>&gt;product-create </w:t>
       </w:r>
       <w:proofErr w:type="spellStart"/>
       <w:r>
@@ -13093,29 +12338,1483 @@
     </w:p>
     <w:p>
       <w:pPr>
-        <w:pStyle w:val="PargrafodaLista"/>
-        <w:spacing w:after="0" w:line="360" w:lineRule="auto"/>
-        <w:ind w:left="1410"/>
-        <w:jc w:val="both"/>
-        <w:rPr>
-          <w:rFonts w:ascii="Fira Code" w:hAnsi="Fira Code"/>
-          <w:szCs w:val="24"/>
-        </w:rPr>
-      </w:pPr>
-      <w:r>
-        <w:rPr>
-          <w:rFonts w:ascii="Fira Code" w:hAnsi="Fira Code"/>
-          <w:szCs w:val="24"/>
-        </w:rPr>
-        <w:tab/>
-      </w:r>
-      <w:r>
-        <w:rPr>
-          <w:rFonts w:ascii="Fira Code" w:hAnsi="Fira Code"/>
-          <w:szCs w:val="24"/>
-        </w:rPr>
-        <w:tab/>
-      </w:r>
+        <w:spacing w:after="0" w:line="360" w:lineRule="auto"/>
+        <w:jc w:val="both"/>
+        <w:rPr>
+          <w:rFonts w:ascii="Fira Code" w:hAnsi="Fira Code"/>
+          <w:szCs w:val="24"/>
+        </w:rPr>
+      </w:pPr>
+    </w:p>
+    <w:p>
+      <w:pPr>
+        <w:spacing w:after="0" w:line="360" w:lineRule="auto"/>
+        <w:jc w:val="both"/>
+        <w:rPr>
+          <w:rFonts w:ascii="Fira Code" w:hAnsi="Fira Code"/>
+          <w:szCs w:val="24"/>
+        </w:rPr>
+      </w:pPr>
+      <w:r>
+        <w:rPr>
+          <w:rFonts w:ascii="Fira Code" w:hAnsi="Fira Code"/>
+          <w:szCs w:val="24"/>
+        </w:rPr>
+        <w:t>Criação do modelo de dados:</w:t>
+      </w:r>
+    </w:p>
+    <w:p>
+      <w:pPr>
+        <w:spacing w:after="0" w:line="360" w:lineRule="auto"/>
+        <w:jc w:val="both"/>
+        <w:rPr>
+          <w:rFonts w:ascii="Fira Code" w:hAnsi="Fira Code"/>
+          <w:szCs w:val="24"/>
+        </w:rPr>
+      </w:pPr>
+      <w:r>
+        <w:rPr>
+          <w:rFonts w:ascii="Fira Code" w:hAnsi="Fira Code"/>
+          <w:szCs w:val="24"/>
+        </w:rPr>
+        <w:t>Em componentes/product/</w:t>
+      </w:r>
+      <w:proofErr w:type="spellStart"/>
+      <w:r>
+        <w:rPr>
+          <w:rFonts w:ascii="Fira Code" w:hAnsi="Fira Code"/>
+          <w:szCs w:val="24"/>
+        </w:rPr>
+        <w:t>product.model.ts</w:t>
+      </w:r>
+      <w:proofErr w:type="spellEnd"/>
+      <w:r>
+        <w:rPr>
+          <w:rFonts w:ascii="Fira Code" w:hAnsi="Fira Code"/>
+          <w:szCs w:val="24"/>
+        </w:rPr>
+        <w:t>?</w:t>
+      </w:r>
+    </w:p>
+    <w:p>
+      <w:pPr>
+        <w:shd w:val="clear" w:color="auto" w:fill="282A36"/>
+        <w:spacing w:after="0" w:line="360" w:lineRule="atLeast"/>
+        <w:rPr>
+          <w:rFonts w:ascii="Fira Code" w:eastAsia="Times New Roman" w:hAnsi="Fira Code" w:cs="Times New Roman"/>
+          <w:color w:val="F6F6F4"/>
+          <w:sz w:val="21"/>
+          <w:szCs w:val="21"/>
+          <w:lang w:eastAsia="pt-BR"/>
+        </w:rPr>
+      </w:pPr>
+      <w:r>
+        <w:rPr>
+          <w:rFonts w:ascii="Fira Code" w:eastAsia="Times New Roman" w:hAnsi="Fira Code" w:cs="Times New Roman"/>
+          <w:color w:val="F286C4"/>
+          <w:sz w:val="21"/>
+          <w:szCs w:val="21"/>
+          <w:lang w:eastAsia="pt-BR"/>
+        </w:rPr>
+        <w:t>export</w:t>
+      </w:r>
+      <w:r>
+        <w:rPr>
+          <w:rFonts w:ascii="Fira Code" w:eastAsia="Times New Roman" w:hAnsi="Fira Code" w:cs="Times New Roman"/>
+          <w:color w:val="F6F6F4"/>
+          <w:sz w:val="21"/>
+          <w:szCs w:val="21"/>
+          <w:lang w:eastAsia="pt-BR"/>
+        </w:rPr>
+        <w:t> </w:t>
+      </w:r>
+      <w:r>
+        <w:rPr>
+          <w:rFonts w:ascii="Fira Code" w:eastAsia="Times New Roman" w:hAnsi="Fira Code" w:cs="Times New Roman"/>
+          <w:color w:val="F286C4"/>
+          <w:sz w:val="21"/>
+          <w:szCs w:val="21"/>
+          <w:lang w:eastAsia="pt-BR"/>
+        </w:rPr>
+        <w:t>interface</w:t>
+      </w:r>
+      <w:r>
+        <w:rPr>
+          <w:rFonts w:ascii="Fira Code" w:eastAsia="Times New Roman" w:hAnsi="Fira Code" w:cs="Times New Roman"/>
+          <w:color w:val="F6F6F4"/>
+          <w:sz w:val="21"/>
+          <w:szCs w:val="21"/>
+          <w:lang w:eastAsia="pt-BR"/>
+        </w:rPr>
+        <w:t> </w:t>
+      </w:r>
+      <w:r>
+        <w:rPr>
+          <w:rFonts w:ascii="Fira Code" w:eastAsia="Times New Roman" w:hAnsi="Fira Code" w:cs="Times New Roman"/>
+          <w:i/>
+          <w:iCs/>
+          <w:color w:val="97E1F1"/>
+          <w:sz w:val="21"/>
+          <w:szCs w:val="21"/>
+          <w:lang w:eastAsia="pt-BR"/>
+        </w:rPr>
+        <w:t>Product</w:t>
+      </w:r>
+      <w:r>
+        <w:rPr>
+          <w:rFonts w:ascii="Fira Code" w:eastAsia="Times New Roman" w:hAnsi="Fira Code" w:cs="Times New Roman"/>
+          <w:color w:val="F6F6F4"/>
+          <w:sz w:val="21"/>
+          <w:szCs w:val="21"/>
+          <w:lang w:eastAsia="pt-BR"/>
+        </w:rPr>
+        <w:t> {</w:t>
+      </w:r>
+    </w:p>
+    <w:p>
+      <w:pPr>
+        <w:shd w:val="clear" w:color="auto" w:fill="282A36"/>
+        <w:spacing w:after="0" w:line="360" w:lineRule="atLeast"/>
+        <w:rPr>
+          <w:rFonts w:ascii="Fira Code" w:eastAsia="Times New Roman" w:hAnsi="Fira Code" w:cs="Times New Roman"/>
+          <w:color w:val="F6F6F4"/>
+          <w:sz w:val="21"/>
+          <w:szCs w:val="21"/>
+          <w:lang w:eastAsia="pt-BR"/>
+        </w:rPr>
+      </w:pPr>
+      <w:r>
+        <w:rPr>
+          <w:rFonts w:ascii="Fira Code" w:eastAsia="Times New Roman" w:hAnsi="Fira Code" w:cs="Times New Roman"/>
+          <w:color w:val="F6F6F4"/>
+          <w:sz w:val="21"/>
+          <w:szCs w:val="21"/>
+          <w:lang w:eastAsia="pt-BR"/>
+        </w:rPr>
+        <w:t>  id</w:t>
+      </w:r>
+      <w:r>
+        <w:rPr>
+          <w:rFonts w:ascii="Fira Code" w:eastAsia="Times New Roman" w:hAnsi="Fira Code" w:cs="Times New Roman"/>
+          <w:color w:val="F286C4"/>
+          <w:sz w:val="21"/>
+          <w:szCs w:val="21"/>
+          <w:lang w:eastAsia="pt-BR"/>
+        </w:rPr>
+        <w:t>?:</w:t>
+      </w:r>
+      <w:r>
+        <w:rPr>
+          <w:rFonts w:ascii="Fira Code" w:eastAsia="Times New Roman" w:hAnsi="Fira Code" w:cs="Times New Roman"/>
+          <w:color w:val="F6F6F4"/>
+          <w:sz w:val="21"/>
+          <w:szCs w:val="21"/>
+          <w:lang w:eastAsia="pt-BR"/>
+        </w:rPr>
+        <w:t> </w:t>
+      </w:r>
+      <w:r>
+        <w:rPr>
+          <w:rFonts w:ascii="Fira Code" w:eastAsia="Times New Roman" w:hAnsi="Fira Code" w:cs="Times New Roman"/>
+          <w:i/>
+          <w:iCs/>
+          <w:color w:val="97E1F1"/>
+          <w:sz w:val="21"/>
+          <w:szCs w:val="21"/>
+          <w:lang w:eastAsia="pt-BR"/>
+        </w:rPr>
+        <w:t>number</w:t>
+      </w:r>
+      <w:r>
+        <w:rPr>
+          <w:rFonts w:ascii="Fira Code" w:eastAsia="Times New Roman" w:hAnsi="Fira Code" w:cs="Times New Roman"/>
+          <w:color w:val="F6F6F4"/>
+          <w:sz w:val="21"/>
+          <w:szCs w:val="21"/>
+          <w:lang w:eastAsia="pt-BR"/>
+        </w:rPr>
+        <w:t> </w:t>
+      </w:r>
+      <w:r>
+        <w:rPr>
+          <w:rFonts w:ascii="Fira Code" w:eastAsia="Times New Roman" w:hAnsi="Fira Code" w:cs="Times New Roman"/>
+          <w:color w:val="77C257"/>
+          <w:sz w:val="21"/>
+          <w:szCs w:val="21"/>
+          <w:lang w:eastAsia="pt-BR"/>
+        </w:rPr>
+        <w:t>// Opicional</w:t>
+      </w:r>
+    </w:p>
+    <w:p>
+      <w:pPr>
+        <w:shd w:val="clear" w:color="auto" w:fill="282A36"/>
+        <w:spacing w:after="0" w:line="360" w:lineRule="atLeast"/>
+        <w:rPr>
+          <w:rFonts w:ascii="Fira Code" w:eastAsia="Times New Roman" w:hAnsi="Fira Code" w:cs="Times New Roman"/>
+          <w:color w:val="F6F6F4"/>
+          <w:sz w:val="21"/>
+          <w:szCs w:val="21"/>
+          <w:lang w:eastAsia="pt-BR"/>
+        </w:rPr>
+      </w:pPr>
+      <w:r>
+        <w:rPr>
+          <w:rFonts w:ascii="Fira Code" w:eastAsia="Times New Roman" w:hAnsi="Fira Code" w:cs="Times New Roman"/>
+          <w:color w:val="F6F6F4"/>
+          <w:sz w:val="21"/>
+          <w:szCs w:val="21"/>
+          <w:lang w:eastAsia="pt-BR"/>
+        </w:rPr>
+        <w:t>  name</w:t>
+      </w:r>
+      <w:r>
+        <w:rPr>
+          <w:rFonts w:ascii="Fira Code" w:eastAsia="Times New Roman" w:hAnsi="Fira Code" w:cs="Times New Roman"/>
+          <w:color w:val="F286C4"/>
+          <w:sz w:val="21"/>
+          <w:szCs w:val="21"/>
+          <w:lang w:eastAsia="pt-BR"/>
+        </w:rPr>
+        <w:t>:</w:t>
+      </w:r>
+      <w:r>
+        <w:rPr>
+          <w:rFonts w:ascii="Fira Code" w:eastAsia="Times New Roman" w:hAnsi="Fira Code" w:cs="Times New Roman"/>
+          <w:color w:val="F6F6F4"/>
+          <w:sz w:val="21"/>
+          <w:szCs w:val="21"/>
+          <w:lang w:eastAsia="pt-BR"/>
+        </w:rPr>
+        <w:t> </w:t>
+      </w:r>
+      <w:r>
+        <w:rPr>
+          <w:rFonts w:ascii="Fira Code" w:eastAsia="Times New Roman" w:hAnsi="Fira Code" w:cs="Times New Roman"/>
+          <w:i/>
+          <w:iCs/>
+          <w:color w:val="97E1F1"/>
+          <w:sz w:val="21"/>
+          <w:szCs w:val="21"/>
+          <w:lang w:eastAsia="pt-BR"/>
+        </w:rPr>
+        <w:t>string</w:t>
+      </w:r>
+    </w:p>
+    <w:p>
+      <w:pPr>
+        <w:shd w:val="clear" w:color="auto" w:fill="282A36"/>
+        <w:spacing w:after="0" w:line="360" w:lineRule="atLeast"/>
+        <w:rPr>
+          <w:rFonts w:ascii="Fira Code" w:eastAsia="Times New Roman" w:hAnsi="Fira Code" w:cs="Times New Roman"/>
+          <w:color w:val="F6F6F4"/>
+          <w:sz w:val="21"/>
+          <w:szCs w:val="21"/>
+          <w:lang w:eastAsia="pt-BR"/>
+        </w:rPr>
+      </w:pPr>
+      <w:r>
+        <w:rPr>
+          <w:rFonts w:ascii="Fira Code" w:eastAsia="Times New Roman" w:hAnsi="Fira Code" w:cs="Times New Roman"/>
+          <w:color w:val="F6F6F4"/>
+          <w:sz w:val="21"/>
+          <w:szCs w:val="21"/>
+          <w:lang w:eastAsia="pt-BR"/>
+        </w:rPr>
+        <w:t>  price</w:t>
+      </w:r>
+      <w:r>
+        <w:rPr>
+          <w:rFonts w:ascii="Fira Code" w:eastAsia="Times New Roman" w:hAnsi="Fira Code" w:cs="Times New Roman"/>
+          <w:color w:val="F286C4"/>
+          <w:sz w:val="21"/>
+          <w:szCs w:val="21"/>
+          <w:lang w:eastAsia="pt-BR"/>
+        </w:rPr>
+        <w:t>:</w:t>
+      </w:r>
+      <w:r>
+        <w:rPr>
+          <w:rFonts w:ascii="Fira Code" w:eastAsia="Times New Roman" w:hAnsi="Fira Code" w:cs="Times New Roman"/>
+          <w:color w:val="F6F6F4"/>
+          <w:sz w:val="21"/>
+          <w:szCs w:val="21"/>
+          <w:lang w:eastAsia="pt-BR"/>
+        </w:rPr>
+        <w:t> </w:t>
+      </w:r>
+      <w:r>
+        <w:rPr>
+          <w:rFonts w:ascii="Fira Code" w:eastAsia="Times New Roman" w:hAnsi="Fira Code" w:cs="Times New Roman"/>
+          <w:i/>
+          <w:iCs/>
+          <w:color w:val="97E1F1"/>
+          <w:sz w:val="21"/>
+          <w:szCs w:val="21"/>
+          <w:lang w:eastAsia="pt-BR"/>
+        </w:rPr>
+        <w:t>number</w:t>
+      </w:r>
+    </w:p>
+    <w:p>
+      <w:pPr>
+        <w:shd w:val="clear" w:color="auto" w:fill="282A36"/>
+        <w:spacing w:after="0" w:line="360" w:lineRule="atLeast"/>
+        <w:rPr>
+          <w:rFonts w:ascii="Fira Code" w:eastAsia="Times New Roman" w:hAnsi="Fira Code" w:cs="Times New Roman"/>
+          <w:color w:val="F6F6F4"/>
+          <w:sz w:val="21"/>
+          <w:szCs w:val="21"/>
+          <w:lang w:eastAsia="pt-BR"/>
+        </w:rPr>
+      </w:pPr>
+      <w:r>
+        <w:rPr>
+          <w:rFonts w:ascii="Fira Code" w:eastAsia="Times New Roman" w:hAnsi="Fira Code" w:cs="Times New Roman"/>
+          <w:color w:val="F6F6F4"/>
+          <w:sz w:val="21"/>
+          <w:szCs w:val="21"/>
+          <w:lang w:eastAsia="pt-BR"/>
+        </w:rPr>
+        <w:t>}</w:t>
+      </w:r>
+    </w:p>
+    <w:p>
+      <w:pPr>
+        <w:spacing w:after="0" w:line="360" w:lineRule="auto"/>
+        <w:jc w:val="both"/>
+        <w:rPr>
+          <w:rFonts w:ascii="Fira Code" w:hAnsi="Fira Code"/>
+          <w:szCs w:val="24"/>
+        </w:rPr>
+      </w:pPr>
+    </w:p>
+    <w:p>
+      <w:pPr>
+        <w:spacing w:after="0" w:line="360" w:lineRule="auto"/>
+        <w:jc w:val="both"/>
+        <w:rPr>
+          <w:rFonts w:ascii="Fira Code" w:hAnsi="Fira Code"/>
+          <w:szCs w:val="24"/>
+        </w:rPr>
+      </w:pPr>
+      <w:r>
+        <w:rPr>
+          <w:rFonts w:ascii="Fira Code" w:hAnsi="Fira Code"/>
+          <w:szCs w:val="24"/>
+        </w:rPr>
+        <w:t>Criando um service:</w:t>
+      </w:r>
+    </w:p>
+    <w:p>
+      <w:pPr>
+        <w:spacing w:after="0" w:line="360" w:lineRule="auto"/>
+        <w:jc w:val="both"/>
+        <w:rPr>
+          <w:rFonts w:ascii="Fira Code" w:hAnsi="Fira Code"/>
+          <w:szCs w:val="24"/>
+        </w:rPr>
+      </w:pPr>
+      <w:r>
+        <w:rPr>
+          <w:rFonts w:ascii="Fira Code" w:hAnsi="Fira Code"/>
+          <w:szCs w:val="24"/>
+        </w:rPr>
+        <w:t>ng g s components/product/product</w:t>
+      </w:r>
+    </w:p>
+    <w:p>
+      <w:pPr>
+        <w:spacing w:after="0" w:line="360" w:lineRule="auto"/>
+        <w:jc w:val="both"/>
+        <w:rPr>
+          <w:rFonts w:ascii="Fira Code" w:hAnsi="Fira Code"/>
+          <w:szCs w:val="24"/>
+        </w:rPr>
+      </w:pPr>
+      <w:r>
+        <w:rPr>
+          <w:rFonts w:ascii="Fira Code" w:hAnsi="Fira Code"/>
+          <w:szCs w:val="24"/>
+        </w:rPr>
+        <w:t xml:space="preserve">Ao criar um service, ele não entra no app.module em exports, pois aqui só entram componentes, diretivas e pipes. Caso fosse necessário exportar o service de forma global, teríamos que </w:t>
+      </w:r>
+      <w:r>
+        <w:rPr>
+          <w:rFonts w:ascii="Fira Code" w:hAnsi="Fira Code"/>
+          <w:szCs w:val="24"/>
+        </w:rPr>
+        <w:t>colocá-lo</w:t>
+      </w:r>
+      <w:r>
+        <w:rPr>
+          <w:rFonts w:ascii="Fira Code" w:hAnsi="Fira Code"/>
+          <w:szCs w:val="24"/>
+        </w:rPr>
+        <w:t xml:space="preserve"> em providers</w:t>
+      </w:r>
+      <w:r>
+        <w:rPr>
+          <w:rFonts w:ascii="Fira Code" w:hAnsi="Fira Code"/>
+          <w:szCs w:val="24"/>
+        </w:rPr>
+        <w:t>.</w:t>
+      </w:r>
+    </w:p>
+    <w:p>
+      <w:pPr>
+        <w:spacing w:after="0" w:line="360" w:lineRule="auto"/>
+        <w:jc w:val="both"/>
+        <w:rPr>
+          <w:rFonts w:ascii="Fira Code" w:hAnsi="Fira Code"/>
+          <w:szCs w:val="24"/>
+        </w:rPr>
+      </w:pPr>
+      <w:r>
+        <w:rPr>
+          <w:rFonts w:ascii="Fira Code" w:hAnsi="Fira Code"/>
+          <w:szCs w:val="24"/>
+        </w:rPr>
+        <w:t xml:space="preserve">Injetando </w:t>
+      </w:r>
+      <w:r>
+        <w:rPr>
+          <w:rFonts w:ascii="Fira Code" w:hAnsi="Fira Code"/>
+          <w:szCs w:val="24"/>
+        </w:rPr>
+        <w:t>nosso</w:t>
+      </w:r>
+      <w:r>
+        <w:rPr>
+          <w:rFonts w:ascii="Fira Code" w:hAnsi="Fira Code"/>
+          <w:szCs w:val="24"/>
+        </w:rPr>
+        <w:t xml:space="preserve"> service ProductService no componente product-create:</w:t>
+      </w:r>
+    </w:p>
+    <w:p>
+      <w:pPr>
+        <w:shd w:val="clear" w:color="auto" w:fill="282A36"/>
+        <w:spacing w:after="0" w:line="360" w:lineRule="atLeast"/>
+        <w:rPr>
+          <w:rFonts w:ascii="Fira Code" w:eastAsia="Times New Roman" w:hAnsi="Fira Code" w:cs="Times New Roman"/>
+          <w:color w:val="F6F6F4"/>
+          <w:sz w:val="21"/>
+          <w:szCs w:val="21"/>
+          <w:lang w:eastAsia="pt-BR"/>
+        </w:rPr>
+      </w:pPr>
+      <w:r>
+        <w:rPr>
+          <w:rFonts w:ascii="Fira Code" w:eastAsia="Times New Roman" w:hAnsi="Fira Code" w:cs="Times New Roman"/>
+          <w:color w:val="F286C4"/>
+          <w:sz w:val="21"/>
+          <w:szCs w:val="21"/>
+          <w:lang w:eastAsia="pt-BR"/>
+        </w:rPr>
+        <w:t>import</w:t>
+      </w:r>
+      <w:r>
+        <w:rPr>
+          <w:rFonts w:ascii="Fira Code" w:eastAsia="Times New Roman" w:hAnsi="Fira Code" w:cs="Times New Roman"/>
+          <w:color w:val="F6F6F4"/>
+          <w:sz w:val="21"/>
+          <w:szCs w:val="21"/>
+          <w:lang w:eastAsia="pt-BR"/>
+        </w:rPr>
+        <w:t> { ProductService } </w:t>
+      </w:r>
+      <w:r>
+        <w:rPr>
+          <w:rFonts w:ascii="Fira Code" w:eastAsia="Times New Roman" w:hAnsi="Fira Code" w:cs="Times New Roman"/>
+          <w:color w:val="F286C4"/>
+          <w:sz w:val="21"/>
+          <w:szCs w:val="21"/>
+          <w:lang w:eastAsia="pt-BR"/>
+        </w:rPr>
+        <w:t>from</w:t>
+      </w:r>
+      <w:r>
+        <w:rPr>
+          <w:rFonts w:ascii="Fira Code" w:eastAsia="Times New Roman" w:hAnsi="Fira Code" w:cs="Times New Roman"/>
+          <w:color w:val="F6F6F4"/>
+          <w:sz w:val="21"/>
+          <w:szCs w:val="21"/>
+          <w:lang w:eastAsia="pt-BR"/>
+        </w:rPr>
+        <w:t> </w:t>
+      </w:r>
+      <w:r>
+        <w:rPr>
+          <w:rFonts w:ascii="Fira Code" w:eastAsia="Times New Roman" w:hAnsi="Fira Code" w:cs="Times New Roman"/>
+          <w:color w:val="DEE492"/>
+          <w:sz w:val="21"/>
+          <w:szCs w:val="21"/>
+          <w:lang w:eastAsia="pt-BR"/>
+        </w:rPr>
+        <w:t>'</w:t>
+      </w:r>
+      <w:r>
+        <w:rPr>
+          <w:rFonts w:ascii="Fira Code" w:eastAsia="Times New Roman" w:hAnsi="Fira Code" w:cs="Times New Roman"/>
+          <w:color w:val="E7EE98"/>
+          <w:sz w:val="21"/>
+          <w:szCs w:val="21"/>
+          <w:lang w:eastAsia="pt-BR"/>
+        </w:rPr>
+        <w:t>./../product.service</w:t>
+      </w:r>
+      <w:r>
+        <w:rPr>
+          <w:rFonts w:ascii="Fira Code" w:eastAsia="Times New Roman" w:hAnsi="Fira Code" w:cs="Times New Roman"/>
+          <w:color w:val="DEE492"/>
+          <w:sz w:val="21"/>
+          <w:szCs w:val="21"/>
+          <w:lang w:eastAsia="pt-BR"/>
+        </w:rPr>
+        <w:t>'</w:t>
+      </w:r>
+      <w:r>
+        <w:rPr>
+          <w:rFonts w:ascii="Fira Code" w:eastAsia="Times New Roman" w:hAnsi="Fira Code" w:cs="Times New Roman"/>
+          <w:color w:val="F6F6F4"/>
+          <w:sz w:val="21"/>
+          <w:szCs w:val="21"/>
+          <w:lang w:eastAsia="pt-BR"/>
+        </w:rPr>
+        <w:t>;</w:t>
+      </w:r>
+    </w:p>
+    <w:p>
+      <w:pPr>
+        <w:shd w:val="clear" w:color="auto" w:fill="282A36"/>
+        <w:spacing w:after="0" w:line="360" w:lineRule="atLeast"/>
+        <w:rPr>
+          <w:rFonts w:ascii="Fira Code" w:eastAsia="Times New Roman" w:hAnsi="Fira Code" w:cs="Times New Roman"/>
+          <w:color w:val="F6F6F4"/>
+          <w:sz w:val="21"/>
+          <w:szCs w:val="21"/>
+          <w:lang w:eastAsia="pt-BR"/>
+        </w:rPr>
+      </w:pPr>
+      <w:r>
+        <w:rPr>
+          <w:rFonts w:ascii="Fira Code" w:eastAsia="Times New Roman" w:hAnsi="Fira Code" w:cs="Times New Roman"/>
+          <w:color w:val="F286C4"/>
+          <w:sz w:val="21"/>
+          <w:szCs w:val="21"/>
+          <w:lang w:eastAsia="pt-BR"/>
+        </w:rPr>
+        <w:t>import</w:t>
+      </w:r>
+      <w:r>
+        <w:rPr>
+          <w:rFonts w:ascii="Fira Code" w:eastAsia="Times New Roman" w:hAnsi="Fira Code" w:cs="Times New Roman"/>
+          <w:color w:val="F6F6F4"/>
+          <w:sz w:val="21"/>
+          <w:szCs w:val="21"/>
+          <w:lang w:eastAsia="pt-BR"/>
+        </w:rPr>
+        <w:t> { Component, OnInit } </w:t>
+      </w:r>
+      <w:r>
+        <w:rPr>
+          <w:rFonts w:ascii="Fira Code" w:eastAsia="Times New Roman" w:hAnsi="Fira Code" w:cs="Times New Roman"/>
+          <w:color w:val="F286C4"/>
+          <w:sz w:val="21"/>
+          <w:szCs w:val="21"/>
+          <w:lang w:eastAsia="pt-BR"/>
+        </w:rPr>
+        <w:t>from</w:t>
+      </w:r>
+      <w:r>
+        <w:rPr>
+          <w:rFonts w:ascii="Fira Code" w:eastAsia="Times New Roman" w:hAnsi="Fira Code" w:cs="Times New Roman"/>
+          <w:color w:val="F6F6F4"/>
+          <w:sz w:val="21"/>
+          <w:szCs w:val="21"/>
+          <w:lang w:eastAsia="pt-BR"/>
+        </w:rPr>
+        <w:t> </w:t>
+      </w:r>
+      <w:r>
+        <w:rPr>
+          <w:rFonts w:ascii="Fira Code" w:eastAsia="Times New Roman" w:hAnsi="Fira Code" w:cs="Times New Roman"/>
+          <w:color w:val="DEE492"/>
+          <w:sz w:val="21"/>
+          <w:szCs w:val="21"/>
+          <w:lang w:eastAsia="pt-BR"/>
+        </w:rPr>
+        <w:t>'</w:t>
+      </w:r>
+      <w:r>
+        <w:rPr>
+          <w:rFonts w:ascii="Fira Code" w:eastAsia="Times New Roman" w:hAnsi="Fira Code" w:cs="Times New Roman"/>
+          <w:color w:val="E7EE98"/>
+          <w:sz w:val="21"/>
+          <w:szCs w:val="21"/>
+          <w:lang w:eastAsia="pt-BR"/>
+        </w:rPr>
+        <w:t>@angular/core</w:t>
+      </w:r>
+      <w:r>
+        <w:rPr>
+          <w:rFonts w:ascii="Fira Code" w:eastAsia="Times New Roman" w:hAnsi="Fira Code" w:cs="Times New Roman"/>
+          <w:color w:val="DEE492"/>
+          <w:sz w:val="21"/>
+          <w:szCs w:val="21"/>
+          <w:lang w:eastAsia="pt-BR"/>
+        </w:rPr>
+        <w:t>'</w:t>
+      </w:r>
+      <w:r>
+        <w:rPr>
+          <w:rFonts w:ascii="Fira Code" w:eastAsia="Times New Roman" w:hAnsi="Fira Code" w:cs="Times New Roman"/>
+          <w:color w:val="F6F6F4"/>
+          <w:sz w:val="21"/>
+          <w:szCs w:val="21"/>
+          <w:lang w:eastAsia="pt-BR"/>
+        </w:rPr>
+        <w:t>;</w:t>
+      </w:r>
+    </w:p>
+    <w:p>
+      <w:pPr>
+        <w:shd w:val="clear" w:color="auto" w:fill="282A36"/>
+        <w:spacing w:after="0" w:line="360" w:lineRule="atLeast"/>
+        <w:rPr>
+          <w:rFonts w:ascii="Fira Code" w:eastAsia="Times New Roman" w:hAnsi="Fira Code" w:cs="Times New Roman"/>
+          <w:color w:val="F6F6F4"/>
+          <w:sz w:val="21"/>
+          <w:szCs w:val="21"/>
+          <w:lang w:eastAsia="pt-BR"/>
+        </w:rPr>
+      </w:pPr>
+    </w:p>
+    <w:p>
+      <w:pPr>
+        <w:shd w:val="clear" w:color="auto" w:fill="282A36"/>
+        <w:spacing w:after="0" w:line="360" w:lineRule="atLeast"/>
+        <w:rPr>
+          <w:rFonts w:ascii="Fira Code" w:eastAsia="Times New Roman" w:hAnsi="Fira Code" w:cs="Times New Roman"/>
+          <w:color w:val="F6F6F4"/>
+          <w:sz w:val="21"/>
+          <w:szCs w:val="21"/>
+          <w:lang w:eastAsia="pt-BR"/>
+        </w:rPr>
+      </w:pPr>
+      <w:r>
+        <w:rPr>
+          <w:rFonts w:ascii="Fira Code" w:eastAsia="Times New Roman" w:hAnsi="Fira Code" w:cs="Times New Roman"/>
+          <w:color w:val="F6F6F4"/>
+          <w:sz w:val="21"/>
+          <w:szCs w:val="21"/>
+          <w:lang w:eastAsia="pt-BR"/>
+        </w:rPr>
+        <w:t>@</w:t>
+      </w:r>
+      <w:r>
+        <w:rPr>
+          <w:rFonts w:ascii="Fira Code" w:eastAsia="Times New Roman" w:hAnsi="Fira Code" w:cs="Times New Roman"/>
+          <w:color w:val="97E1F1"/>
+          <w:sz w:val="21"/>
+          <w:szCs w:val="21"/>
+          <w:lang w:eastAsia="pt-BR"/>
+        </w:rPr>
+        <w:t>Component</w:t>
+      </w:r>
+      <w:r>
+        <w:rPr>
+          <w:rFonts w:ascii="Fira Code" w:eastAsia="Times New Roman" w:hAnsi="Fira Code" w:cs="Times New Roman"/>
+          <w:color w:val="F6F6F4"/>
+          <w:sz w:val="21"/>
+          <w:szCs w:val="21"/>
+          <w:lang w:eastAsia="pt-BR"/>
+        </w:rPr>
+        <w:t>({</w:t>
+      </w:r>
+    </w:p>
+    <w:p>
+      <w:pPr>
+        <w:shd w:val="clear" w:color="auto" w:fill="282A36"/>
+        <w:spacing w:after="0" w:line="360" w:lineRule="atLeast"/>
+        <w:rPr>
+          <w:rFonts w:ascii="Fira Code" w:eastAsia="Times New Roman" w:hAnsi="Fira Code" w:cs="Times New Roman"/>
+          <w:color w:val="F6F6F4"/>
+          <w:sz w:val="21"/>
+          <w:szCs w:val="21"/>
+          <w:lang w:eastAsia="pt-BR"/>
+        </w:rPr>
+      </w:pPr>
+      <w:r>
+        <w:rPr>
+          <w:rFonts w:ascii="Fira Code" w:eastAsia="Times New Roman" w:hAnsi="Fira Code" w:cs="Times New Roman"/>
+          <w:color w:val="F6F6F4"/>
+          <w:sz w:val="21"/>
+          <w:szCs w:val="21"/>
+          <w:lang w:eastAsia="pt-BR"/>
+        </w:rPr>
+        <w:t>  </w:t>
+      </w:r>
+      <w:proofErr w:type="spellStart"/>
+      <w:r>
+        <w:rPr>
+          <w:rFonts w:ascii="Fira Code" w:eastAsia="Times New Roman" w:hAnsi="Fira Code" w:cs="Times New Roman"/>
+          <w:color w:val="F6F6F4"/>
+          <w:sz w:val="21"/>
+          <w:szCs w:val="21"/>
+          <w:lang w:eastAsia="pt-BR"/>
+        </w:rPr>
+        <w:t>selector</w:t>
+      </w:r>
+      <w:proofErr w:type="spellEnd"/>
+      <w:r>
+        <w:rPr>
+          <w:rFonts w:ascii="Fira Code" w:eastAsia="Times New Roman" w:hAnsi="Fira Code" w:cs="Times New Roman"/>
+          <w:color w:val="F286C4"/>
+          <w:sz w:val="21"/>
+          <w:szCs w:val="21"/>
+          <w:lang w:eastAsia="pt-BR"/>
+        </w:rPr>
+        <w:t>:</w:t>
+      </w:r>
+      <w:r>
+        <w:rPr>
+          <w:rFonts w:ascii="Fira Code" w:eastAsia="Times New Roman" w:hAnsi="Fira Code" w:cs="Times New Roman"/>
+          <w:color w:val="F6F6F4"/>
+          <w:sz w:val="21"/>
+          <w:szCs w:val="21"/>
+          <w:lang w:eastAsia="pt-BR"/>
+        </w:rPr>
+        <w:t> </w:t>
+      </w:r>
+      <w:r>
+        <w:rPr>
+          <w:rFonts w:ascii="Fira Code" w:eastAsia="Times New Roman" w:hAnsi="Fira Code" w:cs="Times New Roman"/>
+          <w:color w:val="DEE492"/>
+          <w:sz w:val="21"/>
+          <w:szCs w:val="21"/>
+          <w:lang w:eastAsia="pt-BR"/>
+        </w:rPr>
+        <w:t>'</w:t>
+      </w:r>
+      <w:r>
+        <w:rPr>
+          <w:rFonts w:ascii="Fira Code" w:eastAsia="Times New Roman" w:hAnsi="Fira Code" w:cs="Times New Roman"/>
+          <w:color w:val="E7EE98"/>
+          <w:sz w:val="21"/>
+          <w:szCs w:val="21"/>
+          <w:lang w:eastAsia="pt-BR"/>
+        </w:rPr>
+        <w:t>app-product-create</w:t>
+      </w:r>
+      <w:r>
+        <w:rPr>
+          <w:rFonts w:ascii="Fira Code" w:eastAsia="Times New Roman" w:hAnsi="Fira Code" w:cs="Times New Roman"/>
+          <w:color w:val="DEE492"/>
+          <w:sz w:val="21"/>
+          <w:szCs w:val="21"/>
+          <w:lang w:eastAsia="pt-BR"/>
+        </w:rPr>
+        <w:t>'</w:t>
+      </w:r>
+      <w:r>
+        <w:rPr>
+          <w:rFonts w:ascii="Fira Code" w:eastAsia="Times New Roman" w:hAnsi="Fira Code" w:cs="Times New Roman"/>
+          <w:color w:val="F6F6F4"/>
+          <w:sz w:val="21"/>
+          <w:szCs w:val="21"/>
+          <w:lang w:eastAsia="pt-BR"/>
+        </w:rPr>
+        <w:t>,</w:t>
+      </w:r>
+    </w:p>
+    <w:p>
+      <w:pPr>
+        <w:shd w:val="clear" w:color="auto" w:fill="282A36"/>
+        <w:spacing w:after="0" w:line="360" w:lineRule="atLeast"/>
+        <w:rPr>
+          <w:rFonts w:ascii="Fira Code" w:eastAsia="Times New Roman" w:hAnsi="Fira Code" w:cs="Times New Roman"/>
+          <w:color w:val="F6F6F4"/>
+          <w:sz w:val="21"/>
+          <w:szCs w:val="21"/>
+          <w:lang w:eastAsia="pt-BR"/>
+        </w:rPr>
+      </w:pPr>
+      <w:r>
+        <w:rPr>
+          <w:rFonts w:ascii="Fira Code" w:eastAsia="Times New Roman" w:hAnsi="Fira Code" w:cs="Times New Roman"/>
+          <w:color w:val="F6F6F4"/>
+          <w:sz w:val="21"/>
+          <w:szCs w:val="21"/>
+          <w:lang w:eastAsia="pt-BR"/>
+        </w:rPr>
+        <w:t>  </w:t>
+      </w:r>
+      <w:proofErr w:type="spellStart"/>
+      <w:r>
+        <w:rPr>
+          <w:rFonts w:ascii="Fira Code" w:eastAsia="Times New Roman" w:hAnsi="Fira Code" w:cs="Times New Roman"/>
+          <w:color w:val="F6F6F4"/>
+          <w:sz w:val="21"/>
+          <w:szCs w:val="21"/>
+          <w:lang w:eastAsia="pt-BR"/>
+        </w:rPr>
+        <w:t>templateUrl</w:t>
+      </w:r>
+      <w:proofErr w:type="spellEnd"/>
+      <w:r>
+        <w:rPr>
+          <w:rFonts w:ascii="Fira Code" w:eastAsia="Times New Roman" w:hAnsi="Fira Code" w:cs="Times New Roman"/>
+          <w:color w:val="F286C4"/>
+          <w:sz w:val="21"/>
+          <w:szCs w:val="21"/>
+          <w:lang w:eastAsia="pt-BR"/>
+        </w:rPr>
+        <w:t>:</w:t>
+      </w:r>
+      <w:r>
+        <w:rPr>
+          <w:rFonts w:ascii="Fira Code" w:eastAsia="Times New Roman" w:hAnsi="Fira Code" w:cs="Times New Roman"/>
+          <w:color w:val="F6F6F4"/>
+          <w:sz w:val="21"/>
+          <w:szCs w:val="21"/>
+          <w:lang w:eastAsia="pt-BR"/>
+        </w:rPr>
+        <w:t> </w:t>
+      </w:r>
+      <w:r>
+        <w:rPr>
+          <w:rFonts w:ascii="Fira Code" w:eastAsia="Times New Roman" w:hAnsi="Fira Code" w:cs="Times New Roman"/>
+          <w:color w:val="DEE492"/>
+          <w:sz w:val="21"/>
+          <w:szCs w:val="21"/>
+          <w:lang w:eastAsia="pt-BR"/>
+        </w:rPr>
+        <w:t>'</w:t>
+      </w:r>
+      <w:r>
+        <w:rPr>
+          <w:rFonts w:ascii="Fira Code" w:eastAsia="Times New Roman" w:hAnsi="Fira Code" w:cs="Times New Roman"/>
+          <w:color w:val="E7EE98"/>
+          <w:sz w:val="21"/>
+          <w:szCs w:val="21"/>
+          <w:lang w:eastAsia="pt-BR"/>
+        </w:rPr>
+        <w:t>./product-create.component.html</w:t>
+      </w:r>
+      <w:r>
+        <w:rPr>
+          <w:rFonts w:ascii="Fira Code" w:eastAsia="Times New Roman" w:hAnsi="Fira Code" w:cs="Times New Roman"/>
+          <w:color w:val="DEE492"/>
+          <w:sz w:val="21"/>
+          <w:szCs w:val="21"/>
+          <w:lang w:eastAsia="pt-BR"/>
+        </w:rPr>
+        <w:t>'</w:t>
+      </w:r>
+      <w:r>
+        <w:rPr>
+          <w:rFonts w:ascii="Fira Code" w:eastAsia="Times New Roman" w:hAnsi="Fira Code" w:cs="Times New Roman"/>
+          <w:color w:val="F6F6F4"/>
+          <w:sz w:val="21"/>
+          <w:szCs w:val="21"/>
+          <w:lang w:eastAsia="pt-BR"/>
+        </w:rPr>
+        <w:t>,</w:t>
+      </w:r>
+    </w:p>
+    <w:p>
+      <w:pPr>
+        <w:shd w:val="clear" w:color="auto" w:fill="282A36"/>
+        <w:spacing w:after="0" w:line="360" w:lineRule="atLeast"/>
+        <w:rPr>
+          <w:rFonts w:ascii="Fira Code" w:eastAsia="Times New Roman" w:hAnsi="Fira Code" w:cs="Times New Roman"/>
+          <w:color w:val="F6F6F4"/>
+          <w:sz w:val="21"/>
+          <w:szCs w:val="21"/>
+          <w:lang w:eastAsia="pt-BR"/>
+        </w:rPr>
+      </w:pPr>
+      <w:r>
+        <w:rPr>
+          <w:rFonts w:ascii="Fira Code" w:eastAsia="Times New Roman" w:hAnsi="Fira Code" w:cs="Times New Roman"/>
+          <w:color w:val="F6F6F4"/>
+          <w:sz w:val="21"/>
+          <w:szCs w:val="21"/>
+          <w:lang w:eastAsia="pt-BR"/>
+        </w:rPr>
+        <w:t>  </w:t>
+      </w:r>
+      <w:proofErr w:type="spellStart"/>
+      <w:r>
+        <w:rPr>
+          <w:rFonts w:ascii="Fira Code" w:eastAsia="Times New Roman" w:hAnsi="Fira Code" w:cs="Times New Roman"/>
+          <w:color w:val="F6F6F4"/>
+          <w:sz w:val="21"/>
+          <w:szCs w:val="21"/>
+          <w:lang w:eastAsia="pt-BR"/>
+        </w:rPr>
+        <w:t>styleUrls</w:t>
+      </w:r>
+      <w:proofErr w:type="spellEnd"/>
+      <w:r>
+        <w:rPr>
+          <w:rFonts w:ascii="Fira Code" w:eastAsia="Times New Roman" w:hAnsi="Fira Code" w:cs="Times New Roman"/>
+          <w:color w:val="F286C4"/>
+          <w:sz w:val="21"/>
+          <w:szCs w:val="21"/>
+          <w:lang w:eastAsia="pt-BR"/>
+        </w:rPr>
+        <w:t>:</w:t>
+      </w:r>
+      <w:r>
+        <w:rPr>
+          <w:rFonts w:ascii="Fira Code" w:eastAsia="Times New Roman" w:hAnsi="Fira Code" w:cs="Times New Roman"/>
+          <w:color w:val="F6F6F4"/>
+          <w:sz w:val="21"/>
+          <w:szCs w:val="21"/>
+          <w:lang w:eastAsia="pt-BR"/>
+        </w:rPr>
+        <w:t> [</w:t>
+      </w:r>
+      <w:r>
+        <w:rPr>
+          <w:rFonts w:ascii="Fira Code" w:eastAsia="Times New Roman" w:hAnsi="Fira Code" w:cs="Times New Roman"/>
+          <w:color w:val="DEE492"/>
+          <w:sz w:val="21"/>
+          <w:szCs w:val="21"/>
+          <w:lang w:eastAsia="pt-BR"/>
+        </w:rPr>
+        <w:t>'</w:t>
+      </w:r>
+      <w:r>
+        <w:rPr>
+          <w:rFonts w:ascii="Fira Code" w:eastAsia="Times New Roman" w:hAnsi="Fira Code" w:cs="Times New Roman"/>
+          <w:color w:val="E7EE98"/>
+          <w:sz w:val="21"/>
+          <w:szCs w:val="21"/>
+          <w:lang w:eastAsia="pt-BR"/>
+        </w:rPr>
+        <w:t>./product-create.component.css</w:t>
+      </w:r>
+      <w:r>
+        <w:rPr>
+          <w:rFonts w:ascii="Fira Code" w:eastAsia="Times New Roman" w:hAnsi="Fira Code" w:cs="Times New Roman"/>
+          <w:color w:val="DEE492"/>
+          <w:sz w:val="21"/>
+          <w:szCs w:val="21"/>
+          <w:lang w:eastAsia="pt-BR"/>
+        </w:rPr>
+        <w:t>'</w:t>
+      </w:r>
+      <w:r>
+        <w:rPr>
+          <w:rFonts w:ascii="Fira Code" w:eastAsia="Times New Roman" w:hAnsi="Fira Code" w:cs="Times New Roman"/>
+          <w:color w:val="F6F6F4"/>
+          <w:sz w:val="21"/>
+          <w:szCs w:val="21"/>
+          <w:lang w:eastAsia="pt-BR"/>
+        </w:rPr>
+        <w:t>]</w:t>
+      </w:r>
+    </w:p>
+    <w:p>
+      <w:pPr>
+        <w:shd w:val="clear" w:color="auto" w:fill="282A36"/>
+        <w:spacing w:after="0" w:line="360" w:lineRule="atLeast"/>
+        <w:rPr>
+          <w:rFonts w:ascii="Fira Code" w:eastAsia="Times New Roman" w:hAnsi="Fira Code" w:cs="Times New Roman"/>
+          <w:color w:val="F6F6F4"/>
+          <w:sz w:val="21"/>
+          <w:szCs w:val="21"/>
+          <w:lang w:eastAsia="pt-BR"/>
+        </w:rPr>
+      </w:pPr>
+      <w:r>
+        <w:rPr>
+          <w:rFonts w:ascii="Fira Code" w:eastAsia="Times New Roman" w:hAnsi="Fira Code" w:cs="Times New Roman"/>
+          <w:color w:val="F6F6F4"/>
+          <w:sz w:val="21"/>
+          <w:szCs w:val="21"/>
+          <w:lang w:eastAsia="pt-BR"/>
+        </w:rPr>
+        <w:t>})</w:t>
+      </w:r>
+    </w:p>
+    <w:p>
+      <w:pPr>
+        <w:shd w:val="clear" w:color="auto" w:fill="282A36"/>
+        <w:spacing w:after="0" w:line="360" w:lineRule="atLeast"/>
+        <w:rPr>
+          <w:rFonts w:ascii="Fira Code" w:eastAsia="Times New Roman" w:hAnsi="Fira Code" w:cs="Times New Roman"/>
+          <w:color w:val="F6F6F4"/>
+          <w:sz w:val="21"/>
+          <w:szCs w:val="21"/>
+          <w:lang w:eastAsia="pt-BR"/>
+        </w:rPr>
+      </w:pPr>
+      <w:r>
+        <w:rPr>
+          <w:rFonts w:ascii="Fira Code" w:eastAsia="Times New Roman" w:hAnsi="Fira Code" w:cs="Times New Roman"/>
+          <w:color w:val="F286C4"/>
+          <w:sz w:val="21"/>
+          <w:szCs w:val="21"/>
+          <w:lang w:eastAsia="pt-BR"/>
+        </w:rPr>
+        <w:t>export</w:t>
+      </w:r>
+      <w:r>
+        <w:rPr>
+          <w:rFonts w:ascii="Fira Code" w:eastAsia="Times New Roman" w:hAnsi="Fira Code" w:cs="Times New Roman"/>
+          <w:color w:val="F6F6F4"/>
+          <w:sz w:val="21"/>
+          <w:szCs w:val="21"/>
+          <w:lang w:eastAsia="pt-BR"/>
+        </w:rPr>
+        <w:t> </w:t>
+      </w:r>
+      <w:r>
+        <w:rPr>
+          <w:rFonts w:ascii="Fira Code" w:eastAsia="Times New Roman" w:hAnsi="Fira Code" w:cs="Times New Roman"/>
+          <w:color w:val="F286C4"/>
+          <w:sz w:val="21"/>
+          <w:szCs w:val="21"/>
+          <w:lang w:eastAsia="pt-BR"/>
+        </w:rPr>
+        <w:t>class</w:t>
+      </w:r>
+      <w:r>
+        <w:rPr>
+          <w:rFonts w:ascii="Fira Code" w:eastAsia="Times New Roman" w:hAnsi="Fira Code" w:cs="Times New Roman"/>
+          <w:color w:val="F6F6F4"/>
+          <w:sz w:val="21"/>
+          <w:szCs w:val="21"/>
+          <w:lang w:eastAsia="pt-BR"/>
+        </w:rPr>
+        <w:t> </w:t>
+      </w:r>
+      <w:proofErr w:type="spellStart"/>
+      <w:r>
+        <w:rPr>
+          <w:rFonts w:ascii="Fira Code" w:eastAsia="Times New Roman" w:hAnsi="Fira Code" w:cs="Times New Roman"/>
+          <w:color w:val="97E1F1"/>
+          <w:sz w:val="21"/>
+          <w:szCs w:val="21"/>
+          <w:lang w:eastAsia="pt-BR"/>
+        </w:rPr>
+        <w:t>ProductCreateComponent</w:t>
+      </w:r>
+      <w:proofErr w:type="spellEnd"/>
+      <w:r>
+        <w:rPr>
+          <w:rFonts w:ascii="Fira Code" w:eastAsia="Times New Roman" w:hAnsi="Fira Code" w:cs="Times New Roman"/>
+          <w:color w:val="F6F6F4"/>
+          <w:sz w:val="21"/>
+          <w:szCs w:val="21"/>
+          <w:lang w:eastAsia="pt-BR"/>
+        </w:rPr>
+        <w:t> </w:t>
+      </w:r>
+      <w:proofErr w:type="spellStart"/>
+      <w:r>
+        <w:rPr>
+          <w:rFonts w:ascii="Fira Code" w:eastAsia="Times New Roman" w:hAnsi="Fira Code" w:cs="Times New Roman"/>
+          <w:color w:val="F286C4"/>
+          <w:sz w:val="21"/>
+          <w:szCs w:val="21"/>
+          <w:lang w:eastAsia="pt-BR"/>
+        </w:rPr>
+        <w:t>implements</w:t>
+      </w:r>
+      <w:proofErr w:type="spellEnd"/>
+      <w:r>
+        <w:rPr>
+          <w:rFonts w:ascii="Fira Code" w:eastAsia="Times New Roman" w:hAnsi="Fira Code" w:cs="Times New Roman"/>
+          <w:color w:val="F6F6F4"/>
+          <w:sz w:val="21"/>
+          <w:szCs w:val="21"/>
+          <w:lang w:eastAsia="pt-BR"/>
+        </w:rPr>
+        <w:t> </w:t>
+      </w:r>
+      <w:r>
+        <w:rPr>
+          <w:rFonts w:ascii="Fira Code" w:eastAsia="Times New Roman" w:hAnsi="Fira Code" w:cs="Times New Roman"/>
+          <w:i/>
+          <w:iCs/>
+          <w:color w:val="97E1F1"/>
+          <w:sz w:val="21"/>
+          <w:szCs w:val="21"/>
+          <w:lang w:eastAsia="pt-BR"/>
+        </w:rPr>
+        <w:t>OnInit</w:t>
+      </w:r>
+      <w:r>
+        <w:rPr>
+          <w:rFonts w:ascii="Fira Code" w:eastAsia="Times New Roman" w:hAnsi="Fira Code" w:cs="Times New Roman"/>
+          <w:color w:val="F6F6F4"/>
+          <w:sz w:val="21"/>
+          <w:szCs w:val="21"/>
+          <w:lang w:eastAsia="pt-BR"/>
+        </w:rPr>
+        <w:t> {</w:t>
+      </w:r>
+    </w:p>
+    <w:p>
+      <w:pPr>
+        <w:shd w:val="clear" w:color="auto" w:fill="282A36"/>
+        <w:spacing w:after="0" w:line="360" w:lineRule="atLeast"/>
+        <w:rPr>
+          <w:rFonts w:ascii="Fira Code" w:eastAsia="Times New Roman" w:hAnsi="Fira Code" w:cs="Times New Roman"/>
+          <w:color w:val="F6F6F4"/>
+          <w:sz w:val="21"/>
+          <w:szCs w:val="21"/>
+          <w:lang w:eastAsia="pt-BR"/>
+        </w:rPr>
+      </w:pPr>
+    </w:p>
+    <w:p>
+      <w:pPr>
+        <w:shd w:val="clear" w:color="auto" w:fill="282A36"/>
+        <w:spacing w:after="0" w:line="360" w:lineRule="atLeast"/>
+        <w:rPr>
+          <w:rFonts w:ascii="Fira Code" w:eastAsia="Times New Roman" w:hAnsi="Fira Code" w:cs="Times New Roman"/>
+          <w:color w:val="F6F6F4"/>
+          <w:sz w:val="21"/>
+          <w:szCs w:val="21"/>
+          <w:lang w:eastAsia="pt-BR"/>
+        </w:rPr>
+      </w:pPr>
+      <w:r>
+        <w:rPr>
+          <w:rFonts w:ascii="Fira Code" w:eastAsia="Times New Roman" w:hAnsi="Fira Code" w:cs="Times New Roman"/>
+          <w:color w:val="F6F6F4"/>
+          <w:sz w:val="21"/>
+          <w:szCs w:val="21"/>
+          <w:lang w:eastAsia="pt-BR"/>
+        </w:rPr>
+        <w:t>  </w:t>
+      </w:r>
+      <w:r>
+        <w:rPr>
+          <w:rFonts w:ascii="Fira Code" w:eastAsia="Times New Roman" w:hAnsi="Fira Code" w:cs="Times New Roman"/>
+          <w:color w:val="F286C4"/>
+          <w:sz w:val="21"/>
+          <w:szCs w:val="21"/>
+          <w:lang w:eastAsia="pt-BR"/>
+        </w:rPr>
+        <w:t>constructor</w:t>
+      </w:r>
+      <w:r>
+        <w:rPr>
+          <w:rFonts w:ascii="Fira Code" w:eastAsia="Times New Roman" w:hAnsi="Fira Code" w:cs="Times New Roman"/>
+          <w:color w:val="F6F6F4"/>
+          <w:sz w:val="21"/>
+          <w:szCs w:val="21"/>
+          <w:lang w:eastAsia="pt-BR"/>
+        </w:rPr>
+        <w:t>(</w:t>
+      </w:r>
+    </w:p>
+    <w:p>
+      <w:pPr>
+        <w:shd w:val="clear" w:color="auto" w:fill="282A36"/>
+        <w:spacing w:after="0" w:line="360" w:lineRule="atLeast"/>
+        <w:rPr>
+          <w:rFonts w:ascii="Fira Code" w:eastAsia="Times New Roman" w:hAnsi="Fira Code" w:cs="Times New Roman"/>
+          <w:color w:val="F6F6F4"/>
+          <w:sz w:val="21"/>
+          <w:szCs w:val="21"/>
+          <w:lang w:eastAsia="pt-BR"/>
+        </w:rPr>
+      </w:pPr>
+      <w:r>
+        <w:rPr>
+          <w:rFonts w:ascii="Fira Code" w:eastAsia="Times New Roman" w:hAnsi="Fira Code" w:cs="Times New Roman"/>
+          <w:color w:val="F6F6F4"/>
+          <w:sz w:val="21"/>
+          <w:szCs w:val="21"/>
+          <w:lang w:eastAsia="pt-BR"/>
+        </w:rPr>
+        <w:t>    </w:t>
+      </w:r>
+      <w:r>
+        <w:rPr>
+          <w:rFonts w:ascii="Fira Code" w:eastAsia="Times New Roman" w:hAnsi="Fira Code" w:cs="Times New Roman"/>
+          <w:color w:val="F286C4"/>
+          <w:sz w:val="21"/>
+          <w:szCs w:val="21"/>
+          <w:lang w:eastAsia="pt-BR"/>
+        </w:rPr>
+        <w:t>private</w:t>
+      </w:r>
+      <w:r>
+        <w:rPr>
+          <w:rFonts w:ascii="Fira Code" w:eastAsia="Times New Roman" w:hAnsi="Fira Code" w:cs="Times New Roman"/>
+          <w:color w:val="F6F6F4"/>
+          <w:sz w:val="21"/>
+          <w:szCs w:val="21"/>
+          <w:lang w:eastAsia="pt-BR"/>
+        </w:rPr>
+        <w:t> </w:t>
+      </w:r>
+      <w:proofErr w:type="spellStart"/>
+      <w:r>
+        <w:rPr>
+          <w:rFonts w:ascii="Fira Code" w:eastAsia="Times New Roman" w:hAnsi="Fira Code" w:cs="Times New Roman"/>
+          <w:i/>
+          <w:iCs/>
+          <w:color w:val="FFB86C"/>
+          <w:sz w:val="21"/>
+          <w:szCs w:val="21"/>
+          <w:lang w:eastAsia="pt-BR"/>
+        </w:rPr>
+        <w:t>productService</w:t>
+      </w:r>
+      <w:proofErr w:type="spellEnd"/>
+      <w:r>
+        <w:rPr>
+          <w:rFonts w:ascii="Fira Code" w:eastAsia="Times New Roman" w:hAnsi="Fira Code" w:cs="Times New Roman"/>
+          <w:color w:val="F286C4"/>
+          <w:sz w:val="21"/>
+          <w:szCs w:val="21"/>
+          <w:lang w:eastAsia="pt-BR"/>
+        </w:rPr>
+        <w:t>:</w:t>
+      </w:r>
+      <w:r>
+        <w:rPr>
+          <w:rFonts w:ascii="Fira Code" w:eastAsia="Times New Roman" w:hAnsi="Fira Code" w:cs="Times New Roman"/>
+          <w:color w:val="F6F6F4"/>
+          <w:sz w:val="21"/>
+          <w:szCs w:val="21"/>
+          <w:lang w:eastAsia="pt-BR"/>
+        </w:rPr>
+        <w:t> </w:t>
+      </w:r>
+      <w:r>
+        <w:rPr>
+          <w:rFonts w:ascii="Fira Code" w:eastAsia="Times New Roman" w:hAnsi="Fira Code" w:cs="Times New Roman"/>
+          <w:color w:val="97E1F1"/>
+          <w:sz w:val="21"/>
+          <w:szCs w:val="21"/>
+          <w:lang w:eastAsia="pt-BR"/>
+        </w:rPr>
+        <w:t>ProductService</w:t>
+      </w:r>
+    </w:p>
+    <w:p>
+      <w:pPr>
+        <w:shd w:val="clear" w:color="auto" w:fill="282A36"/>
+        <w:spacing w:after="0" w:line="360" w:lineRule="atLeast"/>
+        <w:rPr>
+          <w:rFonts w:ascii="Fira Code" w:eastAsia="Times New Roman" w:hAnsi="Fira Code" w:cs="Times New Roman"/>
+          <w:color w:val="F6F6F4"/>
+          <w:sz w:val="21"/>
+          <w:szCs w:val="21"/>
+          <w:lang w:eastAsia="pt-BR"/>
+        </w:rPr>
+      </w:pPr>
+      <w:r>
+        <w:rPr>
+          <w:rFonts w:ascii="Fira Code" w:eastAsia="Times New Roman" w:hAnsi="Fira Code" w:cs="Times New Roman"/>
+          <w:color w:val="F6F6F4"/>
+          <w:sz w:val="21"/>
+          <w:szCs w:val="21"/>
+          <w:lang w:eastAsia="pt-BR"/>
+        </w:rPr>
+        <w:t>  ) { } </w:t>
+      </w:r>
+      <w:r>
+        <w:rPr>
+          <w:rFonts w:ascii="Fira Code" w:eastAsia="Times New Roman" w:hAnsi="Fira Code" w:cs="Times New Roman"/>
+          <w:color w:val="77C257"/>
+          <w:sz w:val="21"/>
+          <w:szCs w:val="21"/>
+          <w:lang w:eastAsia="pt-BR"/>
+        </w:rPr>
+        <w:t>//Injetando o service ProductService</w:t>
+      </w:r>
+    </w:p>
+    <w:p>
+      <w:pPr>
+        <w:shd w:val="clear" w:color="auto" w:fill="282A36"/>
+        <w:spacing w:after="0" w:line="360" w:lineRule="atLeast"/>
+        <w:rPr>
+          <w:rFonts w:ascii="Fira Code" w:eastAsia="Times New Roman" w:hAnsi="Fira Code" w:cs="Times New Roman"/>
+          <w:color w:val="F6F6F4"/>
+          <w:sz w:val="21"/>
+          <w:szCs w:val="21"/>
+          <w:lang w:eastAsia="pt-BR"/>
+        </w:rPr>
+      </w:pPr>
+    </w:p>
+    <w:p>
+      <w:pPr>
+        <w:shd w:val="clear" w:color="auto" w:fill="282A36"/>
+        <w:spacing w:after="0" w:line="360" w:lineRule="atLeast"/>
+        <w:rPr>
+          <w:rFonts w:ascii="Fira Code" w:eastAsia="Times New Roman" w:hAnsi="Fira Code" w:cs="Times New Roman"/>
+          <w:color w:val="F6F6F4"/>
+          <w:sz w:val="21"/>
+          <w:szCs w:val="21"/>
+          <w:lang w:eastAsia="pt-BR"/>
+        </w:rPr>
+      </w:pPr>
+      <w:r>
+        <w:rPr>
+          <w:rFonts w:ascii="Fira Code" w:eastAsia="Times New Roman" w:hAnsi="Fira Code" w:cs="Times New Roman"/>
+          <w:color w:val="F6F6F4"/>
+          <w:sz w:val="21"/>
+          <w:szCs w:val="21"/>
+          <w:lang w:eastAsia="pt-BR"/>
+        </w:rPr>
+        <w:t>  </w:t>
+      </w:r>
+      <w:proofErr w:type="spellStart"/>
+      <w:r>
+        <w:rPr>
+          <w:rFonts w:ascii="Fira Code" w:eastAsia="Times New Roman" w:hAnsi="Fira Code" w:cs="Times New Roman"/>
+          <w:color w:val="62E884"/>
+          <w:sz w:val="21"/>
+          <w:szCs w:val="21"/>
+          <w:lang w:eastAsia="pt-BR"/>
+        </w:rPr>
+        <w:t>ngOnInit</w:t>
+      </w:r>
+      <w:proofErr w:type="spellEnd"/>
+      <w:r>
+        <w:rPr>
+          <w:rFonts w:ascii="Fira Code" w:eastAsia="Times New Roman" w:hAnsi="Fira Code" w:cs="Times New Roman"/>
+          <w:color w:val="F6F6F4"/>
+          <w:sz w:val="21"/>
+          <w:szCs w:val="21"/>
+          <w:lang w:eastAsia="pt-BR"/>
+        </w:rPr>
+        <w:t>()</w:t>
+      </w:r>
+      <w:r>
+        <w:rPr>
+          <w:rFonts w:ascii="Fira Code" w:eastAsia="Times New Roman" w:hAnsi="Fira Code" w:cs="Times New Roman"/>
+          <w:color w:val="F286C4"/>
+          <w:sz w:val="21"/>
+          <w:szCs w:val="21"/>
+          <w:lang w:eastAsia="pt-BR"/>
+        </w:rPr>
+        <w:t>:</w:t>
+      </w:r>
+      <w:r>
+        <w:rPr>
+          <w:rFonts w:ascii="Fira Code" w:eastAsia="Times New Roman" w:hAnsi="Fira Code" w:cs="Times New Roman"/>
+          <w:color w:val="F6F6F4"/>
+          <w:sz w:val="21"/>
+          <w:szCs w:val="21"/>
+          <w:lang w:eastAsia="pt-BR"/>
+        </w:rPr>
+        <w:t> </w:t>
+      </w:r>
+      <w:r>
+        <w:rPr>
+          <w:rFonts w:ascii="Fira Code" w:eastAsia="Times New Roman" w:hAnsi="Fira Code" w:cs="Times New Roman"/>
+          <w:i/>
+          <w:iCs/>
+          <w:color w:val="97E1F1"/>
+          <w:sz w:val="21"/>
+          <w:szCs w:val="21"/>
+          <w:lang w:eastAsia="pt-BR"/>
+        </w:rPr>
+        <w:t>void</w:t>
+      </w:r>
+      <w:r>
+        <w:rPr>
+          <w:rFonts w:ascii="Fira Code" w:eastAsia="Times New Roman" w:hAnsi="Fira Code" w:cs="Times New Roman"/>
+          <w:color w:val="F6F6F4"/>
+          <w:sz w:val="21"/>
+          <w:szCs w:val="21"/>
+          <w:lang w:eastAsia="pt-BR"/>
+        </w:rPr>
+        <w:t> {</w:t>
+      </w:r>
+    </w:p>
+    <w:p>
+      <w:pPr>
+        <w:shd w:val="clear" w:color="auto" w:fill="282A36"/>
+        <w:spacing w:after="0" w:line="360" w:lineRule="atLeast"/>
+        <w:rPr>
+          <w:rFonts w:ascii="Fira Code" w:eastAsia="Times New Roman" w:hAnsi="Fira Code" w:cs="Times New Roman"/>
+          <w:color w:val="F6F6F4"/>
+          <w:sz w:val="21"/>
+          <w:szCs w:val="21"/>
+          <w:lang w:eastAsia="pt-BR"/>
+        </w:rPr>
+      </w:pPr>
+      <w:r>
+        <w:rPr>
+          <w:rFonts w:ascii="Fira Code" w:eastAsia="Times New Roman" w:hAnsi="Fira Code" w:cs="Times New Roman"/>
+          <w:color w:val="F6F6F4"/>
+          <w:sz w:val="21"/>
+          <w:szCs w:val="21"/>
+          <w:lang w:eastAsia="pt-BR"/>
+        </w:rPr>
+        <w:t>  }</w:t>
+      </w:r>
+    </w:p>
+    <w:p>
+      <w:pPr>
+        <w:shd w:val="clear" w:color="auto" w:fill="282A36"/>
+        <w:spacing w:after="0" w:line="360" w:lineRule="atLeast"/>
+        <w:rPr>
+          <w:rFonts w:ascii="Fira Code" w:eastAsia="Times New Roman" w:hAnsi="Fira Code" w:cs="Times New Roman"/>
+          <w:color w:val="F6F6F4"/>
+          <w:sz w:val="21"/>
+          <w:szCs w:val="21"/>
+          <w:lang w:eastAsia="pt-BR"/>
+        </w:rPr>
+      </w:pPr>
+    </w:p>
+    <w:p>
+      <w:pPr>
+        <w:shd w:val="clear" w:color="auto" w:fill="282A36"/>
+        <w:spacing w:after="0" w:line="360" w:lineRule="atLeast"/>
+        <w:rPr>
+          <w:rFonts w:ascii="Fira Code" w:eastAsia="Times New Roman" w:hAnsi="Fira Code" w:cs="Times New Roman"/>
+          <w:color w:val="F6F6F4"/>
+          <w:sz w:val="21"/>
+          <w:szCs w:val="21"/>
+          <w:lang w:eastAsia="pt-BR"/>
+        </w:rPr>
+      </w:pPr>
+      <w:r>
+        <w:rPr>
+          <w:rFonts w:ascii="Fira Code" w:eastAsia="Times New Roman" w:hAnsi="Fira Code" w:cs="Times New Roman"/>
+          <w:color w:val="F6F6F4"/>
+          <w:sz w:val="21"/>
+          <w:szCs w:val="21"/>
+          <w:lang w:eastAsia="pt-BR"/>
+        </w:rPr>
+        <w:t>}</w:t>
+      </w:r>
+    </w:p>
+    <w:p>
+      <w:pPr>
+        <w:spacing w:after="0" w:line="360" w:lineRule="auto"/>
+        <w:jc w:val="both"/>
+        <w:rPr>
+          <w:rFonts w:ascii="Fira Code" w:hAnsi="Fira Code"/>
+          <w:szCs w:val="24"/>
+        </w:rPr>
+      </w:pPr>
+    </w:p>
+    <w:p>
+      <w:pPr>
+        <w:spacing w:after="0" w:line="360" w:lineRule="auto"/>
+        <w:jc w:val="both"/>
+        <w:rPr>
+          <w:rFonts w:ascii="Fira Code" w:hAnsi="Fira Code"/>
+          <w:szCs w:val="24"/>
+        </w:rPr>
+      </w:pPr>
     </w:p>
     <w:sectPr>
       <w:pgSz w:w="11906" w:h="16838"/>
@@ -14694,4 +15393,16 @@
     </a:ext>
   </a:extLst>
 </a:theme>
+</file>
+
+<file path=customXml/item1.xml><?xml version="1.0" encoding="utf-8"?>
+<b:Sources xmlns:b="http://schemas.openxmlformats.org/officeDocument/2006/bibliography" xmlns="http://schemas.openxmlformats.org/officeDocument/2006/bibliography" SelectedStyle="\APASixthEditionOfficeOnline.xsl" StyleName="APA" Version="6"/>
+</file>
+
+<file path=customXml/itemProps1.xml><?xml version="1.0" encoding="utf-8"?>
+<ds:datastoreItem xmlns:ds="http://schemas.openxmlformats.org/officeDocument/2006/customXml" ds:itemID="{5944579F-D1BD-47ED-A428-9B2EA8757FC7}">
+  <ds:schemaRefs>
+    <ds:schemaRef ds:uri="http://schemas.openxmlformats.org/officeDocument/2006/bibliography"/>
+  </ds:schemaRefs>
+</ds:datastoreItem>
 </file>
</xml_diff>

<commit_message>
Estruturação inicial do formulário
</commit_message>
<xml_diff>
--- a/Básico Angular JS.docx
+++ b/Básico Angular JS.docx
@@ -2085,7 +2085,39 @@
           <w:rFonts w:ascii="Fira Code" w:hAnsi="Fira Code"/>
           <w:szCs w:val="24"/>
         </w:rPr>
-        <w:t xml:space="preserve"> caso product esteja setado(</w:t>
+        <w:t xml:space="preserve"> caso </w:t>
+      </w:r>
+      <w:proofErr w:type="spellStart"/>
+      <w:r>
+        <w:rPr>
+          <w:rFonts w:ascii="Fira Code" w:hAnsi="Fira Code"/>
+          <w:szCs w:val="24"/>
+        </w:rPr>
+        <w:t>product</w:t>
+      </w:r>
+      <w:proofErr w:type="spellEnd"/>
+      <w:r>
+        <w:rPr>
+          <w:rFonts w:ascii="Fira Code" w:hAnsi="Fira Code"/>
+          <w:szCs w:val="24"/>
+        </w:rPr>
+        <w:t xml:space="preserve"> esteja </w:t>
+      </w:r>
+      <w:proofErr w:type="spellStart"/>
+      <w:r>
+        <w:rPr>
+          <w:rFonts w:ascii="Fira Code" w:hAnsi="Fira Code"/>
+          <w:szCs w:val="24"/>
+        </w:rPr>
+        <w:t>setado</w:t>
+      </w:r>
+      <w:proofErr w:type="spellEnd"/>
+      <w:r>
+        <w:rPr>
+          <w:rFonts w:ascii="Fira Code" w:hAnsi="Fira Code"/>
+          <w:szCs w:val="24"/>
+        </w:rPr>
+        <w:t>(</w:t>
       </w:r>
       <w:proofErr w:type="spellStart"/>
       <w:r>
@@ -2217,7 +2249,7 @@
           <w:szCs w:val="24"/>
         </w:rPr>
         <w:tab/>
-        <w:t>class=’product-</w:t>
+        <w:t>class=’</w:t>
       </w:r>
       <w:proofErr w:type="spellStart"/>
       <w:r>
@@ -2227,7 +2259,7 @@
           <w:bCs/>
           <w:szCs w:val="24"/>
         </w:rPr>
-        <w:t>form</w:t>
+        <w:t>product-form</w:t>
       </w:r>
       <w:proofErr w:type="spellEnd"/>
       <w:r>
@@ -2402,7 +2434,23 @@
           <w:rFonts w:ascii="Fira Code" w:hAnsi="Fira Code"/>
           <w:szCs w:val="24"/>
         </w:rPr>
-        <w:t xml:space="preserve"> product </w:t>
+        <w:t xml:space="preserve"> </w:t>
+      </w:r>
+      <w:proofErr w:type="spellStart"/>
+      <w:r>
+        <w:rPr>
+          <w:rFonts w:ascii="Fira Code" w:hAnsi="Fira Code"/>
+          <w:szCs w:val="24"/>
+        </w:rPr>
+        <w:t>product</w:t>
+      </w:r>
+      <w:proofErr w:type="spellEnd"/>
+      <w:r>
+        <w:rPr>
+          <w:rFonts w:ascii="Fira Code" w:hAnsi="Fira Code"/>
+          <w:szCs w:val="24"/>
+        </w:rPr>
+        <w:t xml:space="preserve"> </w:t>
       </w:r>
       <w:proofErr w:type="spellStart"/>
       <w:r>
@@ -3684,7 +3732,23 @@
           <w:rFonts w:ascii="Fira Code" w:hAnsi="Fira Code"/>
           <w:szCs w:val="24"/>
         </w:rPr>
-        <w:t>: ‘app-product-</w:t>
+        <w:t>: ‘app-</w:t>
+      </w:r>
+      <w:proofErr w:type="spellStart"/>
+      <w:r>
+        <w:rPr>
+          <w:rFonts w:ascii="Fira Code" w:hAnsi="Fira Code"/>
+          <w:szCs w:val="24"/>
+        </w:rPr>
+        <w:t>product</w:t>
+      </w:r>
+      <w:proofErr w:type="spellEnd"/>
+      <w:r>
+        <w:rPr>
+          <w:rFonts w:ascii="Fira Code" w:hAnsi="Fira Code"/>
+          <w:szCs w:val="24"/>
+        </w:rPr>
+        <w:t>-</w:t>
       </w:r>
       <w:proofErr w:type="spellStart"/>
       <w:r>
@@ -3789,12 +3853,21 @@
           <w:szCs w:val="24"/>
         </w:rPr>
       </w:pPr>
-      <w:r>
-        <w:rPr>
-          <w:rFonts w:ascii="Fira Code" w:hAnsi="Fira Code"/>
-          <w:szCs w:val="24"/>
-        </w:rPr>
-        <w:t xml:space="preserve">export class </w:t>
+      <w:proofErr w:type="spellStart"/>
+      <w:r>
+        <w:rPr>
+          <w:rFonts w:ascii="Fira Code" w:hAnsi="Fira Code"/>
+          <w:szCs w:val="24"/>
+        </w:rPr>
+        <w:t>export</w:t>
+      </w:r>
+      <w:proofErr w:type="spellEnd"/>
+      <w:r>
+        <w:rPr>
+          <w:rFonts w:ascii="Fira Code" w:hAnsi="Fira Code"/>
+          <w:szCs w:val="24"/>
+        </w:rPr>
+        <w:t xml:space="preserve"> class </w:t>
       </w:r>
       <w:proofErr w:type="spellStart"/>
       <w:r>
@@ -3833,7 +3906,23 @@
           <w:rFonts w:ascii="Fira Code" w:hAnsi="Fira Code"/>
           <w:szCs w:val="24"/>
         </w:rPr>
-        <w:t xml:space="preserve"> OnInit {</w:t>
+        <w:t xml:space="preserve"> </w:t>
+      </w:r>
+      <w:proofErr w:type="spellStart"/>
+      <w:r>
+        <w:rPr>
+          <w:rFonts w:ascii="Fira Code" w:hAnsi="Fira Code"/>
+          <w:szCs w:val="24"/>
+        </w:rPr>
+        <w:t>OnInit</w:t>
+      </w:r>
+      <w:proofErr w:type="spellEnd"/>
+      <w:r>
+        <w:rPr>
+          <w:rFonts w:ascii="Fira Code" w:hAnsi="Fira Code"/>
+          <w:szCs w:val="24"/>
+        </w:rPr>
+        <w:t xml:space="preserve"> {</w:t>
       </w:r>
     </w:p>
     <w:p>
@@ -3878,7 +3967,23 @@
           <w:rFonts w:ascii="Fira Code" w:hAnsi="Fira Code"/>
           <w:szCs w:val="24"/>
         </w:rPr>
-        <w:t>: Product[];</w:t>
+        <w:t xml:space="preserve">: </w:t>
+      </w:r>
+      <w:proofErr w:type="spellStart"/>
+      <w:r>
+        <w:rPr>
+          <w:rFonts w:ascii="Fira Code" w:hAnsi="Fira Code"/>
+          <w:szCs w:val="24"/>
+        </w:rPr>
+        <w:t>Product</w:t>
+      </w:r>
+      <w:proofErr w:type="spellEnd"/>
+      <w:r>
+        <w:rPr>
+          <w:rFonts w:ascii="Fira Code" w:hAnsi="Fira Code"/>
+          <w:szCs w:val="24"/>
+        </w:rPr>
+        <w:t>[];</w:t>
       </w:r>
     </w:p>
     <w:p>
@@ -3980,7 +4085,23 @@
           <w:rFonts w:ascii="Fira Code" w:hAnsi="Fira Code"/>
           <w:szCs w:val="24"/>
         </w:rPr>
-        <w:t xml:space="preserve">) a parâmetro ‘product’ para </w:t>
+        <w:t>) a parâmetro ‘</w:t>
+      </w:r>
+      <w:proofErr w:type="spellStart"/>
+      <w:r>
+        <w:rPr>
+          <w:rFonts w:ascii="Fira Code" w:hAnsi="Fira Code"/>
+          <w:szCs w:val="24"/>
+        </w:rPr>
+        <w:t>product</w:t>
+      </w:r>
+      <w:proofErr w:type="spellEnd"/>
+      <w:r>
+        <w:rPr>
+          <w:rFonts w:ascii="Fira Code" w:hAnsi="Fira Code"/>
+          <w:szCs w:val="24"/>
+        </w:rPr>
+        <w:t xml:space="preserve">’ para </w:t>
       </w:r>
       <w:proofErr w:type="spellStart"/>
       <w:r>
@@ -4384,7 +4505,23 @@
           <w:rFonts w:ascii="Fira Code" w:hAnsi="Fira Code"/>
           <w:szCs w:val="24"/>
         </w:rPr>
-        <w:t>: ‘app-product-</w:t>
+        <w:t>: ‘app-</w:t>
+      </w:r>
+      <w:proofErr w:type="spellStart"/>
+      <w:r>
+        <w:rPr>
+          <w:rFonts w:ascii="Fira Code" w:hAnsi="Fira Code"/>
+          <w:szCs w:val="24"/>
+        </w:rPr>
+        <w:t>product</w:t>
+      </w:r>
+      <w:proofErr w:type="spellEnd"/>
+      <w:r>
+        <w:rPr>
+          <w:rFonts w:ascii="Fira Code" w:hAnsi="Fira Code"/>
+          <w:szCs w:val="24"/>
+        </w:rPr>
+        <w:t>-</w:t>
       </w:r>
       <w:proofErr w:type="spellStart"/>
       <w:r>
@@ -4489,12 +4626,21 @@
           <w:szCs w:val="24"/>
         </w:rPr>
       </w:pPr>
-      <w:r>
-        <w:rPr>
-          <w:rFonts w:ascii="Fira Code" w:hAnsi="Fira Code"/>
-          <w:szCs w:val="24"/>
-        </w:rPr>
-        <w:t xml:space="preserve">export class </w:t>
+      <w:proofErr w:type="spellStart"/>
+      <w:r>
+        <w:rPr>
+          <w:rFonts w:ascii="Fira Code" w:hAnsi="Fira Code"/>
+          <w:szCs w:val="24"/>
+        </w:rPr>
+        <w:t>export</w:t>
+      </w:r>
+      <w:proofErr w:type="spellEnd"/>
+      <w:r>
+        <w:rPr>
+          <w:rFonts w:ascii="Fira Code" w:hAnsi="Fira Code"/>
+          <w:szCs w:val="24"/>
+        </w:rPr>
+        <w:t xml:space="preserve"> class </w:t>
       </w:r>
       <w:proofErr w:type="spellStart"/>
       <w:r>
@@ -4526,7 +4672,23 @@
           <w:rFonts w:ascii="Fira Code" w:hAnsi="Fira Code"/>
           <w:szCs w:val="24"/>
         </w:rPr>
-        <w:t xml:space="preserve"> OnInit {</w:t>
+        <w:t xml:space="preserve"> </w:t>
+      </w:r>
+      <w:proofErr w:type="spellStart"/>
+      <w:r>
+        <w:rPr>
+          <w:rFonts w:ascii="Fira Code" w:hAnsi="Fira Code"/>
+          <w:szCs w:val="24"/>
+        </w:rPr>
+        <w:t>OnInit</w:t>
+      </w:r>
+      <w:proofErr w:type="spellEnd"/>
+      <w:r>
+        <w:rPr>
+          <w:rFonts w:ascii="Fira Code" w:hAnsi="Fira Code"/>
+          <w:szCs w:val="24"/>
+        </w:rPr>
+        <w:t xml:space="preserve"> {</w:t>
       </w:r>
     </w:p>
     <w:p>
@@ -4581,7 +4743,23 @@
           <w:rFonts w:ascii="Fira Code" w:hAnsi="Fira Code"/>
           <w:szCs w:val="24"/>
         </w:rPr>
-        <w:t>: void { ... }</w:t>
+        <w:t xml:space="preserve">: </w:t>
+      </w:r>
+      <w:proofErr w:type="spellStart"/>
+      <w:r>
+        <w:rPr>
+          <w:rFonts w:ascii="Fira Code" w:hAnsi="Fira Code"/>
+          <w:szCs w:val="24"/>
+        </w:rPr>
+        <w:t>void</w:t>
+      </w:r>
+      <w:proofErr w:type="spellEnd"/>
+      <w:r>
+        <w:rPr>
+          <w:rFonts w:ascii="Fira Code" w:hAnsi="Fira Code"/>
+          <w:szCs w:val="24"/>
+        </w:rPr>
+        <w:t xml:space="preserve"> { ... }</w:t>
       </w:r>
     </w:p>
     <w:p>
@@ -5460,7 +5638,23 @@
           <w:rFonts w:ascii="Fira Code" w:hAnsi="Fira Code"/>
           <w:szCs w:val="24"/>
         </w:rPr>
-        <w:t xml:space="preserve"> product”&gt;</w:t>
+        <w:t xml:space="preserve"> </w:t>
+      </w:r>
+      <w:proofErr w:type="spellStart"/>
+      <w:r>
+        <w:rPr>
+          <w:rFonts w:ascii="Fira Code" w:hAnsi="Fira Code"/>
+          <w:szCs w:val="24"/>
+        </w:rPr>
+        <w:t>product</w:t>
+      </w:r>
+      <w:proofErr w:type="spellEnd"/>
+      <w:r>
+        <w:rPr>
+          <w:rFonts w:ascii="Fira Code" w:hAnsi="Fira Code"/>
+          <w:szCs w:val="24"/>
+        </w:rPr>
+        <w:t>”&gt;</w:t>
       </w:r>
     </w:p>
     <w:p>
@@ -6617,12 +6811,21 @@
           <w:szCs w:val="24"/>
         </w:rPr>
       </w:pPr>
-      <w:r>
-        <w:rPr>
-          <w:rFonts w:ascii="Fira Code" w:hAnsi="Fira Code"/>
-          <w:szCs w:val="24"/>
-        </w:rPr>
-        <w:t xml:space="preserve">ng g s </w:t>
+      <w:proofErr w:type="spellStart"/>
+      <w:r>
+        <w:rPr>
+          <w:rFonts w:ascii="Fira Code" w:hAnsi="Fira Code"/>
+          <w:szCs w:val="24"/>
+        </w:rPr>
+        <w:t>ng</w:t>
+      </w:r>
+      <w:proofErr w:type="spellEnd"/>
+      <w:r>
+        <w:rPr>
+          <w:rFonts w:ascii="Fira Code" w:hAnsi="Fira Code"/>
+          <w:szCs w:val="24"/>
+        </w:rPr>
+        <w:t xml:space="preserve"> g s </w:t>
       </w:r>
       <w:proofErr w:type="spellStart"/>
       <w:r>
@@ -6652,8 +6855,17 @@
           <w:rFonts w:ascii="Fira Code" w:hAnsi="Fira Code"/>
           <w:szCs w:val="24"/>
         </w:rPr>
-        <w:t>/product</w:t>
-      </w:r>
+        <w:t>/</w:t>
+      </w:r>
+      <w:proofErr w:type="spellStart"/>
+      <w:r>
+        <w:rPr>
+          <w:rFonts w:ascii="Fira Code" w:hAnsi="Fira Code"/>
+          <w:szCs w:val="24"/>
+        </w:rPr>
+        <w:t>product</w:t>
+      </w:r>
+      <w:proofErr w:type="spellEnd"/>
     </w:p>
     <w:p>
       <w:pPr>
@@ -7147,7 +7359,23 @@
           <w:rFonts w:ascii="Fira Code" w:hAnsi="Fira Code"/>
           <w:szCs w:val="24"/>
         </w:rPr>
-        <w:t xml:space="preserve">, que ao receber root, fazemos um ‘alias’ para o módulo app (app.module). Associado ao app.module, existe o </w:t>
+        <w:t xml:space="preserve">, que ao receber root, fazemos um ‘alias’ para o módulo app (app.module). Associado ao </w:t>
+      </w:r>
+      <w:proofErr w:type="spellStart"/>
+      <w:r>
+        <w:rPr>
+          <w:rFonts w:ascii="Fira Code" w:hAnsi="Fira Code"/>
+          <w:szCs w:val="24"/>
+        </w:rPr>
+        <w:t>app.module</w:t>
+      </w:r>
+      <w:proofErr w:type="spellEnd"/>
+      <w:r>
+        <w:rPr>
+          <w:rFonts w:ascii="Fira Code" w:hAnsi="Fira Code"/>
+          <w:szCs w:val="24"/>
+        </w:rPr>
+        <w:t xml:space="preserve">, existe o </w:t>
       </w:r>
       <w:proofErr w:type="spellStart"/>
       <w:r>
@@ -7163,7 +7391,23 @@
           <w:rFonts w:ascii="Fira Code" w:hAnsi="Fira Code"/>
           <w:szCs w:val="24"/>
         </w:rPr>
-        <w:t xml:space="preserve">, responsável pela injeção de dependência. Sempre que criamos um service com </w:t>
+        <w:t xml:space="preserve">, responsável pela injeção de dependência. Sempre que criamos um </w:t>
+      </w:r>
+      <w:proofErr w:type="spellStart"/>
+      <w:r>
+        <w:rPr>
+          <w:rFonts w:ascii="Fira Code" w:hAnsi="Fira Code"/>
+          <w:szCs w:val="24"/>
+        </w:rPr>
+        <w:t>service</w:t>
+      </w:r>
+      <w:proofErr w:type="spellEnd"/>
+      <w:r>
+        <w:rPr>
+          <w:rFonts w:ascii="Fira Code" w:hAnsi="Fira Code"/>
+          <w:szCs w:val="24"/>
+        </w:rPr>
+        <w:t xml:space="preserve"> com </w:t>
       </w:r>
       <w:proofErr w:type="spellStart"/>
       <w:r>
@@ -7706,12 +7950,21 @@
           <w:szCs w:val="24"/>
         </w:rPr>
       </w:pPr>
-      <w:r>
-        <w:rPr>
-          <w:rFonts w:ascii="Fira Code" w:hAnsi="Fira Code"/>
-          <w:szCs w:val="24"/>
-        </w:rPr>
-        <w:t xml:space="preserve">ng g d </w:t>
+      <w:proofErr w:type="spellStart"/>
+      <w:r>
+        <w:rPr>
+          <w:rFonts w:ascii="Fira Code" w:hAnsi="Fira Code"/>
+          <w:szCs w:val="24"/>
+        </w:rPr>
+        <w:t>ng</w:t>
+      </w:r>
+      <w:proofErr w:type="spellEnd"/>
+      <w:r>
+        <w:rPr>
+          <w:rFonts w:ascii="Fira Code" w:hAnsi="Fira Code"/>
+          <w:szCs w:val="24"/>
+        </w:rPr>
+        <w:t xml:space="preserve"> g d </w:t>
       </w:r>
       <w:proofErr w:type="spellStart"/>
       <w:r>
@@ -7828,7 +8081,23 @@
           <w:rFonts w:ascii="Fira Code" w:hAnsi="Fira Code"/>
           <w:szCs w:val="24"/>
         </w:rPr>
-        <w:t>, ElementRef } from '@angular/core';</w:t>
+        <w:t xml:space="preserve">, </w:t>
+      </w:r>
+      <w:proofErr w:type="spellStart"/>
+      <w:r>
+        <w:rPr>
+          <w:rFonts w:ascii="Fira Code" w:hAnsi="Fira Code"/>
+          <w:szCs w:val="24"/>
+        </w:rPr>
+        <w:t>ElementRef</w:t>
+      </w:r>
+      <w:proofErr w:type="spellEnd"/>
+      <w:r>
+        <w:rPr>
+          <w:rFonts w:ascii="Fira Code" w:hAnsi="Fira Code"/>
+          <w:szCs w:val="24"/>
+        </w:rPr>
+        <w:t xml:space="preserve"> } from '@angular/core';</w:t>
       </w:r>
     </w:p>
     <w:p>
@@ -7880,6 +8149,7 @@
         </w:rPr>
         <w:t>: '[</w:t>
       </w:r>
+      <w:proofErr w:type="spellStart"/>
       <w:r>
         <w:rPr>
           <w:rFonts w:ascii="Fira Code" w:hAnsi="Fira Code"/>
@@ -7890,6 +8160,7 @@
         </w:rPr>
         <w:t>appRed</w:t>
       </w:r>
+      <w:proofErr w:type="spellEnd"/>
       <w:r>
         <w:rPr>
           <w:rFonts w:ascii="Fira Code" w:hAnsi="Fira Code"/>
@@ -8365,12 +8636,21 @@
           <w:szCs w:val="24"/>
         </w:rPr>
       </w:pPr>
-      <w:r>
-        <w:rPr>
-          <w:rFonts w:ascii="Fira Code" w:hAnsi="Fira Code"/>
-          <w:szCs w:val="24"/>
-        </w:rPr>
-        <w:t xml:space="preserve">ng g d </w:t>
+      <w:proofErr w:type="spellStart"/>
+      <w:r>
+        <w:rPr>
+          <w:rFonts w:ascii="Fira Code" w:hAnsi="Fira Code"/>
+          <w:szCs w:val="24"/>
+        </w:rPr>
+        <w:t>ng</w:t>
+      </w:r>
+      <w:proofErr w:type="spellEnd"/>
+      <w:r>
+        <w:rPr>
+          <w:rFonts w:ascii="Fira Code" w:hAnsi="Fira Code"/>
+          <w:szCs w:val="24"/>
+        </w:rPr>
+        <w:t xml:space="preserve"> g d </w:t>
       </w:r>
       <w:proofErr w:type="spellStart"/>
       <w:r>
@@ -9110,6 +9390,7 @@
         </w:rPr>
         <w:t>    </w:t>
       </w:r>
+      <w:proofErr w:type="spellStart"/>
       <w:r>
         <w:rPr>
           <w:rFonts w:ascii="Fira Code" w:eastAsia="Times New Roman" w:hAnsi="Fira Code" w:cs="Times New Roman"/>
@@ -9120,6 +9401,7 @@
         </w:rPr>
         <w:t>private</w:t>
       </w:r>
+      <w:proofErr w:type="spellEnd"/>
       <w:r>
         <w:rPr>
           <w:rFonts w:ascii="Fira Code" w:eastAsia="Times New Roman" w:hAnsi="Fira Code" w:cs="Times New Roman"/>
@@ -9207,6 +9489,7 @@
         </w:rPr>
         <w:t>    </w:t>
       </w:r>
+      <w:proofErr w:type="spellStart"/>
       <w:r>
         <w:rPr>
           <w:rFonts w:ascii="Fira Code" w:eastAsia="Times New Roman" w:hAnsi="Fira Code" w:cs="Times New Roman"/>
@@ -9217,6 +9500,7 @@
         </w:rPr>
         <w:t>private</w:t>
       </w:r>
+      <w:proofErr w:type="spellEnd"/>
       <w:r>
         <w:rPr>
           <w:rFonts w:ascii="Fira Code" w:eastAsia="Times New Roman" w:hAnsi="Fira Code" w:cs="Times New Roman"/>
@@ -9408,6 +9692,7 @@
         </w:rPr>
         <w:t> </w:t>
       </w:r>
+      <w:proofErr w:type="spellStart"/>
       <w:r>
         <w:rPr>
           <w:rFonts w:ascii="Fira Code" w:eastAsia="Times New Roman" w:hAnsi="Fira Code" w:cs="Times New Roman"/>
@@ -9420,6 +9705,7 @@
         </w:rPr>
         <w:t>void</w:t>
       </w:r>
+      <w:proofErr w:type="spellEnd"/>
       <w:r>
         <w:rPr>
           <w:rFonts w:ascii="Fira Code" w:eastAsia="Times New Roman" w:hAnsi="Fira Code" w:cs="Times New Roman"/>
@@ -9493,7 +9779,29 @@
           <w:szCs w:val="21"/>
           <w:lang w:eastAsia="pt-BR"/>
         </w:rPr>
-        <w:t> number </w:t>
+        <w:t> </w:t>
+      </w:r>
+      <w:proofErr w:type="spellStart"/>
+      <w:r>
+        <w:rPr>
+          <w:rFonts w:ascii="Fira Code" w:eastAsia="Times New Roman" w:hAnsi="Fira Code" w:cs="Times New Roman"/>
+          <w:color w:val="F6F6F4"/>
+          <w:sz w:val="21"/>
+          <w:szCs w:val="21"/>
+          <w:lang w:eastAsia="pt-BR"/>
+        </w:rPr>
+        <w:t>number</w:t>
+      </w:r>
+      <w:proofErr w:type="spellEnd"/>
+      <w:r>
+        <w:rPr>
+          <w:rFonts w:ascii="Fira Code" w:eastAsia="Times New Roman" w:hAnsi="Fira Code" w:cs="Times New Roman"/>
+          <w:color w:val="F6F6F4"/>
+          <w:sz w:val="21"/>
+          <w:szCs w:val="21"/>
+          <w:lang w:eastAsia="pt-BR"/>
+        </w:rPr>
+        <w:t> </w:t>
       </w:r>
       <w:proofErr w:type="spellStart"/>
       <w:r>
@@ -9705,7 +10013,29 @@
           <w:szCs w:val="21"/>
           <w:lang w:eastAsia="pt-BR"/>
         </w:rPr>
-        <w:t> number }</w:t>
+        <w:t> </w:t>
+      </w:r>
+      <w:proofErr w:type="spellStart"/>
+      <w:r>
+        <w:rPr>
+          <w:rFonts w:ascii="Fira Code" w:eastAsia="Times New Roman" w:hAnsi="Fira Code" w:cs="Times New Roman"/>
+          <w:color w:val="F6F6F4"/>
+          <w:sz w:val="21"/>
+          <w:szCs w:val="21"/>
+          <w:lang w:eastAsia="pt-BR"/>
+        </w:rPr>
+        <w:t>number</w:t>
+      </w:r>
+      <w:proofErr w:type="spellEnd"/>
+      <w:r>
+        <w:rPr>
+          <w:rFonts w:ascii="Fira Code" w:eastAsia="Times New Roman" w:hAnsi="Fira Code" w:cs="Times New Roman"/>
+          <w:color w:val="F6F6F4"/>
+          <w:sz w:val="21"/>
+          <w:szCs w:val="21"/>
+          <w:lang w:eastAsia="pt-BR"/>
+        </w:rPr>
+        <w:t> }</w:t>
       </w:r>
     </w:p>
     <w:p>
@@ -10502,8 +10832,42 @@
           <w:szCs w:val="21"/>
           <w:lang w:eastAsia="pt-BR"/>
         </w:rPr>
-        <w:t>app-product-create</w:t>
-      </w:r>
+        <w:t>app-</w:t>
+      </w:r>
+      <w:proofErr w:type="spellStart"/>
+      <w:r>
+        <w:rPr>
+          <w:rFonts w:ascii="Fira Code" w:eastAsia="Times New Roman" w:hAnsi="Fira Code" w:cs="Times New Roman"/>
+          <w:color w:val="E7EE98"/>
+          <w:sz w:val="21"/>
+          <w:szCs w:val="21"/>
+          <w:lang w:eastAsia="pt-BR"/>
+        </w:rPr>
+        <w:t>product</w:t>
+      </w:r>
+      <w:proofErr w:type="spellEnd"/>
+      <w:r>
+        <w:rPr>
+          <w:rFonts w:ascii="Fira Code" w:eastAsia="Times New Roman" w:hAnsi="Fira Code" w:cs="Times New Roman"/>
+          <w:color w:val="E7EE98"/>
+          <w:sz w:val="21"/>
+          <w:szCs w:val="21"/>
+          <w:lang w:eastAsia="pt-BR"/>
+        </w:rPr>
+        <w:t>-</w:t>
+      </w:r>
+      <w:proofErr w:type="spellStart"/>
+      <w:r>
+        <w:rPr>
+          <w:rFonts w:ascii="Fira Code" w:eastAsia="Times New Roman" w:hAnsi="Fira Code" w:cs="Times New Roman"/>
+          <w:color w:val="E7EE98"/>
+          <w:sz w:val="21"/>
+          <w:szCs w:val="21"/>
+          <w:lang w:eastAsia="pt-BR"/>
+        </w:rPr>
+        <w:t>create</w:t>
+      </w:r>
+      <w:proofErr w:type="spellEnd"/>
       <w:r>
         <w:rPr>
           <w:rFonts w:ascii="Fira Code" w:eastAsia="Times New Roman" w:hAnsi="Fira Code" w:cs="Times New Roman"/>
@@ -10750,6 +11114,7 @@
           <w:lang w:eastAsia="pt-BR"/>
         </w:rPr>
       </w:pPr>
+      <w:proofErr w:type="spellStart"/>
       <w:r>
         <w:rPr>
           <w:rFonts w:ascii="Fira Code" w:eastAsia="Times New Roman" w:hAnsi="Fira Code" w:cs="Times New Roman"/>
@@ -10760,6 +11125,7 @@
         </w:rPr>
         <w:t>export</w:t>
       </w:r>
+      <w:proofErr w:type="spellEnd"/>
       <w:r>
         <w:rPr>
           <w:rFonts w:ascii="Fira Code" w:eastAsia="Times New Roman" w:hAnsi="Fira Code" w:cs="Times New Roman"/>
@@ -10834,6 +11200,7 @@
         </w:rPr>
         <w:t> </w:t>
       </w:r>
+      <w:proofErr w:type="spellStart"/>
       <w:r>
         <w:rPr>
           <w:rFonts w:ascii="Fira Code" w:eastAsia="Times New Roman" w:hAnsi="Fira Code" w:cs="Times New Roman"/>
@@ -10846,6 +11213,7 @@
         </w:rPr>
         <w:t>OnInit</w:t>
       </w:r>
+      <w:proofErr w:type="spellEnd"/>
       <w:r>
         <w:rPr>
           <w:rFonts w:ascii="Fira Code" w:eastAsia="Times New Roman" w:hAnsi="Fira Code" w:cs="Times New Roman"/>
@@ -11076,6 +11444,7 @@
         </w:rPr>
         <w:t> </w:t>
       </w:r>
+      <w:proofErr w:type="spellStart"/>
       <w:r>
         <w:rPr>
           <w:rFonts w:ascii="Fira Code" w:eastAsia="Times New Roman" w:hAnsi="Fira Code" w:cs="Times New Roman"/>
@@ -11088,6 +11457,7 @@
         </w:rPr>
         <w:t>void</w:t>
       </w:r>
+      <w:proofErr w:type="spellEnd"/>
       <w:r>
         <w:rPr>
           <w:rFonts w:ascii="Fira Code" w:eastAsia="Times New Roman" w:hAnsi="Fira Code" w:cs="Times New Roman"/>
@@ -11199,6 +11569,7 @@
         </w:rPr>
         <w:t> </w:t>
       </w:r>
+      <w:proofErr w:type="spellStart"/>
       <w:r>
         <w:rPr>
           <w:rFonts w:ascii="Fira Code" w:eastAsia="Times New Roman" w:hAnsi="Fira Code" w:cs="Times New Roman"/>
@@ -11211,6 +11582,7 @@
         </w:rPr>
         <w:t>void</w:t>
       </w:r>
+      <w:proofErr w:type="spellEnd"/>
       <w:r>
         <w:rPr>
           <w:rFonts w:ascii="Fira Code" w:eastAsia="Times New Roman" w:hAnsi="Fira Code" w:cs="Times New Roman"/>
@@ -11428,14 +11800,7 @@
           <w:rFonts w:ascii="Fira Code" w:hAnsi="Fira Code"/>
           <w:szCs w:val="24"/>
         </w:rPr>
-        <w:t>Em product-create.component.ts</w:t>
-      </w:r>
-      <w:r>
-        <w:rPr>
-          <w:rFonts w:ascii="Fira Code" w:hAnsi="Fira Code"/>
-          <w:szCs w:val="24"/>
-        </w:rPr>
-        <w:t>:</w:t>
+        <w:t>Em product-create.component.ts:</w:t>
       </w:r>
     </w:p>
     <w:p>
@@ -11450,6 +11815,7 @@
           <w:lang w:eastAsia="pt-BR"/>
         </w:rPr>
       </w:pPr>
+      <w:proofErr w:type="spellStart"/>
       <w:r>
         <w:rPr>
           <w:rFonts w:ascii="Fira Code" w:eastAsia="Times New Roman" w:hAnsi="Fira Code" w:cs="Times New Roman"/>
@@ -11460,6 +11826,7 @@
         </w:rPr>
         <w:t>export</w:t>
       </w:r>
+      <w:proofErr w:type="spellEnd"/>
       <w:r>
         <w:rPr>
           <w:rFonts w:ascii="Fira Code" w:eastAsia="Times New Roman" w:hAnsi="Fira Code" w:cs="Times New Roman"/>
@@ -11534,6 +11901,7 @@
         </w:rPr>
         <w:t> </w:t>
       </w:r>
+      <w:proofErr w:type="spellStart"/>
       <w:r>
         <w:rPr>
           <w:rFonts w:ascii="Fira Code" w:eastAsia="Times New Roman" w:hAnsi="Fira Code" w:cs="Times New Roman"/>
@@ -11546,6 +11914,7 @@
         </w:rPr>
         <w:t>OnInit</w:t>
       </w:r>
+      <w:proofErr w:type="spellEnd"/>
       <w:r>
         <w:rPr>
           <w:rFonts w:ascii="Fira Code" w:eastAsia="Times New Roman" w:hAnsi="Fira Code" w:cs="Times New Roman"/>
@@ -11798,6 +12167,7 @@
         </w:rPr>
         <w:t> </w:t>
       </w:r>
+      <w:proofErr w:type="spellStart"/>
       <w:r>
         <w:rPr>
           <w:rFonts w:ascii="Fira Code" w:eastAsia="Times New Roman" w:hAnsi="Fira Code" w:cs="Times New Roman"/>
@@ -11810,6 +12180,7 @@
         </w:rPr>
         <w:t>void</w:t>
       </w:r>
+      <w:proofErr w:type="spellEnd"/>
       <w:r>
         <w:rPr>
           <w:rFonts w:ascii="Fira Code" w:eastAsia="Times New Roman" w:hAnsi="Fira Code" w:cs="Times New Roman"/>
@@ -11921,6 +12292,7 @@
         </w:rPr>
         <w:t> </w:t>
       </w:r>
+      <w:proofErr w:type="spellStart"/>
       <w:r>
         <w:rPr>
           <w:rFonts w:ascii="Fira Code" w:eastAsia="Times New Roman" w:hAnsi="Fira Code" w:cs="Times New Roman"/>
@@ -11933,6 +12305,7 @@
         </w:rPr>
         <w:t>void</w:t>
       </w:r>
+      <w:proofErr w:type="spellEnd"/>
       <w:r>
         <w:rPr>
           <w:rFonts w:ascii="Fira Code" w:eastAsia="Times New Roman" w:hAnsi="Fira Code" w:cs="Times New Roman"/>
@@ -12117,14 +12490,7 @@
           <w:rFonts w:ascii="Fira Code" w:hAnsi="Fira Code"/>
           <w:szCs w:val="24"/>
         </w:rPr>
-        <w:t>Em product-create.component.</w:t>
-      </w:r>
-      <w:r>
-        <w:rPr>
-          <w:rFonts w:ascii="Fira Code" w:hAnsi="Fira Code"/>
-          <w:szCs w:val="24"/>
-        </w:rPr>
-        <w:t>html</w:t>
+        <w:t>Em product-create.component.html</w:t>
       </w:r>
     </w:p>
     <w:p>
@@ -12231,7 +12597,29 @@
           <w:szCs w:val="21"/>
           <w:lang w:eastAsia="pt-BR"/>
         </w:rPr>
-        <w:t>&gt;product-create </w:t>
+        <w:t>&gt;</w:t>
+      </w:r>
+      <w:proofErr w:type="spellStart"/>
+      <w:r>
+        <w:rPr>
+          <w:rFonts w:ascii="Fira Code" w:eastAsia="Times New Roman" w:hAnsi="Fira Code" w:cs="Times New Roman"/>
+          <w:color w:val="F6F6F4"/>
+          <w:sz w:val="21"/>
+          <w:szCs w:val="21"/>
+          <w:lang w:eastAsia="pt-BR"/>
+        </w:rPr>
+        <w:t>product-create</w:t>
+      </w:r>
+      <w:proofErr w:type="spellEnd"/>
+      <w:r>
+        <w:rPr>
+          <w:rFonts w:ascii="Fira Code" w:eastAsia="Times New Roman" w:hAnsi="Fira Code" w:cs="Times New Roman"/>
+          <w:color w:val="F6F6F4"/>
+          <w:sz w:val="21"/>
+          <w:szCs w:val="21"/>
+          <w:lang w:eastAsia="pt-BR"/>
+        </w:rPr>
+        <w:t> </w:t>
       </w:r>
       <w:proofErr w:type="spellStart"/>
       <w:r>
@@ -12377,7 +12765,23 @@
           <w:rFonts w:ascii="Fira Code" w:hAnsi="Fira Code"/>
           <w:szCs w:val="24"/>
         </w:rPr>
-        <w:t>Em componentes/product/</w:t>
+        <w:t>Em componentes/</w:t>
+      </w:r>
+      <w:proofErr w:type="spellStart"/>
+      <w:r>
+        <w:rPr>
+          <w:rFonts w:ascii="Fira Code" w:hAnsi="Fira Code"/>
+          <w:szCs w:val="24"/>
+        </w:rPr>
+        <w:t>product</w:t>
+      </w:r>
+      <w:proofErr w:type="spellEnd"/>
+      <w:r>
+        <w:rPr>
+          <w:rFonts w:ascii="Fira Code" w:hAnsi="Fira Code"/>
+          <w:szCs w:val="24"/>
+        </w:rPr>
+        <w:t>/</w:t>
       </w:r>
       <w:proofErr w:type="spellStart"/>
       <w:r>
@@ -13106,8 +13510,42 @@
           <w:szCs w:val="21"/>
           <w:lang w:eastAsia="pt-BR"/>
         </w:rPr>
-        <w:t>app-product-create</w:t>
-      </w:r>
+        <w:t>app-</w:t>
+      </w:r>
+      <w:proofErr w:type="spellStart"/>
+      <w:r>
+        <w:rPr>
+          <w:rFonts w:ascii="Fira Code" w:eastAsia="Times New Roman" w:hAnsi="Fira Code" w:cs="Times New Roman"/>
+          <w:color w:val="E7EE98"/>
+          <w:sz w:val="21"/>
+          <w:szCs w:val="21"/>
+          <w:lang w:eastAsia="pt-BR"/>
+        </w:rPr>
+        <w:t>product</w:t>
+      </w:r>
+      <w:proofErr w:type="spellEnd"/>
+      <w:r>
+        <w:rPr>
+          <w:rFonts w:ascii="Fira Code" w:eastAsia="Times New Roman" w:hAnsi="Fira Code" w:cs="Times New Roman"/>
+          <w:color w:val="E7EE98"/>
+          <w:sz w:val="21"/>
+          <w:szCs w:val="21"/>
+          <w:lang w:eastAsia="pt-BR"/>
+        </w:rPr>
+        <w:t>-</w:t>
+      </w:r>
+      <w:proofErr w:type="spellStart"/>
+      <w:r>
+        <w:rPr>
+          <w:rFonts w:ascii="Fira Code" w:eastAsia="Times New Roman" w:hAnsi="Fira Code" w:cs="Times New Roman"/>
+          <w:color w:val="E7EE98"/>
+          <w:sz w:val="21"/>
+          <w:szCs w:val="21"/>
+          <w:lang w:eastAsia="pt-BR"/>
+        </w:rPr>
+        <w:t>create</w:t>
+      </w:r>
+      <w:proofErr w:type="spellEnd"/>
       <w:r>
         <w:rPr>
           <w:rFonts w:ascii="Fira Code" w:eastAsia="Times New Roman" w:hAnsi="Fira Code" w:cs="Times New Roman"/>
@@ -13354,6 +13792,7 @@
           <w:lang w:eastAsia="pt-BR"/>
         </w:rPr>
       </w:pPr>
+      <w:proofErr w:type="spellStart"/>
       <w:r>
         <w:rPr>
           <w:rFonts w:ascii="Fira Code" w:eastAsia="Times New Roman" w:hAnsi="Fira Code" w:cs="Times New Roman"/>
@@ -13364,6 +13803,7 @@
         </w:rPr>
         <w:t>export</w:t>
       </w:r>
+      <w:proofErr w:type="spellEnd"/>
       <w:r>
         <w:rPr>
           <w:rFonts w:ascii="Fira Code" w:eastAsia="Times New Roman" w:hAnsi="Fira Code" w:cs="Times New Roman"/>
@@ -13438,6 +13878,7 @@
         </w:rPr>
         <w:t> </w:t>
       </w:r>
+      <w:proofErr w:type="spellStart"/>
       <w:r>
         <w:rPr>
           <w:rFonts w:ascii="Fira Code" w:eastAsia="Times New Roman" w:hAnsi="Fira Code" w:cs="Times New Roman"/>
@@ -13450,6 +13891,7 @@
         </w:rPr>
         <w:t>OnInit</w:t>
       </w:r>
+      <w:proofErr w:type="spellEnd"/>
       <w:r>
         <w:rPr>
           <w:rFonts w:ascii="Fira Code" w:eastAsia="Times New Roman" w:hAnsi="Fira Code" w:cs="Times New Roman"/>
@@ -13539,6 +13981,7 @@
         </w:rPr>
         <w:t>    </w:t>
       </w:r>
+      <w:proofErr w:type="spellStart"/>
       <w:r>
         <w:rPr>
           <w:rFonts w:ascii="Fira Code" w:eastAsia="Times New Roman" w:hAnsi="Fira Code" w:cs="Times New Roman"/>
@@ -13549,6 +13992,7 @@
         </w:rPr>
         <w:t>private</w:t>
       </w:r>
+      <w:proofErr w:type="spellEnd"/>
       <w:r>
         <w:rPr>
           <w:rFonts w:ascii="Fira Code" w:eastAsia="Times New Roman" w:hAnsi="Fira Code" w:cs="Times New Roman"/>
@@ -13593,6 +14037,7 @@
         </w:rPr>
         <w:t> </w:t>
       </w:r>
+      <w:proofErr w:type="spellStart"/>
       <w:r>
         <w:rPr>
           <w:rFonts w:ascii="Fira Code" w:eastAsia="Times New Roman" w:hAnsi="Fira Code" w:cs="Times New Roman"/>
@@ -13603,6 +14048,7 @@
         </w:rPr>
         <w:t>ProductService</w:t>
       </w:r>
+      <w:proofErr w:type="spellEnd"/>
     </w:p>
     <w:p>
       <w:pPr>
@@ -13714,6 +14160,7 @@
         </w:rPr>
         <w:t> </w:t>
       </w:r>
+      <w:proofErr w:type="spellStart"/>
       <w:r>
         <w:rPr>
           <w:rFonts w:ascii="Fira Code" w:eastAsia="Times New Roman" w:hAnsi="Fira Code" w:cs="Times New Roman"/>
@@ -13726,6 +14173,7 @@
         </w:rPr>
         <w:t>void</w:t>
       </w:r>
+      <w:proofErr w:type="spellEnd"/>
       <w:r>
         <w:rPr>
           <w:rFonts w:ascii="Fira Code" w:eastAsia="Times New Roman" w:hAnsi="Fira Code" w:cs="Times New Roman"/>
@@ -13794,6 +14242,66 @@
           <w:lang w:eastAsia="pt-BR"/>
         </w:rPr>
         <w:t>}</w:t>
+      </w:r>
+    </w:p>
+    <w:p>
+      <w:pPr>
+        <w:spacing w:after="0" w:line="360" w:lineRule="auto"/>
+        <w:jc w:val="both"/>
+        <w:rPr>
+          <w:rFonts w:ascii="Fira Code" w:hAnsi="Fira Code"/>
+          <w:szCs w:val="24"/>
+        </w:rPr>
+      </w:pPr>
+    </w:p>
+    <w:p>
+      <w:pPr>
+        <w:spacing w:after="0" w:line="360" w:lineRule="auto"/>
+        <w:jc w:val="both"/>
+        <w:rPr>
+          <w:rFonts w:ascii="Fira Code" w:hAnsi="Fira Code"/>
+          <w:szCs w:val="24"/>
+        </w:rPr>
+      </w:pPr>
+      <w:r>
+        <w:rPr>
+          <w:rFonts w:ascii="Fira Code" w:hAnsi="Fira Code"/>
+          <w:szCs w:val="24"/>
+        </w:rPr>
+        <w:t>Leitura do banco de dados (requisições http)</w:t>
+      </w:r>
+    </w:p>
+    <w:p>
+      <w:pPr>
+        <w:spacing w:after="0" w:line="360" w:lineRule="auto"/>
+        <w:jc w:val="both"/>
+        <w:rPr>
+          <w:rFonts w:ascii="Fira Code" w:hAnsi="Fira Code"/>
+          <w:szCs w:val="24"/>
+        </w:rPr>
+      </w:pPr>
+      <w:r>
+        <w:rPr>
+          <w:rFonts w:ascii="Fira Code" w:hAnsi="Fira Code"/>
+          <w:szCs w:val="24"/>
+        </w:rPr>
+        <w:t xml:space="preserve">Quando um cliente http envia uma requisição ele devolve um observable. Poremos escrever uma função para receber essa requisição (um </w:t>
+      </w:r>
+      <w:proofErr w:type="spellStart"/>
+      <w:r>
+        <w:rPr>
+          <w:rFonts w:ascii="Fira Code" w:hAnsi="Fira Code"/>
+          <w:szCs w:val="24"/>
+        </w:rPr>
+        <w:t>observer</w:t>
+      </w:r>
+      <w:proofErr w:type="spellEnd"/>
+      <w:r>
+        <w:rPr>
+          <w:rFonts w:ascii="Fira Code" w:hAnsi="Fira Code"/>
+          <w:szCs w:val="24"/>
+        </w:rPr>
+        <w:t>).</w:t>
       </w:r>
     </w:p>
     <w:p>
@@ -15097,6 +15605,74 @@
       <w:shd w:val="clear" w:color="auto" w:fill="E1DFDD"/>
     </w:rPr>
   </w:style>
+  <w:style w:type="character" w:styleId="Refdecomentrio">
+    <w:name w:val="annotation reference"/>
+    <w:basedOn w:val="Fontepargpadro"/>
+    <w:uiPriority w:val="99"/>
+    <w:semiHidden/>
+    <w:unhideWhenUsed/>
+    <w:rsid w:val="00335A54"/>
+    <w:rPr>
+      <w:sz w:val="16"/>
+      <w:szCs w:val="16"/>
+    </w:rPr>
+  </w:style>
+  <w:style w:type="paragraph" w:styleId="Textodecomentrio">
+    <w:name w:val="annotation text"/>
+    <w:basedOn w:val="Normal"/>
+    <w:link w:val="TextodecomentrioChar"/>
+    <w:uiPriority w:val="99"/>
+    <w:semiHidden/>
+    <w:unhideWhenUsed/>
+    <w:rsid w:val="00335A54"/>
+    <w:pPr>
+      <w:spacing w:line="240" w:lineRule="auto"/>
+    </w:pPr>
+    <w:rPr>
+      <w:sz w:val="20"/>
+      <w:szCs w:val="20"/>
+    </w:rPr>
+  </w:style>
+  <w:style w:type="character" w:customStyle="1" w:styleId="TextodecomentrioChar">
+    <w:name w:val="Texto de comentário Char"/>
+    <w:basedOn w:val="Fontepargpadro"/>
+    <w:link w:val="Textodecomentrio"/>
+    <w:uiPriority w:val="99"/>
+    <w:semiHidden/>
+    <w:rsid w:val="00335A54"/>
+    <w:rPr>
+      <w:sz w:val="20"/>
+      <w:szCs w:val="20"/>
+    </w:rPr>
+  </w:style>
+  <w:style w:type="paragraph" w:styleId="Assuntodocomentrio">
+    <w:name w:val="annotation subject"/>
+    <w:basedOn w:val="Textodecomentrio"/>
+    <w:next w:val="Textodecomentrio"/>
+    <w:link w:val="AssuntodocomentrioChar"/>
+    <w:uiPriority w:val="99"/>
+    <w:semiHidden/>
+    <w:unhideWhenUsed/>
+    <w:rsid w:val="00335A54"/>
+    <w:rPr>
+      <w:b/>
+      <w:bCs/>
+    </w:rPr>
+  </w:style>
+  <w:style w:type="character" w:customStyle="1" w:styleId="AssuntodocomentrioChar">
+    <w:name w:val="Assunto do comentário Char"/>
+    <w:basedOn w:val="TextodecomentrioChar"/>
+    <w:link w:val="Assuntodocomentrio"/>
+    <w:uiPriority w:val="99"/>
+    <w:semiHidden/>
+    <w:rsid w:val="00335A54"/>
+    <w:rPr>
+      <w:b/>
+      <w:bCs/>
+      <w:sz w:val="20"/>
+      <w:szCs w:val="20"/>
+    </w:rPr>
+  </w:style>
 </w:styles>
 </file>
 

</xml_diff>

<commit_message>
Inclusão da coluna de ações
</commit_message>
<xml_diff>
--- a/Básico Angular JS.docx
+++ b/Básico Angular JS.docx
@@ -111,15 +111,7 @@
           <w:rFonts w:ascii="Fira Code" w:hAnsi="Fira Code"/>
           <w:szCs w:val="24"/>
         </w:rPr>
-        <w:t>‘</w:t>
-      </w:r>
-      <w:proofErr w:type="spellStart"/>
-      <w:r>
-        <w:rPr>
-          <w:rFonts w:ascii="Fira Code" w:hAnsi="Fira Code"/>
-          <w:szCs w:val="24"/>
-        </w:rPr>
-        <w:t>t</w:t>
+        <w:t>‘t</w:t>
       </w:r>
       <w:r>
         <w:rPr>
@@ -128,7 +120,6 @@
         </w:rPr>
         <w:t>ipado</w:t>
       </w:r>
-      <w:proofErr w:type="spellEnd"/>
       <w:r>
         <w:rPr>
           <w:rFonts w:ascii="Fira Code" w:hAnsi="Fira Code"/>
@@ -141,23 +132,7 @@
           <w:rFonts w:ascii="Fira Code" w:hAnsi="Fira Code"/>
           <w:szCs w:val="24"/>
         </w:rPr>
-        <w:t xml:space="preserve"> e com algumas funcionalidades, como </w:t>
-      </w:r>
-      <w:proofErr w:type="spellStart"/>
-      <w:r>
-        <w:rPr>
-          <w:rFonts w:ascii="Fira Code" w:hAnsi="Fira Code"/>
-          <w:szCs w:val="24"/>
-        </w:rPr>
-        <w:t>decorators</w:t>
-      </w:r>
-      <w:proofErr w:type="spellEnd"/>
-      <w:r>
-        <w:rPr>
-          <w:rFonts w:ascii="Fira Code" w:hAnsi="Fira Code"/>
-          <w:szCs w:val="24"/>
-        </w:rPr>
-        <w:t>).</w:t>
+        <w:t xml:space="preserve"> e com algumas funcionalidades, como decorators).</w:t>
       </w:r>
     </w:p>
     <w:p>
@@ -193,7 +168,6 @@
         </w:rPr>
         <w:t xml:space="preserve">-&gt; A aplicação é inicializada pelo </w:t>
       </w:r>
-      <w:proofErr w:type="spellStart"/>
       <w:r>
         <w:rPr>
           <w:rFonts w:ascii="Fira Code" w:hAnsi="Fira Code"/>
@@ -203,7 +177,6 @@
         </w:rPr>
         <w:t>AppModule</w:t>
       </w:r>
-      <w:proofErr w:type="spellEnd"/>
       <w:r>
         <w:rPr>
           <w:rFonts w:ascii="Fira Code" w:hAnsi="Fira Code"/>
@@ -211,7 +184,6 @@
         </w:rPr>
         <w:t xml:space="preserve"> (Chamado no </w:t>
       </w:r>
-      <w:proofErr w:type="spellStart"/>
       <w:r>
         <w:rPr>
           <w:rFonts w:ascii="Fira Code" w:hAnsi="Fira Code"/>
@@ -221,7 +193,6 @@
         </w:rPr>
         <w:t>main.ts</w:t>
       </w:r>
-      <w:proofErr w:type="spellEnd"/>
       <w:r>
         <w:rPr>
           <w:rFonts w:ascii="Fira Code" w:hAnsi="Fira Code"/>
@@ -246,7 +217,6 @@
         </w:rPr>
         <w:t xml:space="preserve">-&gt; O </w:t>
       </w:r>
-      <w:proofErr w:type="spellStart"/>
       <w:r>
         <w:rPr>
           <w:rFonts w:ascii="Fira Code" w:hAnsi="Fira Code"/>
@@ -256,7 +226,6 @@
         </w:rPr>
         <w:t>AppModule</w:t>
       </w:r>
-      <w:proofErr w:type="spellEnd"/>
       <w:r>
         <w:rPr>
           <w:rFonts w:ascii="Fira Code" w:hAnsi="Fira Code"/>
@@ -264,7 +233,6 @@
         </w:rPr>
         <w:t xml:space="preserve"> vai apontar para o componente padrão (</w:t>
       </w:r>
-      <w:proofErr w:type="spellStart"/>
       <w:r>
         <w:rPr>
           <w:rFonts w:ascii="Fira Code" w:hAnsi="Fira Code"/>
@@ -274,64 +242,30 @@
         </w:rPr>
         <w:t>AppComponent</w:t>
       </w:r>
-      <w:proofErr w:type="spellEnd"/>
-      <w:r>
-        <w:rPr>
-          <w:rFonts w:ascii="Fira Code" w:hAnsi="Fira Code"/>
-          <w:szCs w:val="24"/>
-        </w:rPr>
-        <w:t xml:space="preserve">) e a partir do </w:t>
-      </w:r>
-      <w:proofErr w:type="spellStart"/>
-      <w:r>
-        <w:rPr>
-          <w:rFonts w:ascii="Fira Code" w:hAnsi="Fira Code"/>
-          <w:szCs w:val="24"/>
-        </w:rPr>
-        <w:t>AppComponent</w:t>
-      </w:r>
-      <w:proofErr w:type="spellEnd"/>
-      <w:r>
-        <w:rPr>
-          <w:rFonts w:ascii="Fira Code" w:hAnsi="Fira Code"/>
-          <w:szCs w:val="24"/>
-        </w:rPr>
-        <w:t xml:space="preserve"> toda a árvore vai ser chamada.</w:t>
-      </w:r>
-    </w:p>
-    <w:p>
-      <w:pPr>
-        <w:spacing w:after="0" w:line="360" w:lineRule="auto"/>
-        <w:jc w:val="both"/>
-        <w:rPr>
-          <w:rFonts w:ascii="Fira Code" w:hAnsi="Fira Code"/>
-          <w:szCs w:val="24"/>
-        </w:rPr>
-      </w:pPr>
-      <w:r>
-        <w:rPr>
-          <w:rFonts w:ascii="Fira Code" w:hAnsi="Fira Code"/>
-          <w:szCs w:val="24"/>
-        </w:rPr>
-        <w:t xml:space="preserve">-&gt; Dentro do </w:t>
-      </w:r>
-      <w:proofErr w:type="spellStart"/>
-      <w:r>
-        <w:rPr>
-          <w:rFonts w:ascii="Fira Code" w:hAnsi="Fira Code"/>
-          <w:szCs w:val="24"/>
-        </w:rPr>
-        <w:t>AppComponent</w:t>
-      </w:r>
-      <w:proofErr w:type="spellEnd"/>
-      <w:r>
-        <w:rPr>
-          <w:rFonts w:ascii="Fira Code" w:hAnsi="Fira Code"/>
-          <w:szCs w:val="24"/>
-        </w:rPr>
-        <w:t xml:space="preserve"> será feita a referência para </w:t>
-      </w:r>
-      <w:proofErr w:type="spellStart"/>
+      <w:r>
+        <w:rPr>
+          <w:rFonts w:ascii="Fira Code" w:hAnsi="Fira Code"/>
+          <w:szCs w:val="24"/>
+        </w:rPr>
+        <w:t>) e a partir do AppComponent toda a árvore vai ser chamada.</w:t>
+      </w:r>
+    </w:p>
+    <w:p>
+      <w:pPr>
+        <w:spacing w:after="0" w:line="360" w:lineRule="auto"/>
+        <w:jc w:val="both"/>
+        <w:rPr>
+          <w:rFonts w:ascii="Fira Code" w:hAnsi="Fira Code"/>
+          <w:szCs w:val="24"/>
+        </w:rPr>
+      </w:pPr>
+      <w:r>
+        <w:rPr>
+          <w:rFonts w:ascii="Fira Code" w:hAnsi="Fira Code"/>
+          <w:szCs w:val="24"/>
+        </w:rPr>
+        <w:t xml:space="preserve">-&gt; Dentro do AppComponent será feita a referência para </w:t>
+      </w:r>
       <w:r>
         <w:rPr>
           <w:rFonts w:ascii="Fira Code" w:hAnsi="Fira Code"/>
@@ -341,7 +275,6 @@
         </w:rPr>
         <w:t>AppHeader</w:t>
       </w:r>
-      <w:proofErr w:type="spellEnd"/>
       <w:r>
         <w:rPr>
           <w:rFonts w:ascii="Fira Code" w:hAnsi="Fira Code"/>
@@ -349,7 +282,6 @@
         </w:rPr>
         <w:t xml:space="preserve">, </w:t>
       </w:r>
-      <w:proofErr w:type="spellStart"/>
       <w:r>
         <w:rPr>
           <w:rFonts w:ascii="Fira Code" w:hAnsi="Fira Code"/>
@@ -359,7 +291,6 @@
         </w:rPr>
         <w:t>AppFooter</w:t>
       </w:r>
-      <w:proofErr w:type="spellEnd"/>
       <w:r>
         <w:rPr>
           <w:rFonts w:ascii="Fira Code" w:hAnsi="Fira Code"/>
@@ -367,8 +298,6 @@
         </w:rPr>
         <w:t xml:space="preserve">, </w:t>
       </w:r>
-      <w:proofErr w:type="spellStart"/>
-      <w:proofErr w:type="gramStart"/>
       <w:r>
         <w:rPr>
           <w:rFonts w:ascii="Fira Code" w:hAnsi="Fira Code"/>
@@ -378,7 +307,6 @@
         </w:rPr>
         <w:t>AppContent</w:t>
       </w:r>
-      <w:proofErr w:type="spellEnd"/>
       <w:r>
         <w:rPr>
           <w:rFonts w:ascii="Fira Code" w:hAnsi="Fira Code"/>
@@ -386,39 +314,22 @@
         </w:rPr>
         <w:t>, etc...</w:t>
       </w:r>
-      <w:proofErr w:type="gramEnd"/>
-    </w:p>
-    <w:p>
-      <w:pPr>
-        <w:spacing w:after="0" w:line="360" w:lineRule="auto"/>
-        <w:jc w:val="both"/>
-        <w:rPr>
-          <w:rFonts w:ascii="Fira Code" w:hAnsi="Fira Code"/>
-          <w:szCs w:val="24"/>
-        </w:rPr>
-      </w:pPr>
-      <w:r>
-        <w:rPr>
-          <w:rFonts w:ascii="Fira Code" w:hAnsi="Fira Code"/>
-          <w:szCs w:val="24"/>
-        </w:rPr>
-        <w:t>-&gt; Componente Angular (</w:t>
-      </w:r>
-      <w:proofErr w:type="spellStart"/>
-      <w:r>
-        <w:rPr>
-          <w:rFonts w:ascii="Fira Code" w:hAnsi="Fira Code"/>
-          <w:szCs w:val="24"/>
-        </w:rPr>
-        <w:t>Ex</w:t>
-      </w:r>
-      <w:proofErr w:type="spellEnd"/>
-      <w:r>
-        <w:rPr>
-          <w:rFonts w:ascii="Fira Code" w:hAnsi="Fira Code"/>
-          <w:szCs w:val="24"/>
-        </w:rPr>
-        <w:t>: Home)</w:t>
+    </w:p>
+    <w:p>
+      <w:pPr>
+        <w:spacing w:after="0" w:line="360" w:lineRule="auto"/>
+        <w:jc w:val="both"/>
+        <w:rPr>
+          <w:rFonts w:ascii="Fira Code" w:hAnsi="Fira Code"/>
+          <w:szCs w:val="24"/>
+        </w:rPr>
+      </w:pPr>
+      <w:r>
+        <w:rPr>
+          <w:rFonts w:ascii="Fira Code" w:hAnsi="Fira Code"/>
+          <w:szCs w:val="24"/>
+        </w:rPr>
+        <w:t>-&gt; Componente Angular (Ex: Home)</w:t>
       </w:r>
     </w:p>
     <w:p>
@@ -472,23 +383,7 @@
           <w:szCs w:val="24"/>
         </w:rPr>
         <w:tab/>
-        <w:t>* TS   (</w:t>
-      </w:r>
-      <w:proofErr w:type="spellStart"/>
-      <w:r>
-        <w:rPr>
-          <w:rFonts w:ascii="Fira Code" w:hAnsi="Fira Code"/>
-          <w:szCs w:val="24"/>
-        </w:rPr>
-        <w:t>home.component.ts</w:t>
-      </w:r>
-      <w:proofErr w:type="spellEnd"/>
-      <w:r>
-        <w:rPr>
-          <w:rFonts w:ascii="Fira Code" w:hAnsi="Fira Code"/>
-          <w:szCs w:val="24"/>
-        </w:rPr>
-        <w:t>)</w:t>
+        <w:t>* TS   (home.component.ts)</w:t>
       </w:r>
     </w:p>
     <w:p>
@@ -506,186 +401,58 @@
           <w:szCs w:val="24"/>
         </w:rPr>
         <w:tab/>
-        <w:t xml:space="preserve">De cada componente vai ser gerado uma </w:t>
-      </w:r>
-      <w:proofErr w:type="spellStart"/>
-      <w:r>
-        <w:rPr>
-          <w:rFonts w:ascii="Fira Code" w:hAnsi="Fira Code"/>
-          <w:szCs w:val="24"/>
-        </w:rPr>
-        <w:t>tag</w:t>
-      </w:r>
-      <w:proofErr w:type="spellEnd"/>
-      <w:r>
-        <w:rPr>
-          <w:rFonts w:ascii="Fira Code" w:hAnsi="Fira Code"/>
-          <w:szCs w:val="24"/>
-        </w:rPr>
-        <w:t xml:space="preserve"> encapsulando todos os componentes filhos de App: &lt;app-home&gt;&lt;/app-home&gt;</w:t>
-      </w:r>
-    </w:p>
-    <w:p>
-      <w:pPr>
-        <w:spacing w:after="0" w:line="360" w:lineRule="auto"/>
-        <w:jc w:val="both"/>
-        <w:rPr>
-          <w:rFonts w:ascii="Fira Code" w:hAnsi="Fira Code"/>
-          <w:szCs w:val="24"/>
-        </w:rPr>
-      </w:pPr>
-      <w:r>
-        <w:rPr>
-          <w:rFonts w:ascii="Fira Code" w:hAnsi="Fira Code"/>
-          <w:szCs w:val="24"/>
-        </w:rPr>
-        <w:t xml:space="preserve">  Nesse componente todo o </w:t>
-      </w:r>
-      <w:proofErr w:type="spellStart"/>
-      <w:r>
-        <w:rPr>
-          <w:rFonts w:ascii="Fira Code" w:hAnsi="Fira Code"/>
-          <w:szCs w:val="24"/>
-        </w:rPr>
-        <w:t>html</w:t>
-      </w:r>
-      <w:proofErr w:type="spellEnd"/>
-      <w:r>
-        <w:rPr>
-          <w:rFonts w:ascii="Fira Code" w:hAnsi="Fira Code"/>
-          <w:szCs w:val="24"/>
-        </w:rPr>
-        <w:t xml:space="preserve">, </w:t>
-      </w:r>
-      <w:proofErr w:type="spellStart"/>
-      <w:r>
-        <w:rPr>
-          <w:rFonts w:ascii="Fira Code" w:hAnsi="Fira Code"/>
-          <w:szCs w:val="24"/>
-        </w:rPr>
-        <w:t>css</w:t>
-      </w:r>
-      <w:proofErr w:type="spellEnd"/>
-      <w:r>
-        <w:rPr>
-          <w:rFonts w:ascii="Fira Code" w:hAnsi="Fira Code"/>
-          <w:szCs w:val="24"/>
-        </w:rPr>
-        <w:t xml:space="preserve"> e js(gerado a partir do </w:t>
-      </w:r>
-      <w:proofErr w:type="spellStart"/>
-      <w:r>
-        <w:rPr>
-          <w:rFonts w:ascii="Fira Code" w:hAnsi="Fira Code"/>
-          <w:szCs w:val="24"/>
-        </w:rPr>
-        <w:t>ts</w:t>
-      </w:r>
-      <w:proofErr w:type="spellEnd"/>
-      <w:r>
-        <w:rPr>
-          <w:rFonts w:ascii="Fira Code" w:hAnsi="Fira Code"/>
-          <w:szCs w:val="24"/>
-        </w:rPr>
-        <w:t>) vai estar contido.</w:t>
-      </w:r>
-    </w:p>
-    <w:p>
-      <w:pPr>
-        <w:spacing w:after="0" w:line="360" w:lineRule="auto"/>
-        <w:jc w:val="both"/>
-        <w:rPr>
-          <w:rFonts w:ascii="Fira Code" w:hAnsi="Fira Code"/>
-          <w:szCs w:val="24"/>
-        </w:rPr>
-      </w:pPr>
-      <w:r>
-        <w:rPr>
-          <w:rFonts w:ascii="Fira Code" w:hAnsi="Fira Code"/>
-          <w:szCs w:val="24"/>
-        </w:rPr>
-        <w:t xml:space="preserve">  A partir do TypeScript (</w:t>
-      </w:r>
-      <w:proofErr w:type="spellStart"/>
-      <w:r>
-        <w:rPr>
-          <w:rFonts w:ascii="Fira Code" w:hAnsi="Fira Code"/>
-          <w:szCs w:val="24"/>
-        </w:rPr>
-        <w:t>home.component.ts</w:t>
-      </w:r>
-      <w:proofErr w:type="spellEnd"/>
-      <w:r>
-        <w:rPr>
-          <w:rFonts w:ascii="Fira Code" w:hAnsi="Fira Code"/>
-          <w:szCs w:val="24"/>
-        </w:rPr>
-        <w:t xml:space="preserve">) que o Angular vai encontrar o </w:t>
-      </w:r>
-      <w:proofErr w:type="spellStart"/>
-      <w:r>
-        <w:rPr>
-          <w:rFonts w:ascii="Fira Code" w:hAnsi="Fira Code"/>
-          <w:szCs w:val="24"/>
-        </w:rPr>
-        <w:t>html</w:t>
-      </w:r>
-      <w:proofErr w:type="spellEnd"/>
-      <w:r>
-        <w:rPr>
-          <w:rFonts w:ascii="Fira Code" w:hAnsi="Fira Code"/>
-          <w:szCs w:val="24"/>
-        </w:rPr>
-        <w:t xml:space="preserve"> e </w:t>
-      </w:r>
-      <w:proofErr w:type="spellStart"/>
-      <w:r>
-        <w:rPr>
-          <w:rFonts w:ascii="Fira Code" w:hAnsi="Fira Code"/>
-          <w:szCs w:val="24"/>
-        </w:rPr>
-        <w:t>css</w:t>
-      </w:r>
-      <w:proofErr w:type="spellEnd"/>
-      <w:r>
-        <w:rPr>
-          <w:rFonts w:ascii="Fira Code" w:hAnsi="Fira Code"/>
-          <w:szCs w:val="24"/>
-        </w:rPr>
-        <w:t>, sendo necessário importar dentro</w:t>
-      </w:r>
-    </w:p>
-    <w:p>
-      <w:pPr>
-        <w:spacing w:after="0" w:line="360" w:lineRule="auto"/>
-        <w:jc w:val="both"/>
-        <w:rPr>
-          <w:rFonts w:ascii="Fira Code" w:hAnsi="Fira Code"/>
-          <w:szCs w:val="24"/>
-        </w:rPr>
-      </w:pPr>
-      <w:r>
-        <w:rPr>
-          <w:rFonts w:ascii="Fira Code" w:hAnsi="Fira Code"/>
-          <w:szCs w:val="24"/>
-        </w:rPr>
-        <w:t xml:space="preserve">  </w:t>
-      </w:r>
-      <w:proofErr w:type="spellStart"/>
-      <w:r>
-        <w:rPr>
-          <w:rFonts w:ascii="Fira Code" w:hAnsi="Fira Code"/>
-          <w:szCs w:val="24"/>
-        </w:rPr>
-        <w:t>decorartor</w:t>
-      </w:r>
-      <w:proofErr w:type="spellEnd"/>
-      <w:r>
-        <w:rPr>
-          <w:rFonts w:ascii="Fira Code" w:hAnsi="Fira Code"/>
-          <w:szCs w:val="24"/>
-        </w:rPr>
-        <w:t xml:space="preserve"> desse componente.</w:t>
+        <w:t>De cada componente vai ser gerado uma tag encapsulando todos os componentes filhos de App: &lt;app-home&gt;&lt;/app-home&gt;</w:t>
+      </w:r>
+    </w:p>
+    <w:p>
+      <w:pPr>
+        <w:spacing w:after="0" w:line="360" w:lineRule="auto"/>
+        <w:jc w:val="both"/>
+        <w:rPr>
+          <w:rFonts w:ascii="Fira Code" w:hAnsi="Fira Code"/>
+          <w:szCs w:val="24"/>
+        </w:rPr>
+      </w:pPr>
+      <w:r>
+        <w:rPr>
+          <w:rFonts w:ascii="Fira Code" w:hAnsi="Fira Code"/>
+          <w:szCs w:val="24"/>
+        </w:rPr>
+        <w:t xml:space="preserve">  Nesse componente todo o html, css e js(gerado a partir do ts) vai estar contido.</w:t>
+      </w:r>
+    </w:p>
+    <w:p>
+      <w:pPr>
+        <w:spacing w:after="0" w:line="360" w:lineRule="auto"/>
+        <w:jc w:val="both"/>
+        <w:rPr>
+          <w:rFonts w:ascii="Fira Code" w:hAnsi="Fira Code"/>
+          <w:szCs w:val="24"/>
+        </w:rPr>
+      </w:pPr>
+      <w:r>
+        <w:rPr>
+          <w:rFonts w:ascii="Fira Code" w:hAnsi="Fira Code"/>
+          <w:szCs w:val="24"/>
+        </w:rPr>
+        <w:t xml:space="preserve">  A partir do TypeScript (home.component.ts) que o Angular vai encontrar o html e css, sendo necessário importar dentro</w:t>
+      </w:r>
+    </w:p>
+    <w:p>
+      <w:pPr>
+        <w:spacing w:after="0" w:line="360" w:lineRule="auto"/>
+        <w:jc w:val="both"/>
+        <w:rPr>
+          <w:rFonts w:ascii="Fira Code" w:hAnsi="Fira Code"/>
+          <w:szCs w:val="24"/>
+        </w:rPr>
+      </w:pPr>
+      <w:r>
+        <w:rPr>
+          <w:rFonts w:ascii="Fira Code" w:hAnsi="Fira Code"/>
+          <w:szCs w:val="24"/>
+        </w:rPr>
+        <w:t xml:space="preserve">  decorartor desse componente.</w:t>
       </w:r>
     </w:p>
     <w:p>
@@ -775,7 +542,7 @@
           <w:color w:val="000000" w:themeColor="text1"/>
           <w:szCs w:val="24"/>
         </w:rPr>
-        <w:t xml:space="preserve">. Caso queira os arquivos </w:t>
+        <w:t xml:space="preserve">. Caso queira os arquivos html e css separados, ajustar em </w:t>
       </w:r>
       <w:proofErr w:type="spellStart"/>
       <w:r>
@@ -784,7 +551,7 @@
           <w:color w:val="000000" w:themeColor="text1"/>
           <w:szCs w:val="24"/>
         </w:rPr>
-        <w:t>html</w:t>
+        <w:t>angular.json</w:t>
       </w:r>
       <w:proofErr w:type="spellEnd"/>
       <w:r>
@@ -793,7 +560,7 @@
           <w:color w:val="000000" w:themeColor="text1"/>
           <w:szCs w:val="24"/>
         </w:rPr>
-        <w:t xml:space="preserve"> e </w:t>
+        <w:t xml:space="preserve"> (</w:t>
       </w:r>
       <w:proofErr w:type="spellStart"/>
       <w:r>
@@ -802,7 +569,7 @@
           <w:color w:val="000000" w:themeColor="text1"/>
           <w:szCs w:val="24"/>
         </w:rPr>
-        <w:t>css</w:t>
+        <w:t>inlineTemplate</w:t>
       </w:r>
       <w:proofErr w:type="spellEnd"/>
       <w:r>
@@ -811,7 +578,7 @@
           <w:color w:val="000000" w:themeColor="text1"/>
           <w:szCs w:val="24"/>
         </w:rPr>
-        <w:t xml:space="preserve"> separados, ajustar em </w:t>
+        <w:t xml:space="preserve"> = false e </w:t>
       </w:r>
       <w:proofErr w:type="spellStart"/>
       <w:r>
@@ -820,7 +587,7 @@
           <w:color w:val="000000" w:themeColor="text1"/>
           <w:szCs w:val="24"/>
         </w:rPr>
-        <w:t>angular.json</w:t>
+        <w:t>inlineStyle</w:t>
       </w:r>
       <w:proofErr w:type="spellEnd"/>
       <w:r>
@@ -829,25 +596,26 @@
           <w:color w:val="000000" w:themeColor="text1"/>
           <w:szCs w:val="24"/>
         </w:rPr>
-        <w:t xml:space="preserve"> (</w:t>
-      </w:r>
-      <w:proofErr w:type="spellStart"/>
-      <w:r>
+        <w:t xml:space="preserve"> = false).</w:t>
+      </w:r>
+    </w:p>
+    <w:p>
+      <w:pPr>
+        <w:spacing w:after="0" w:line="360" w:lineRule="auto"/>
+        <w:jc w:val="both"/>
         <w:rPr>
           <w:rFonts w:ascii="Fira Code" w:hAnsi="Fira Code"/>
           <w:color w:val="000000" w:themeColor="text1"/>
           <w:szCs w:val="24"/>
         </w:rPr>
-        <w:t>inlineTemplate</w:t>
-      </w:r>
-      <w:proofErr w:type="spellEnd"/>
+      </w:pPr>
       <w:r>
         <w:rPr>
           <w:rFonts w:ascii="Fira Code" w:hAnsi="Fira Code"/>
           <w:color w:val="000000" w:themeColor="text1"/>
           <w:szCs w:val="24"/>
         </w:rPr>
-        <w:t xml:space="preserve"> = false e </w:t>
+        <w:t xml:space="preserve">-&gt; Angular é um SPA (single </w:t>
       </w:r>
       <w:proofErr w:type="spellStart"/>
       <w:r>
@@ -856,7 +624,7 @@
           <w:color w:val="000000" w:themeColor="text1"/>
           <w:szCs w:val="24"/>
         </w:rPr>
-        <w:t>inlineStyle</w:t>
+        <w:t>page</w:t>
       </w:r>
       <w:proofErr w:type="spellEnd"/>
       <w:r>
@@ -865,26 +633,25 @@
           <w:color w:val="000000" w:themeColor="text1"/>
           <w:szCs w:val="24"/>
         </w:rPr>
-        <w:t xml:space="preserve"> = false).</w:t>
-      </w:r>
-    </w:p>
-    <w:p>
-      <w:pPr>
-        <w:spacing w:after="0" w:line="360" w:lineRule="auto"/>
-        <w:jc w:val="both"/>
+        <w:t xml:space="preserve"> </w:t>
+      </w:r>
+      <w:proofErr w:type="spellStart"/>
+      <w:r>
         <w:rPr>
           <w:rFonts w:ascii="Fira Code" w:hAnsi="Fira Code"/>
           <w:color w:val="000000" w:themeColor="text1"/>
           <w:szCs w:val="24"/>
         </w:rPr>
-      </w:pPr>
+        <w:t>application</w:t>
+      </w:r>
+      <w:proofErr w:type="spellEnd"/>
       <w:r>
         <w:rPr>
           <w:rFonts w:ascii="Fira Code" w:hAnsi="Fira Code"/>
           <w:color w:val="000000" w:themeColor="text1"/>
           <w:szCs w:val="24"/>
         </w:rPr>
-        <w:t xml:space="preserve">-&gt; Angular é um SPA (single </w:t>
+        <w:t xml:space="preserve">), o componente principal </w:t>
       </w:r>
       <w:proofErr w:type="spellStart"/>
       <w:r>
@@ -893,7 +660,7 @@
           <w:color w:val="000000" w:themeColor="text1"/>
           <w:szCs w:val="24"/>
         </w:rPr>
-        <w:t>page</w:t>
+        <w:t>src</w:t>
       </w:r>
       <w:proofErr w:type="spellEnd"/>
       <w:r>
@@ -902,7 +669,7 @@
           <w:color w:val="000000" w:themeColor="text1"/>
           <w:szCs w:val="24"/>
         </w:rPr>
-        <w:t xml:space="preserve"> </w:t>
+        <w:t>/app/</w:t>
       </w:r>
       <w:proofErr w:type="spellStart"/>
       <w:r>
@@ -911,7 +678,7 @@
           <w:color w:val="000000" w:themeColor="text1"/>
           <w:szCs w:val="24"/>
         </w:rPr>
-        <w:t>application</w:t>
+        <w:t>app.component.ts</w:t>
       </w:r>
       <w:proofErr w:type="spellEnd"/>
       <w:r>
@@ -920,7 +687,7 @@
           <w:color w:val="000000" w:themeColor="text1"/>
           <w:szCs w:val="24"/>
         </w:rPr>
-        <w:t xml:space="preserve">), o componente principal </w:t>
+        <w:t xml:space="preserve"> vai ter como seletor a tag ‘app-root’, que é a tag que vai ser renderizada dentro do </w:t>
       </w:r>
       <w:proofErr w:type="spellStart"/>
       <w:r>
@@ -929,6 +696,24 @@
           <w:color w:val="000000" w:themeColor="text1"/>
           <w:szCs w:val="24"/>
         </w:rPr>
+        <w:t>body</w:t>
+      </w:r>
+      <w:proofErr w:type="spellEnd"/>
+      <w:r>
+        <w:rPr>
+          <w:rFonts w:ascii="Fira Code" w:hAnsi="Fira Code"/>
+          <w:color w:val="000000" w:themeColor="text1"/>
+          <w:szCs w:val="24"/>
+        </w:rPr>
+        <w:t xml:space="preserve"> da nossa única página (</w:t>
+      </w:r>
+      <w:proofErr w:type="spellStart"/>
+      <w:r>
+        <w:rPr>
+          <w:rFonts w:ascii="Fira Code" w:hAnsi="Fira Code"/>
+          <w:color w:val="000000" w:themeColor="text1"/>
+          <w:szCs w:val="24"/>
+        </w:rPr>
         <w:t>src</w:t>
       </w:r>
       <w:proofErr w:type="spellEnd"/>
@@ -938,131 +723,25 @@
           <w:color w:val="000000" w:themeColor="text1"/>
           <w:szCs w:val="24"/>
         </w:rPr>
-        <w:t>/app/</w:t>
-      </w:r>
-      <w:proofErr w:type="spellStart"/>
-      <w:r>
+        <w:t xml:space="preserve">/index.html). </w:t>
+      </w:r>
+    </w:p>
+    <w:p>
+      <w:pPr>
+        <w:spacing w:after="0" w:line="360" w:lineRule="auto"/>
+        <w:jc w:val="both"/>
         <w:rPr>
           <w:rFonts w:ascii="Fira Code" w:hAnsi="Fira Code"/>
           <w:color w:val="000000" w:themeColor="text1"/>
           <w:szCs w:val="24"/>
         </w:rPr>
-        <w:t>app.component.ts</w:t>
-      </w:r>
-      <w:proofErr w:type="spellEnd"/>
-      <w:r>
-        <w:rPr>
-          <w:rFonts w:ascii="Fira Code" w:hAnsi="Fira Code"/>
-          <w:color w:val="000000" w:themeColor="text1"/>
-          <w:szCs w:val="24"/>
-        </w:rPr>
-        <w:t xml:space="preserve"> vai ter como seletor a </w:t>
-      </w:r>
-      <w:proofErr w:type="spellStart"/>
-      <w:r>
-        <w:rPr>
-          <w:rFonts w:ascii="Fira Code" w:hAnsi="Fira Code"/>
-          <w:color w:val="000000" w:themeColor="text1"/>
-          <w:szCs w:val="24"/>
-        </w:rPr>
-        <w:t>tag</w:t>
-      </w:r>
-      <w:proofErr w:type="spellEnd"/>
-      <w:r>
-        <w:rPr>
-          <w:rFonts w:ascii="Fira Code" w:hAnsi="Fira Code"/>
-          <w:color w:val="000000" w:themeColor="text1"/>
-          <w:szCs w:val="24"/>
-        </w:rPr>
-        <w:t xml:space="preserve"> ‘app-root’, que é a </w:t>
-      </w:r>
-      <w:proofErr w:type="spellStart"/>
-      <w:r>
-        <w:rPr>
-          <w:rFonts w:ascii="Fira Code" w:hAnsi="Fira Code"/>
-          <w:color w:val="000000" w:themeColor="text1"/>
-          <w:szCs w:val="24"/>
-        </w:rPr>
-        <w:t>tag</w:t>
-      </w:r>
-      <w:proofErr w:type="spellEnd"/>
-      <w:r>
-        <w:rPr>
-          <w:rFonts w:ascii="Fira Code" w:hAnsi="Fira Code"/>
-          <w:color w:val="000000" w:themeColor="text1"/>
-          <w:szCs w:val="24"/>
-        </w:rPr>
-        <w:t xml:space="preserve"> que vai ser renderizada dentro do </w:t>
-      </w:r>
-      <w:proofErr w:type="spellStart"/>
-      <w:r>
-        <w:rPr>
-          <w:rFonts w:ascii="Fira Code" w:hAnsi="Fira Code"/>
-          <w:color w:val="000000" w:themeColor="text1"/>
-          <w:szCs w:val="24"/>
-        </w:rPr>
-        <w:t>body</w:t>
-      </w:r>
-      <w:proofErr w:type="spellEnd"/>
-      <w:r>
-        <w:rPr>
-          <w:rFonts w:ascii="Fira Code" w:hAnsi="Fira Code"/>
-          <w:color w:val="000000" w:themeColor="text1"/>
-          <w:szCs w:val="24"/>
-        </w:rPr>
-        <w:t xml:space="preserve"> da nossa única página (</w:t>
-      </w:r>
-      <w:proofErr w:type="spellStart"/>
-      <w:r>
-        <w:rPr>
-          <w:rFonts w:ascii="Fira Code" w:hAnsi="Fira Code"/>
-          <w:color w:val="000000" w:themeColor="text1"/>
-          <w:szCs w:val="24"/>
-        </w:rPr>
-        <w:t>src</w:t>
-      </w:r>
-      <w:proofErr w:type="spellEnd"/>
-      <w:r>
-        <w:rPr>
-          <w:rFonts w:ascii="Fira Code" w:hAnsi="Fira Code"/>
-          <w:color w:val="000000" w:themeColor="text1"/>
-          <w:szCs w:val="24"/>
-        </w:rPr>
-        <w:t xml:space="preserve">/index.html). </w:t>
-      </w:r>
-    </w:p>
-    <w:p>
-      <w:pPr>
-        <w:spacing w:after="0" w:line="360" w:lineRule="auto"/>
-        <w:jc w:val="both"/>
-        <w:rPr>
-          <w:rFonts w:ascii="Fira Code" w:hAnsi="Fira Code"/>
-          <w:color w:val="000000" w:themeColor="text1"/>
-          <w:szCs w:val="24"/>
-        </w:rPr>
-      </w:pPr>
-      <w:r>
-        <w:rPr>
-          <w:rFonts w:ascii="Fira Code" w:hAnsi="Fira Code"/>
-          <w:szCs w:val="24"/>
-        </w:rPr>
-        <w:t xml:space="preserve">-&gt; Todos os componentes vão estar dentro de um módulo (Usar tudo dentro de um único módulo, </w:t>
-      </w:r>
-      <w:proofErr w:type="spellStart"/>
-      <w:r>
-        <w:rPr>
-          <w:rFonts w:ascii="Fira Code" w:hAnsi="Fira Code"/>
-          <w:szCs w:val="24"/>
-        </w:rPr>
-        <w:t>AppModule</w:t>
-      </w:r>
-      <w:proofErr w:type="spellEnd"/>
-      <w:r>
-        <w:rPr>
-          <w:rFonts w:ascii="Fira Code" w:hAnsi="Fira Code"/>
-          <w:szCs w:val="24"/>
-        </w:rPr>
-        <w:t xml:space="preserve"> por exemplo)</w:t>
+      </w:pPr>
+      <w:r>
+        <w:rPr>
+          <w:rFonts w:ascii="Fira Code" w:hAnsi="Fira Code"/>
+          <w:szCs w:val="24"/>
+        </w:rPr>
+        <w:t>-&gt; Todos os componentes vão estar dentro de um módulo (Usar tudo dentro de um único módulo, AppModule por exemplo)</w:t>
       </w:r>
       <w:r>
         <w:rPr>
@@ -1699,23 +1378,7 @@
           <w:rFonts w:ascii="Fira Code" w:hAnsi="Fira Code"/>
           <w:szCs w:val="24"/>
         </w:rPr>
-        <w:t xml:space="preserve"> vai ser necessário apenas no módulo carregado inicialmente (</w:t>
-      </w:r>
-      <w:proofErr w:type="spellStart"/>
-      <w:r>
-        <w:rPr>
-          <w:rFonts w:ascii="Fira Code" w:hAnsi="Fira Code"/>
-          <w:szCs w:val="24"/>
-        </w:rPr>
-        <w:t>AppModule</w:t>
-      </w:r>
-      <w:proofErr w:type="spellEnd"/>
-      <w:r>
-        <w:rPr>
-          <w:rFonts w:ascii="Fira Code" w:hAnsi="Fira Code"/>
-          <w:szCs w:val="24"/>
-        </w:rPr>
-        <w:t xml:space="preserve">). É o atributo </w:t>
+        <w:t xml:space="preserve"> vai ser necessário apenas no módulo carregado inicialmente (AppModule). É o atributo </w:t>
       </w:r>
       <w:proofErr w:type="spellStart"/>
       <w:r>
@@ -1852,39 +1515,7 @@
           <w:rFonts w:ascii="Fira Code" w:hAnsi="Fira Code"/>
           <w:szCs w:val="24"/>
         </w:rPr>
-        <w:t xml:space="preserve">Componente é formado por um </w:t>
-      </w:r>
-      <w:proofErr w:type="spellStart"/>
-      <w:r>
-        <w:rPr>
-          <w:rFonts w:ascii="Fira Code" w:hAnsi="Fira Code"/>
-          <w:szCs w:val="24"/>
-        </w:rPr>
-        <w:t>html</w:t>
-      </w:r>
-      <w:proofErr w:type="spellEnd"/>
-      <w:r>
-        <w:rPr>
-          <w:rFonts w:ascii="Fira Code" w:hAnsi="Fira Code"/>
-          <w:szCs w:val="24"/>
-        </w:rPr>
-        <w:t xml:space="preserve">, um </w:t>
-      </w:r>
-      <w:proofErr w:type="spellStart"/>
-      <w:r>
-        <w:rPr>
-          <w:rFonts w:ascii="Fira Code" w:hAnsi="Fira Code"/>
-          <w:szCs w:val="24"/>
-        </w:rPr>
-        <w:t>css</w:t>
-      </w:r>
-      <w:proofErr w:type="spellEnd"/>
-      <w:r>
-        <w:rPr>
-          <w:rFonts w:ascii="Fira Code" w:hAnsi="Fira Code"/>
-          <w:szCs w:val="24"/>
-        </w:rPr>
-        <w:t xml:space="preserve"> e um TypeScript. Cada componente tem seu ‘mundo’ interno, ou seja, tudo que for aplicado de estilo por exemplo, vai ficar ser apenas usado no componente em questão.</w:t>
+        <w:t>Componente é formado por um html, um css e um TypeScript. Cada componente tem seu ‘mundo’ interno, ou seja, tudo que for aplicado de estilo por exemplo, vai ficar ser apenas usado no componente em questão.</w:t>
       </w:r>
     </w:p>
     <w:p>
@@ -1942,23 +1573,7 @@
           <w:rFonts w:ascii="Fira Code" w:hAnsi="Fira Code"/>
           <w:szCs w:val="24"/>
         </w:rPr>
-        <w:t>Existem dois tipos de diretivas, a de atributo e a estrutural. A de atributo foca em alterar a aparência ou o comportamento (</w:t>
-      </w:r>
-      <w:proofErr w:type="spellStart"/>
-      <w:r>
-        <w:rPr>
-          <w:rFonts w:ascii="Fira Code" w:hAnsi="Fira Code"/>
-          <w:szCs w:val="24"/>
-        </w:rPr>
-        <w:t>Ex</w:t>
-      </w:r>
-      <w:proofErr w:type="spellEnd"/>
-      <w:r>
-        <w:rPr>
-          <w:rFonts w:ascii="Fira Code" w:hAnsi="Fira Code"/>
-          <w:szCs w:val="24"/>
-        </w:rPr>
-        <w:t xml:space="preserve">: colocar diretiva em botão que vai fazer uma chamada </w:t>
+        <w:t xml:space="preserve">Existem dois tipos de diretivas, a de atributo e a estrutural. A de atributo foca em alterar a aparência ou o comportamento (Ex: colocar diretiva em botão que vai fazer uma chamada </w:t>
       </w:r>
       <w:proofErr w:type="spellStart"/>
       <w:r>
@@ -2039,21 +1654,12 @@
           <w:szCs w:val="24"/>
         </w:rPr>
       </w:pPr>
-      <w:proofErr w:type="spellStart"/>
-      <w:r>
-        <w:rPr>
-          <w:rFonts w:ascii="Fira Code" w:hAnsi="Fira Code"/>
-          <w:szCs w:val="24"/>
-        </w:rPr>
-        <w:t>Ex</w:t>
-      </w:r>
-      <w:proofErr w:type="spellEnd"/>
-      <w:r>
-        <w:rPr>
-          <w:rFonts w:ascii="Fira Code" w:hAnsi="Fira Code"/>
-          <w:szCs w:val="24"/>
-        </w:rPr>
-        <w:t xml:space="preserve">: </w:t>
+      <w:r>
+        <w:rPr>
+          <w:rFonts w:ascii="Fira Code" w:hAnsi="Fira Code"/>
+          <w:szCs w:val="24"/>
+        </w:rPr>
+        <w:t xml:space="preserve">Ex: </w:t>
       </w:r>
       <w:proofErr w:type="spellStart"/>
       <w:r>
@@ -2326,21 +1932,12 @@
           <w:szCs w:val="24"/>
         </w:rPr>
       </w:pPr>
-      <w:proofErr w:type="spellStart"/>
-      <w:r>
-        <w:rPr>
-          <w:rFonts w:ascii="Fira Code" w:hAnsi="Fira Code"/>
-          <w:szCs w:val="24"/>
-        </w:rPr>
-        <w:t>Ex</w:t>
-      </w:r>
-      <w:proofErr w:type="spellEnd"/>
-      <w:r>
-        <w:rPr>
-          <w:rFonts w:ascii="Fira Code" w:hAnsi="Fira Code"/>
-          <w:szCs w:val="24"/>
-        </w:rPr>
-        <w:t>: Exibir uma lista de produtos quando existir</w:t>
+      <w:r>
+        <w:rPr>
+          <w:rFonts w:ascii="Fira Code" w:hAnsi="Fira Code"/>
+          <w:szCs w:val="24"/>
+        </w:rPr>
+        <w:t>Ex: Exibir uma lista de produtos quando existir</w:t>
       </w:r>
     </w:p>
     <w:p>
@@ -3420,23 +3017,7 @@
           <w:rFonts w:ascii="Fira Code" w:hAnsi="Fira Code"/>
           <w:szCs w:val="24"/>
         </w:rPr>
-        <w:t xml:space="preserve">nosso TypeScript com o </w:t>
-      </w:r>
-      <w:proofErr w:type="spellStart"/>
-      <w:r>
-        <w:rPr>
-          <w:rFonts w:ascii="Fira Code" w:hAnsi="Fira Code"/>
-          <w:szCs w:val="24"/>
-        </w:rPr>
-        <w:t>html</w:t>
-      </w:r>
-      <w:proofErr w:type="spellEnd"/>
-      <w:r>
-        <w:rPr>
-          <w:rFonts w:ascii="Fira Code" w:hAnsi="Fira Code"/>
-          <w:szCs w:val="24"/>
-        </w:rPr>
-        <w:t xml:space="preserve">, fazemos isso por referência </w:t>
+        <w:t xml:space="preserve">nosso TypeScript com o html, fazemos isso por referência </w:t>
       </w:r>
       <w:r>
         <w:rPr>
@@ -3508,21 +3089,12 @@
           <w:szCs w:val="24"/>
         </w:rPr>
       </w:pPr>
-      <w:proofErr w:type="spellStart"/>
-      <w:r>
-        <w:rPr>
-          <w:rFonts w:ascii="Fira Code" w:hAnsi="Fira Code"/>
-          <w:szCs w:val="24"/>
-        </w:rPr>
-        <w:t>Ex</w:t>
-      </w:r>
-      <w:proofErr w:type="spellEnd"/>
-      <w:r>
-        <w:rPr>
-          <w:rFonts w:ascii="Fira Code" w:hAnsi="Fira Code"/>
-          <w:szCs w:val="24"/>
-        </w:rPr>
-        <w:t>:</w:t>
+      <w:r>
+        <w:rPr>
+          <w:rFonts w:ascii="Fira Code" w:hAnsi="Fira Code"/>
+          <w:szCs w:val="24"/>
+        </w:rPr>
+        <w:t>Ex:</w:t>
       </w:r>
     </w:p>
     <w:p>
@@ -4021,23 +3593,7 @@
           <w:rFonts w:ascii="Fira Code" w:hAnsi="Fira Code"/>
           <w:szCs w:val="24"/>
         </w:rPr>
-        <w:t xml:space="preserve">A </w:t>
-      </w:r>
-      <w:proofErr w:type="spellStart"/>
-      <w:r>
-        <w:rPr>
-          <w:rFonts w:ascii="Fira Code" w:hAnsi="Fira Code"/>
-          <w:szCs w:val="24"/>
-        </w:rPr>
-        <w:t>tag</w:t>
-      </w:r>
-      <w:proofErr w:type="spellEnd"/>
-      <w:r>
-        <w:rPr>
-          <w:rFonts w:ascii="Fira Code" w:hAnsi="Fira Code"/>
-          <w:szCs w:val="24"/>
-        </w:rPr>
-        <w:t xml:space="preserve"> </w:t>
+        <w:t xml:space="preserve">A tag </w:t>
       </w:r>
       <w:proofErr w:type="spellStart"/>
       <w:r>
@@ -4053,23 +3609,7 @@
           <w:rFonts w:ascii="Fira Code" w:hAnsi="Fira Code"/>
           <w:szCs w:val="24"/>
         </w:rPr>
-        <w:t xml:space="preserve"> do </w:t>
-      </w:r>
-      <w:proofErr w:type="spellStart"/>
-      <w:r>
-        <w:rPr>
-          <w:rFonts w:ascii="Fira Code" w:hAnsi="Fira Code"/>
-          <w:szCs w:val="24"/>
-        </w:rPr>
-        <w:t>html</w:t>
-      </w:r>
-      <w:proofErr w:type="spellEnd"/>
-      <w:r>
-        <w:rPr>
-          <w:rFonts w:ascii="Fira Code" w:hAnsi="Fira Code"/>
-          <w:szCs w:val="24"/>
-        </w:rPr>
-        <w:t xml:space="preserve">, vai procurar na nossa classe (componente </w:t>
+        <w:t xml:space="preserve"> do html, vai procurar na nossa classe (componente </w:t>
       </w:r>
       <w:proofErr w:type="spellStart"/>
       <w:r>
@@ -4169,23 +3709,7 @@
           <w:szCs w:val="24"/>
         </w:rPr>
         <w:lastRenderedPageBreak/>
-        <w:t xml:space="preserve">Para ligar um evento no </w:t>
-      </w:r>
-      <w:proofErr w:type="spellStart"/>
-      <w:r>
-        <w:rPr>
-          <w:rFonts w:ascii="Fira Code" w:hAnsi="Fira Code"/>
-          <w:szCs w:val="24"/>
-        </w:rPr>
-        <w:t>html</w:t>
-      </w:r>
-      <w:proofErr w:type="spellEnd"/>
-      <w:r>
-        <w:rPr>
-          <w:rFonts w:ascii="Fira Code" w:hAnsi="Fira Code"/>
-          <w:szCs w:val="24"/>
-        </w:rPr>
-        <w:t xml:space="preserve"> a um método no nosso TypeScript, fazemos isso também por referência (</w:t>
+        <w:t>Para ligar um evento no html a um método no nosso TypeScript, fazemos isso também por referência (</w:t>
       </w:r>
       <w:proofErr w:type="spellStart"/>
       <w:r>
@@ -4237,21 +3761,12 @@
           <w:szCs w:val="24"/>
         </w:rPr>
       </w:pPr>
-      <w:proofErr w:type="spellStart"/>
-      <w:r>
-        <w:rPr>
-          <w:rFonts w:ascii="Fira Code" w:hAnsi="Fira Code"/>
-          <w:szCs w:val="24"/>
-        </w:rPr>
-        <w:t>Ex</w:t>
-      </w:r>
-      <w:proofErr w:type="spellEnd"/>
-      <w:r>
-        <w:rPr>
-          <w:rFonts w:ascii="Fira Code" w:hAnsi="Fira Code"/>
-          <w:szCs w:val="24"/>
-        </w:rPr>
-        <w:t>:</w:t>
+      <w:r>
+        <w:rPr>
+          <w:rFonts w:ascii="Fira Code" w:hAnsi="Fira Code"/>
+          <w:szCs w:val="24"/>
+        </w:rPr>
+        <w:t>Ex:</w:t>
       </w:r>
     </w:p>
     <w:p>
@@ -4799,23 +4314,7 @@
           <w:rFonts w:ascii="Fira Code" w:hAnsi="Fira Code"/>
           <w:szCs w:val="24"/>
         </w:rPr>
-        <w:t xml:space="preserve">Se quisermos alterar o valor de um input no </w:t>
-      </w:r>
-      <w:proofErr w:type="spellStart"/>
-      <w:r>
-        <w:rPr>
-          <w:rFonts w:ascii="Fira Code" w:hAnsi="Fira Code"/>
-          <w:szCs w:val="24"/>
-        </w:rPr>
-        <w:t>html</w:t>
-      </w:r>
-      <w:proofErr w:type="spellEnd"/>
-      <w:r>
-        <w:rPr>
-          <w:rFonts w:ascii="Fira Code" w:hAnsi="Fira Code"/>
-          <w:szCs w:val="24"/>
-        </w:rPr>
-        <w:t xml:space="preserve">, quando a variável de referência é alterada no TypeScript, podemos usar o </w:t>
+        <w:t xml:space="preserve">Se quisermos alterar o valor de um input no html, quando a variável de referência é alterada no TypeScript, podemos usar o </w:t>
       </w:r>
       <w:proofErr w:type="spellStart"/>
       <w:r>
@@ -4869,21 +4368,12 @@
           <w:szCs w:val="24"/>
         </w:rPr>
       </w:pPr>
-      <w:proofErr w:type="spellStart"/>
-      <w:r>
-        <w:rPr>
-          <w:rFonts w:ascii="Fira Code" w:hAnsi="Fira Code"/>
-          <w:szCs w:val="24"/>
-        </w:rPr>
-        <w:t>Ex</w:t>
-      </w:r>
-      <w:proofErr w:type="spellEnd"/>
-      <w:r>
-        <w:rPr>
-          <w:rFonts w:ascii="Fira Code" w:hAnsi="Fira Code"/>
-          <w:szCs w:val="24"/>
-        </w:rPr>
-        <w:t>:</w:t>
+      <w:r>
+        <w:rPr>
+          <w:rFonts w:ascii="Fira Code" w:hAnsi="Fira Code"/>
+          <w:szCs w:val="24"/>
+        </w:rPr>
+        <w:t>Ex:</w:t>
       </w:r>
     </w:p>
     <w:p>
@@ -4996,71 +4486,7 @@
           <w:rFonts w:ascii="Fira Code" w:hAnsi="Fira Code"/>
           <w:szCs w:val="24"/>
         </w:rPr>
-        <w:t xml:space="preserve">Se for necessário que essa alteração seja em via dupla (alterou </w:t>
-      </w:r>
-      <w:proofErr w:type="spellStart"/>
-      <w:r>
-        <w:rPr>
-          <w:rFonts w:ascii="Fira Code" w:hAnsi="Fira Code"/>
-          <w:szCs w:val="24"/>
-        </w:rPr>
-        <w:t>ts</w:t>
-      </w:r>
-      <w:proofErr w:type="spellEnd"/>
-      <w:r>
-        <w:rPr>
-          <w:rFonts w:ascii="Fira Code" w:hAnsi="Fira Code"/>
-          <w:szCs w:val="24"/>
-        </w:rPr>
-        <w:t xml:space="preserve"> altera </w:t>
-      </w:r>
-      <w:proofErr w:type="spellStart"/>
-      <w:r>
-        <w:rPr>
-          <w:rFonts w:ascii="Fira Code" w:hAnsi="Fira Code"/>
-          <w:szCs w:val="24"/>
-        </w:rPr>
-        <w:t>html</w:t>
-      </w:r>
-      <w:proofErr w:type="spellEnd"/>
-      <w:r>
-        <w:rPr>
-          <w:rFonts w:ascii="Fira Code" w:hAnsi="Fira Code"/>
-          <w:szCs w:val="24"/>
-        </w:rPr>
-        <w:t xml:space="preserve">, alterou </w:t>
-      </w:r>
-      <w:proofErr w:type="spellStart"/>
-      <w:r>
-        <w:rPr>
-          <w:rFonts w:ascii="Fira Code" w:hAnsi="Fira Code"/>
-          <w:szCs w:val="24"/>
-        </w:rPr>
-        <w:t>html</w:t>
-      </w:r>
-      <w:proofErr w:type="spellEnd"/>
-      <w:r>
-        <w:rPr>
-          <w:rFonts w:ascii="Fira Code" w:hAnsi="Fira Code"/>
-          <w:szCs w:val="24"/>
-        </w:rPr>
-        <w:t xml:space="preserve">, altera </w:t>
-      </w:r>
-      <w:proofErr w:type="spellStart"/>
-      <w:r>
-        <w:rPr>
-          <w:rFonts w:ascii="Fira Code" w:hAnsi="Fira Code"/>
-          <w:szCs w:val="24"/>
-        </w:rPr>
-        <w:t>ts</w:t>
-      </w:r>
-      <w:proofErr w:type="spellEnd"/>
-      <w:r>
-        <w:rPr>
-          <w:rFonts w:ascii="Fira Code" w:hAnsi="Fira Code"/>
-          <w:szCs w:val="24"/>
-        </w:rPr>
-        <w:t>), podemos usar o</w:t>
+        <w:t>Se for necessário que essa alteração seja em via dupla (alterou ts altera html, alterou html, altera ts), podemos usar o</w:t>
       </w:r>
       <w:r>
         <w:rPr>
@@ -5123,21 +4549,12 @@
           <w:szCs w:val="24"/>
         </w:rPr>
       </w:pPr>
-      <w:proofErr w:type="spellStart"/>
-      <w:r>
-        <w:rPr>
-          <w:rFonts w:ascii="Fira Code" w:hAnsi="Fira Code"/>
-          <w:szCs w:val="24"/>
-        </w:rPr>
-        <w:t>Ex</w:t>
-      </w:r>
-      <w:proofErr w:type="spellEnd"/>
-      <w:r>
-        <w:rPr>
-          <w:rFonts w:ascii="Fira Code" w:hAnsi="Fira Code"/>
-          <w:szCs w:val="24"/>
-        </w:rPr>
-        <w:t>:</w:t>
+      <w:r>
+        <w:rPr>
+          <w:rFonts w:ascii="Fira Code" w:hAnsi="Fira Code"/>
+          <w:szCs w:val="24"/>
+        </w:rPr>
+        <w:t>Ex:</w:t>
       </w:r>
     </w:p>
     <w:p>
@@ -5371,21 +4788,12 @@
           <w:szCs w:val="24"/>
         </w:rPr>
       </w:pPr>
-      <w:proofErr w:type="spellStart"/>
-      <w:r>
-        <w:rPr>
-          <w:rFonts w:ascii="Fira Code" w:hAnsi="Fira Code"/>
-          <w:szCs w:val="24"/>
-        </w:rPr>
-        <w:t>Ex</w:t>
-      </w:r>
-      <w:proofErr w:type="spellEnd"/>
-      <w:r>
-        <w:rPr>
-          <w:rFonts w:ascii="Fira Code" w:hAnsi="Fira Code"/>
-          <w:szCs w:val="24"/>
-        </w:rPr>
-        <w:t>:</w:t>
+      <w:r>
+        <w:rPr>
+          <w:rFonts w:ascii="Fira Code" w:hAnsi="Fira Code"/>
+          <w:szCs w:val="24"/>
+        </w:rPr>
+        <w:t>Ex:</w:t>
       </w:r>
     </w:p>
     <w:p>
@@ -5541,21 +4949,12 @@
           <w:szCs w:val="24"/>
         </w:rPr>
       </w:pPr>
-      <w:proofErr w:type="spellStart"/>
-      <w:r>
-        <w:rPr>
-          <w:rFonts w:ascii="Fira Code" w:hAnsi="Fira Code"/>
-          <w:szCs w:val="24"/>
-        </w:rPr>
-        <w:t>Ex</w:t>
-      </w:r>
-      <w:proofErr w:type="spellEnd"/>
-      <w:r>
-        <w:rPr>
-          <w:rFonts w:ascii="Fira Code" w:hAnsi="Fira Code"/>
-          <w:szCs w:val="24"/>
-        </w:rPr>
-        <w:t>:</w:t>
+      <w:r>
+        <w:rPr>
+          <w:rFonts w:ascii="Fira Code" w:hAnsi="Fira Code"/>
+          <w:szCs w:val="24"/>
+        </w:rPr>
+        <w:t>Ex:</w:t>
       </w:r>
     </w:p>
     <w:p>
@@ -5793,21 +5192,12 @@
           <w:szCs w:val="24"/>
         </w:rPr>
       </w:pPr>
-      <w:proofErr w:type="spellStart"/>
-      <w:r>
-        <w:rPr>
-          <w:rFonts w:ascii="Fira Code" w:hAnsi="Fira Code"/>
-          <w:szCs w:val="24"/>
-        </w:rPr>
-        <w:t>Ex</w:t>
-      </w:r>
-      <w:proofErr w:type="spellEnd"/>
-      <w:r>
-        <w:rPr>
-          <w:rFonts w:ascii="Fira Code" w:hAnsi="Fira Code"/>
-          <w:szCs w:val="24"/>
-        </w:rPr>
-        <w:t>:</w:t>
+      <w:r>
+        <w:rPr>
+          <w:rFonts w:ascii="Fira Code" w:hAnsi="Fira Code"/>
+          <w:szCs w:val="24"/>
+        </w:rPr>
+        <w:t>Ex:</w:t>
       </w:r>
     </w:p>
     <w:p>
@@ -6261,23 +5651,7 @@
           <w:rFonts w:ascii="Fira Code" w:hAnsi="Fira Code"/>
           <w:szCs w:val="24"/>
         </w:rPr>
-        <w:t xml:space="preserve"> de dados (</w:t>
-      </w:r>
-      <w:proofErr w:type="spellStart"/>
-      <w:r>
-        <w:rPr>
-          <w:rFonts w:ascii="Fira Code" w:hAnsi="Fira Code"/>
-          <w:szCs w:val="24"/>
-        </w:rPr>
-        <w:t>Ex</w:t>
-      </w:r>
-      <w:proofErr w:type="spellEnd"/>
-      <w:r>
-        <w:rPr>
-          <w:rFonts w:ascii="Fira Code" w:hAnsi="Fira Code"/>
-          <w:szCs w:val="24"/>
-        </w:rPr>
-        <w:t xml:space="preserve">: Manipular andamento de apuração de votos, além disso possuem operadores (O que seria o </w:t>
+        <w:t xml:space="preserve"> de dados (Ex: Manipular andamento de apuração de votos, além disso possuem operadores (O que seria o </w:t>
       </w:r>
       <w:proofErr w:type="spellStart"/>
       <w:r>
@@ -6776,21 +6150,12 @@
           <w:szCs w:val="24"/>
         </w:rPr>
       </w:pPr>
-      <w:proofErr w:type="spellStart"/>
-      <w:r>
-        <w:rPr>
-          <w:rFonts w:ascii="Fira Code" w:hAnsi="Fira Code"/>
-          <w:szCs w:val="24"/>
-        </w:rPr>
-        <w:t>Ex</w:t>
-      </w:r>
-      <w:proofErr w:type="spellEnd"/>
-      <w:r>
-        <w:rPr>
-          <w:rFonts w:ascii="Fira Code" w:hAnsi="Fira Code"/>
-          <w:szCs w:val="24"/>
-        </w:rPr>
-        <w:t>:</w:t>
+      <w:r>
+        <w:rPr>
+          <w:rFonts w:ascii="Fira Code" w:hAnsi="Fira Code"/>
+          <w:szCs w:val="24"/>
+        </w:rPr>
+        <w:t>Ex:</w:t>
       </w:r>
       <w:r>
         <w:rPr>
@@ -7254,39 +6619,7 @@
           <w:szCs w:val="24"/>
         </w:rPr>
         <w:lastRenderedPageBreak/>
-        <w:t>Se a classe motor tiver algum parâmetro variável (</w:t>
-      </w:r>
-      <w:proofErr w:type="spellStart"/>
-      <w:r>
-        <w:rPr>
-          <w:rFonts w:ascii="Fira Code" w:hAnsi="Fira Code"/>
-          <w:szCs w:val="24"/>
-        </w:rPr>
-        <w:t>Ex</w:t>
-      </w:r>
-      <w:proofErr w:type="spellEnd"/>
-      <w:r>
-        <w:rPr>
-          <w:rFonts w:ascii="Fira Code" w:hAnsi="Fira Code"/>
-          <w:szCs w:val="24"/>
-        </w:rPr>
-        <w:t>: cilindrada), nossa classe Carro vai ter que ser alterada sempre que o motor for alterado (</w:t>
-      </w:r>
-      <w:proofErr w:type="spellStart"/>
-      <w:r>
-        <w:rPr>
-          <w:rFonts w:ascii="Fira Code" w:hAnsi="Fira Code"/>
-          <w:szCs w:val="24"/>
-        </w:rPr>
-        <w:t>Ex</w:t>
-      </w:r>
-      <w:proofErr w:type="spellEnd"/>
-      <w:r>
-        <w:rPr>
-          <w:rFonts w:ascii="Fira Code" w:hAnsi="Fira Code"/>
-          <w:szCs w:val="24"/>
-        </w:rPr>
-        <w:t>: Variação da cilindrada).</w:t>
+        <w:t>Se a classe motor tiver algum parâmetro variável (Ex: cilindrada), nossa classe Carro vai ter que ser alterada sempre que o motor for alterado (Ex: Variação da cilindrada).</w:t>
       </w:r>
     </w:p>
     <w:p>
@@ -7747,23 +7080,7 @@
           <w:rFonts w:ascii="Fira Code" w:hAnsi="Fira Code"/>
           <w:szCs w:val="24"/>
         </w:rPr>
-        <w:t xml:space="preserve"> a </w:t>
-      </w:r>
-      <w:proofErr w:type="spellStart"/>
-      <w:r>
-        <w:rPr>
-          <w:rFonts w:ascii="Fira Code" w:hAnsi="Fira Code"/>
-          <w:szCs w:val="24"/>
-        </w:rPr>
-        <w:t>tag</w:t>
-      </w:r>
-      <w:proofErr w:type="spellEnd"/>
-      <w:r>
-        <w:rPr>
-          <w:rFonts w:ascii="Fira Code" w:hAnsi="Fira Code"/>
-          <w:szCs w:val="24"/>
-        </w:rPr>
-        <w:t xml:space="preserve"> </w:t>
+        <w:t xml:space="preserve"> a tag </w:t>
       </w:r>
       <w:proofErr w:type="spellStart"/>
       <w:r>
@@ -7918,7 +7235,6 @@
           <w:szCs w:val="24"/>
         </w:rPr>
       </w:pPr>
-      <w:proofErr w:type="spellStart"/>
       <w:r>
         <w:rPr>
           <w:rFonts w:ascii="Fira Code" w:hAnsi="Fira Code"/>
@@ -7927,18 +7243,7 @@
           <w:color w:val="BF8F00" w:themeColor="accent4" w:themeShade="BF"/>
           <w:szCs w:val="24"/>
         </w:rPr>
-        <w:t>Ex</w:t>
-      </w:r>
-      <w:proofErr w:type="spellEnd"/>
-      <w:r>
-        <w:rPr>
-          <w:rFonts w:ascii="Fira Code" w:hAnsi="Fira Code"/>
-          <w:b/>
-          <w:bCs/>
-          <w:color w:val="BF8F00" w:themeColor="accent4" w:themeShade="BF"/>
-          <w:szCs w:val="24"/>
-        </w:rPr>
-        <w:t xml:space="preserve"> de Diretiva de atributo</w:t>
+        <w:t>Ex de Diretiva de atributo</w:t>
       </w:r>
     </w:p>
     <w:p>
@@ -8610,21 +7915,12 @@
           <w:szCs w:val="24"/>
         </w:rPr>
       </w:pPr>
-      <w:proofErr w:type="spellStart"/>
-      <w:r>
-        <w:rPr>
-          <w:rFonts w:ascii="Fira Code" w:hAnsi="Fira Code"/>
-          <w:szCs w:val="24"/>
-        </w:rPr>
-        <w:t>Ex</w:t>
-      </w:r>
-      <w:proofErr w:type="spellEnd"/>
-      <w:r>
-        <w:rPr>
-          <w:rFonts w:ascii="Fira Code" w:hAnsi="Fira Code"/>
-          <w:szCs w:val="24"/>
-        </w:rPr>
-        <w:t xml:space="preserve"> de diretiva estrutural</w:t>
+      <w:r>
+        <w:rPr>
+          <w:rFonts w:ascii="Fira Code" w:hAnsi="Fira Code"/>
+          <w:szCs w:val="24"/>
+        </w:rPr>
+        <w:t>Ex de diretiva estrutural</w:t>
       </w:r>
     </w:p>
     <w:p>
@@ -12689,23 +11985,7 @@
           <w:szCs w:val="24"/>
         </w:rPr>
         <w:lastRenderedPageBreak/>
-        <w:t xml:space="preserve">O id da </w:t>
-      </w:r>
-      <w:proofErr w:type="spellStart"/>
-      <w:r>
-        <w:rPr>
-          <w:rFonts w:ascii="Fira Code" w:hAnsi="Fira Code"/>
-          <w:szCs w:val="24"/>
-        </w:rPr>
-        <w:t>tag</w:t>
-      </w:r>
-      <w:proofErr w:type="spellEnd"/>
-      <w:r>
-        <w:rPr>
-          <w:rFonts w:ascii="Fira Code" w:hAnsi="Fira Code"/>
-          <w:szCs w:val="24"/>
-        </w:rPr>
-        <w:t xml:space="preserve"> p agora não é mais ‘</w:t>
+        <w:t>O id da tag p agora não é mais ‘</w:t>
       </w:r>
       <w:proofErr w:type="spellStart"/>
       <w:r>
@@ -14303,6 +13583,99 @@
         </w:rPr>
         <w:t>).</w:t>
       </w:r>
+    </w:p>
+    <w:p>
+      <w:pPr>
+        <w:spacing w:after="0" w:line="360" w:lineRule="auto"/>
+        <w:jc w:val="both"/>
+        <w:rPr>
+          <w:rFonts w:ascii="Fira Code" w:hAnsi="Fira Code"/>
+          <w:szCs w:val="24"/>
+        </w:rPr>
+      </w:pPr>
+    </w:p>
+    <w:p>
+      <w:pPr>
+        <w:pStyle w:val="PargrafodaLista"/>
+        <w:numPr>
+          <w:ilvl w:val="0"/>
+          <w:numId w:val="6"/>
+        </w:numPr>
+        <w:spacing w:after="0" w:line="360" w:lineRule="auto"/>
+        <w:jc w:val="both"/>
+        <w:rPr>
+          <w:rFonts w:ascii="Fira Code" w:hAnsi="Fira Code"/>
+          <w:szCs w:val="24"/>
+        </w:rPr>
+      </w:pPr>
+      <w:r>
+        <w:rPr>
+          <w:rFonts w:ascii="Fira Code" w:hAnsi="Fira Code"/>
+          <w:szCs w:val="24"/>
+        </w:rPr>
+        <w:lastRenderedPageBreak/>
+        <w:t xml:space="preserve">O nosso componente </w:t>
+      </w:r>
+      <w:proofErr w:type="spellStart"/>
+      <w:r>
+        <w:rPr>
+          <w:rFonts w:ascii="Fira Code" w:hAnsi="Fira Code"/>
+          <w:szCs w:val="24"/>
+        </w:rPr>
+        <w:t>product-crud</w:t>
+      </w:r>
+      <w:proofErr w:type="spellEnd"/>
+      <w:r>
+        <w:rPr>
+          <w:rFonts w:ascii="Fira Code" w:hAnsi="Fira Code"/>
+          <w:szCs w:val="24"/>
+        </w:rPr>
+        <w:t xml:space="preserve"> vai ser o componente principal do cadastro de produtos e dentro dele vamos referenciar os outros componentes (</w:t>
+      </w:r>
+      <w:proofErr w:type="spellStart"/>
+      <w:r>
+        <w:rPr>
+          <w:rFonts w:ascii="Fira Code" w:hAnsi="Fira Code"/>
+          <w:szCs w:val="24"/>
+        </w:rPr>
+        <w:t>create</w:t>
+      </w:r>
+      <w:proofErr w:type="spellEnd"/>
+      <w:r>
+        <w:rPr>
+          <w:rFonts w:ascii="Fira Code" w:hAnsi="Fira Code"/>
+          <w:szCs w:val="24"/>
+        </w:rPr>
+        <w:t xml:space="preserve">, </w:t>
+      </w:r>
+      <w:proofErr w:type="spellStart"/>
+      <w:r>
+        <w:rPr>
+          <w:rFonts w:ascii="Fira Code" w:hAnsi="Fira Code"/>
+          <w:szCs w:val="24"/>
+        </w:rPr>
+        <w:t>read</w:t>
+      </w:r>
+      <w:proofErr w:type="spellEnd"/>
+      <w:r>
+        <w:rPr>
+          <w:rFonts w:ascii="Fira Code" w:hAnsi="Fira Code"/>
+          <w:szCs w:val="24"/>
+        </w:rPr>
+        <w:t>, update, delete).</w:t>
+      </w:r>
+    </w:p>
+    <w:p>
+      <w:pPr>
+        <w:pStyle w:val="PargrafodaLista"/>
+        <w:spacing w:after="0" w:line="360" w:lineRule="auto"/>
+        <w:ind w:left="1080"/>
+        <w:jc w:val="both"/>
+        <w:rPr>
+          <w:rFonts w:ascii="Fira Code" w:hAnsi="Fira Code"/>
+          <w:szCs w:val="24"/>
+        </w:rPr>
+      </w:pPr>
     </w:p>
     <w:p>
       <w:pPr>

</xml_diff>